<commit_message>
Adding login/register/disconnect/validate and changes to managers
</commit_message>
<xml_diff>
--- a/EvenementsEnDirect/docs/analyse/Documentation Technique TPI Davila 2020.docx
+++ b/EvenementsEnDirect/docs/analyse/Documentation Technique TPI Davila 2020.docx
@@ -15,12 +15,12 @@
           <wp:inline distB="114300" distT="114300" distL="114300" distR="114300">
             <wp:extent cx="6634163" cy="8610600"/>
             <wp:effectExtent b="0" l="0" r="0" t="0"/>
-            <wp:docPr id="7" name="image18.png"/>
+            <wp:docPr id="7" name="image19.png"/>
             <a:graphic>
               <a:graphicData uri="http://schemas.openxmlformats.org/drawingml/2006/picture">
                 <pic:pic>
                   <pic:nvPicPr>
-                    <pic:cNvPr id="0" name="image18.png"/>
+                    <pic:cNvPr id="0" name="image19.png"/>
                     <pic:cNvPicPr preferRelativeResize="0"/>
                   </pic:nvPicPr>
                   <pic:blipFill>
@@ -5902,12 +5902,12 @@
           <wp:inline distB="114300" distT="114300" distL="114300" distR="114300">
             <wp:extent cx="5734050" cy="2247900"/>
             <wp:effectExtent b="0" l="0" r="0" t="0"/>
-            <wp:docPr id="17" name="image1.png"/>
+            <wp:docPr id="17" name="image14.png"/>
             <a:graphic>
               <a:graphicData uri="http://schemas.openxmlformats.org/drawingml/2006/picture">
                 <pic:pic>
                   <pic:nvPicPr>
-                    <pic:cNvPr id="0" name="image1.png"/>
+                    <pic:cNvPr id="0" name="image14.png"/>
                     <pic:cNvPicPr preferRelativeResize="0"/>
                   </pic:nvPicPr>
                   <pic:blipFill>
@@ -5975,12 +5975,12 @@
           <wp:inline distB="114300" distT="114300" distL="114300" distR="114300">
             <wp:extent cx="6062663" cy="3953084"/>
             <wp:effectExtent b="0" l="0" r="0" t="0"/>
-            <wp:docPr id="19" name="image19.png"/>
+            <wp:docPr id="19" name="image18.png"/>
             <a:graphic>
               <a:graphicData uri="http://schemas.openxmlformats.org/drawingml/2006/picture">
                 <pic:pic>
                   <pic:nvPicPr>
-                    <pic:cNvPr id="0" name="image19.png"/>
+                    <pic:cNvPr id="0" name="image18.png"/>
                     <pic:cNvPicPr preferRelativeResize="0"/>
                   </pic:nvPicPr>
                   <pic:blipFill>
@@ -6063,12 +6063,12 @@
           <wp:inline distB="114300" distT="114300" distL="114300" distR="114300">
             <wp:extent cx="5272088" cy="6926626"/>
             <wp:effectExtent b="0" l="0" r="0" t="0"/>
-            <wp:docPr id="15" name="image17.png"/>
+            <wp:docPr id="15" name="image10.png"/>
             <a:graphic>
               <a:graphicData uri="http://schemas.openxmlformats.org/drawingml/2006/picture">
                 <pic:pic>
                   <pic:nvPicPr>
-                    <pic:cNvPr id="0" name="image17.png"/>
+                    <pic:cNvPr id="0" name="image10.png"/>
                     <pic:cNvPicPr preferRelativeResize="0"/>
                   </pic:nvPicPr>
                   <pic:blipFill>
@@ -6150,12 +6150,12 @@
           <wp:inline distB="114300" distT="114300" distL="114300" distR="114300">
             <wp:extent cx="4329113" cy="3889437"/>
             <wp:effectExtent b="0" l="0" r="0" t="0"/>
-            <wp:docPr id="6" name="image12.png"/>
+            <wp:docPr id="6" name="image6.png"/>
             <a:graphic>
               <a:graphicData uri="http://schemas.openxmlformats.org/drawingml/2006/picture">
                 <pic:pic>
                   <pic:nvPicPr>
-                    <pic:cNvPr id="0" name="image12.png"/>
+                    <pic:cNvPr id="0" name="image6.png"/>
                     <pic:cNvPicPr preferRelativeResize="0"/>
                   </pic:nvPicPr>
                   <pic:blipFill>
@@ -6309,12 +6309,12 @@
           <wp:inline distB="114300" distT="114300" distL="114300" distR="114300">
             <wp:extent cx="4338638" cy="3897261"/>
             <wp:effectExtent b="0" l="0" r="0" t="0"/>
-            <wp:docPr id="4" name="image7.png"/>
+            <wp:docPr id="4" name="image16.png"/>
             <a:graphic>
               <a:graphicData uri="http://schemas.openxmlformats.org/drawingml/2006/picture">
                 <pic:pic>
                   <pic:nvPicPr>
-                    <pic:cNvPr id="0" name="image7.png"/>
+                    <pic:cNvPr id="0" name="image16.png"/>
                     <pic:cNvPicPr preferRelativeResize="0"/>
                   </pic:nvPicPr>
                   <pic:blipFill>
@@ -6518,12 +6518,12 @@
           <wp:inline distB="114300" distT="114300" distL="114300" distR="114300">
             <wp:extent cx="2019300" cy="1581150"/>
             <wp:effectExtent b="0" l="0" r="0" t="0"/>
-            <wp:docPr id="11" name="image2.png"/>
+            <wp:docPr id="11" name="image8.png"/>
             <a:graphic>
               <a:graphicData uri="http://schemas.openxmlformats.org/drawingml/2006/picture">
                 <pic:pic>
                   <pic:nvPicPr>
-                    <pic:cNvPr id="0" name="image2.png"/>
+                    <pic:cNvPr id="0" name="image8.png"/>
                     <pic:cNvPicPr preferRelativeResize="0"/>
                   </pic:nvPicPr>
                   <pic:blipFill>
@@ -6645,12 +6645,12 @@
           <wp:inline distB="114300" distT="114300" distL="114300" distR="114300">
             <wp:extent cx="4810125" cy="4311571"/>
             <wp:effectExtent b="0" l="0" r="0" t="0"/>
-            <wp:docPr id="18" name="image3.png"/>
+            <wp:docPr id="18" name="image15.png"/>
             <a:graphic>
               <a:graphicData uri="http://schemas.openxmlformats.org/drawingml/2006/picture">
                 <pic:pic>
                   <pic:nvPicPr>
-                    <pic:cNvPr id="0" name="image3.png"/>
+                    <pic:cNvPr id="0" name="image15.png"/>
                     <pic:cNvPicPr preferRelativeResize="0"/>
                   </pic:nvPicPr>
                   <pic:blipFill>
@@ -6927,12 +6927,12 @@
           <wp:inline distB="114300" distT="114300" distL="114300" distR="114300">
             <wp:extent cx="4600575" cy="4147130"/>
             <wp:effectExtent b="0" l="0" r="0" t="0"/>
-            <wp:docPr id="1" name="image10.png"/>
+            <wp:docPr id="1" name="image1.png"/>
             <a:graphic>
               <a:graphicData uri="http://schemas.openxmlformats.org/drawingml/2006/picture">
                 <pic:pic>
                   <pic:nvPicPr>
-                    <pic:cNvPr id="0" name="image10.png"/>
+                    <pic:cNvPr id="0" name="image1.png"/>
                     <pic:cNvPicPr preferRelativeResize="0"/>
                   </pic:nvPicPr>
                   <pic:blipFill>
@@ -7111,12 +7111,12 @@
           <wp:inline distB="114300" distT="114300" distL="114300" distR="114300">
             <wp:extent cx="4833938" cy="4350544"/>
             <wp:effectExtent b="0" l="0" r="0" t="0"/>
-            <wp:docPr id="12" name="image15.png"/>
+            <wp:docPr id="12" name="image17.png"/>
             <a:graphic>
               <a:graphicData uri="http://schemas.openxmlformats.org/drawingml/2006/picture">
                 <pic:pic>
                   <pic:nvPicPr>
-                    <pic:cNvPr id="0" name="image15.png"/>
+                    <pic:cNvPr id="0" name="image17.png"/>
                     <pic:cNvPicPr preferRelativeResize="0"/>
                   </pic:nvPicPr>
                   <pic:blipFill>
@@ -7302,12 +7302,12 @@
           <wp:inline distB="114300" distT="114300" distL="114300" distR="114300">
             <wp:extent cx="5010150" cy="4502163"/>
             <wp:effectExtent b="0" l="0" r="0" t="0"/>
-            <wp:docPr id="2" name="image8.png"/>
+            <wp:docPr id="2" name="image11.png"/>
             <a:graphic>
               <a:graphicData uri="http://schemas.openxmlformats.org/drawingml/2006/picture">
                 <pic:pic>
                   <pic:nvPicPr>
-                    <pic:cNvPr id="0" name="image8.png"/>
+                    <pic:cNvPr id="0" name="image11.png"/>
                     <pic:cNvPicPr preferRelativeResize="0"/>
                   </pic:nvPicPr>
                   <pic:blipFill>
@@ -7528,12 +7528,12 @@
           <wp:inline distB="114300" distT="114300" distL="114300" distR="114300">
             <wp:extent cx="4929188" cy="4432590"/>
             <wp:effectExtent b="0" l="0" r="0" t="0"/>
-            <wp:docPr id="8" name="image6.png"/>
+            <wp:docPr id="8" name="image2.png"/>
             <a:graphic>
               <a:graphicData uri="http://schemas.openxmlformats.org/drawingml/2006/picture">
                 <pic:pic>
                   <pic:nvPicPr>
-                    <pic:cNvPr id="0" name="image6.png"/>
+                    <pic:cNvPr id="0" name="image2.png"/>
                     <pic:cNvPicPr preferRelativeResize="0"/>
                   </pic:nvPicPr>
                   <pic:blipFill>
@@ -7765,12 +7765,12 @@
           <wp:inline distB="114300" distT="114300" distL="114300" distR="114300">
             <wp:extent cx="5110163" cy="4599146"/>
             <wp:effectExtent b="0" l="0" r="0" t="0"/>
-            <wp:docPr id="14" name="image14.png"/>
+            <wp:docPr id="14" name="image12.png"/>
             <a:graphic>
               <a:graphicData uri="http://schemas.openxmlformats.org/drawingml/2006/picture">
                 <pic:pic>
                   <pic:nvPicPr>
-                    <pic:cNvPr id="0" name="image14.png"/>
+                    <pic:cNvPr id="0" name="image12.png"/>
                     <pic:cNvPicPr preferRelativeResize="0"/>
                   </pic:nvPicPr>
                   <pic:blipFill>
@@ -8012,12 +8012,12 @@
           <wp:inline distB="114300" distT="114300" distL="114300" distR="114300">
             <wp:extent cx="2646266" cy="5367338"/>
             <wp:effectExtent b="0" l="0" r="0" t="0"/>
-            <wp:docPr id="10" name="image4.png"/>
+            <wp:docPr id="10" name="image13.png"/>
             <a:graphic>
               <a:graphicData uri="http://schemas.openxmlformats.org/drawingml/2006/picture">
                 <pic:pic>
                   <pic:nvPicPr>
-                    <pic:cNvPr id="0" name="image4.png"/>
+                    <pic:cNvPr id="0" name="image13.png"/>
                     <pic:cNvPicPr preferRelativeResize="0"/>
                   </pic:nvPicPr>
                   <pic:blipFill>
@@ -8180,12 +8180,12 @@
           <wp:inline distB="114300" distT="114300" distL="114300" distR="114300">
             <wp:extent cx="2732218" cy="5567363"/>
             <wp:effectExtent b="0" l="0" r="0" t="0"/>
-            <wp:docPr id="13" name="image11.png"/>
+            <wp:docPr id="13" name="image9.png"/>
             <a:graphic>
               <a:graphicData uri="http://schemas.openxmlformats.org/drawingml/2006/picture">
                 <pic:pic>
                   <pic:nvPicPr>
-                    <pic:cNvPr id="0" name="image11.png"/>
+                    <pic:cNvPr id="0" name="image9.png"/>
                     <pic:cNvPicPr preferRelativeResize="0"/>
                   </pic:nvPicPr>
                   <pic:blipFill>
@@ -8347,12 +8347,12 @@
           <wp:inline distB="114300" distT="114300" distL="114300" distR="114300">
             <wp:extent cx="2743200" cy="5583333"/>
             <wp:effectExtent b="0" l="0" r="0" t="0"/>
-            <wp:docPr id="3" name="image16.png"/>
+            <wp:docPr id="3" name="image7.png"/>
             <a:graphic>
               <a:graphicData uri="http://schemas.openxmlformats.org/drawingml/2006/picture">
                 <pic:pic>
                   <pic:nvPicPr>
-                    <pic:cNvPr id="0" name="image16.png"/>
+                    <pic:cNvPr id="0" name="image7.png"/>
                     <pic:cNvPicPr preferRelativeResize="0"/>
                   </pic:nvPicPr>
                   <pic:blipFill>
@@ -8524,12 +8524,12 @@
           <wp:inline distB="114300" distT="114300" distL="114300" distR="114300">
             <wp:extent cx="2743200" cy="5583333"/>
             <wp:effectExtent b="0" l="0" r="0" t="0"/>
-            <wp:docPr id="16" name="image5.png"/>
+            <wp:docPr id="16" name="image3.png"/>
             <a:graphic>
               <a:graphicData uri="http://schemas.openxmlformats.org/drawingml/2006/picture">
                 <pic:pic>
                   <pic:nvPicPr>
-                    <pic:cNvPr id="0" name="image5.png"/>
+                    <pic:cNvPr id="0" name="image3.png"/>
                     <pic:cNvPicPr preferRelativeResize="0"/>
                   </pic:nvPicPr>
                   <pic:blipFill>
@@ -8716,12 +8716,12 @@
           <wp:inline distB="114300" distT="114300" distL="114300" distR="114300">
             <wp:extent cx="2743200" cy="5583333"/>
             <wp:effectExtent b="0" l="0" r="0" t="0"/>
-            <wp:docPr id="5" name="image13.png"/>
+            <wp:docPr id="5" name="image4.png"/>
             <a:graphic>
               <a:graphicData uri="http://schemas.openxmlformats.org/drawingml/2006/picture">
                 <pic:pic>
                   <pic:nvPicPr>
-                    <pic:cNvPr id="0" name="image13.png"/>
+                    <pic:cNvPr id="0" name="image4.png"/>
                     <pic:cNvPicPr preferRelativeResize="0"/>
                   </pic:nvPicPr>
                   <pic:blipFill>
@@ -8915,12 +8915,12 @@
           <wp:inline distB="114300" distT="114300" distL="114300" distR="114300">
             <wp:extent cx="5734050" cy="4114800"/>
             <wp:effectExtent b="0" l="0" r="0" t="0"/>
-            <wp:docPr id="9" name="image9.png"/>
+            <wp:docPr id="9" name="image5.png"/>
             <a:graphic>
               <a:graphicData uri="http://schemas.openxmlformats.org/drawingml/2006/picture">
                 <pic:pic>
                   <pic:nvPicPr>
-                    <pic:cNvPr id="0" name="image9.png"/>
+                    <pic:cNvPr id="0" name="image5.png"/>
                     <pic:cNvPicPr preferRelativeResize="0"/>
                   </pic:nvPicPr>
                   <pic:blipFill>
@@ -14787,33 +14787,33 @@
               <w:rPr>
                 <w:rtl w:val="0"/>
               </w:rPr>
-              <w:t xml:space="preserve">int</w:t>
-            </w:r>
-          </w:p>
-        </w:tc>
-        <w:tc>
-          <w:tcPr>
-            <w:shd w:fill="auto" w:val="clear"/>
-            <w:tcMar>
-              <w:top w:w="100.0" w:type="dxa"/>
-              <w:left w:w="100.0" w:type="dxa"/>
-              <w:bottom w:w="100.0" w:type="dxa"/>
-              <w:right w:w="100.0" w:type="dxa"/>
-            </w:tcMar>
-            <w:vAlign w:val="top"/>
-          </w:tcPr>
-          <w:p>
-            <w:pPr>
-              <w:widowControl w:val="0"/>
-              <w:spacing w:line="240" w:lineRule="auto"/>
-              <w:jc w:val="center"/>
-              <w:rPr/>
-            </w:pPr>
-            <w:r>
-              <w:rPr>
-                <w:rtl w:val="0"/>
-              </w:rPr>
-              <w:t xml:space="preserve">Optionnel, défini à 0 pour les événements passés, 1 pour les événements en cours ou futurs</w:t>
+              <w:t xml:space="preserve">bool</w:t>
+            </w:r>
+          </w:p>
+        </w:tc>
+        <w:tc>
+          <w:tcPr>
+            <w:shd w:fill="auto" w:val="clear"/>
+            <w:tcMar>
+              <w:top w:w="100.0" w:type="dxa"/>
+              <w:left w:w="100.0" w:type="dxa"/>
+              <w:bottom w:w="100.0" w:type="dxa"/>
+              <w:right w:w="100.0" w:type="dxa"/>
+            </w:tcMar>
+            <w:vAlign w:val="top"/>
+          </w:tcPr>
+          <w:p>
+            <w:pPr>
+              <w:widowControl w:val="0"/>
+              <w:spacing w:line="240" w:lineRule="auto"/>
+              <w:jc w:val="center"/>
+              <w:rPr/>
+            </w:pPr>
+            <w:r>
+              <w:rPr>
+                <w:rtl w:val="0"/>
+              </w:rPr>
+              <w:t xml:space="preserve">Optionnel, défini à false pour les événements passés, true pour les événements en cours ou futurs</w:t>
             </w:r>
           </w:p>
         </w:tc>
@@ -15037,33 +15037,33 @@
               <w:rPr>
                 <w:rtl w:val="0"/>
               </w:rPr>
-              <w:t xml:space="preserve">int</w:t>
-            </w:r>
-          </w:p>
-        </w:tc>
-        <w:tc>
-          <w:tcPr>
-            <w:shd w:fill="auto" w:val="clear"/>
-            <w:tcMar>
-              <w:top w:w="100.0" w:type="dxa"/>
-              <w:left w:w="100.0" w:type="dxa"/>
-              <w:bottom w:w="100.0" w:type="dxa"/>
-              <w:right w:w="100.0" w:type="dxa"/>
-            </w:tcMar>
-            <w:vAlign w:val="top"/>
-          </w:tcPr>
-          <w:p>
-            <w:pPr>
-              <w:widowControl w:val="0"/>
-              <w:spacing w:line="240" w:lineRule="auto"/>
-              <w:jc w:val="center"/>
-              <w:rPr/>
-            </w:pPr>
-            <w:r>
-              <w:rPr>
-                <w:rtl w:val="0"/>
-              </w:rPr>
-              <w:t xml:space="preserve">Optionnel, défini à 0 pour les événements passés, 1 pour les événements en cours ou futurs</w:t>
+              <w:t xml:space="preserve">bool</w:t>
+            </w:r>
+          </w:p>
+        </w:tc>
+        <w:tc>
+          <w:tcPr>
+            <w:shd w:fill="auto" w:val="clear"/>
+            <w:tcMar>
+              <w:top w:w="100.0" w:type="dxa"/>
+              <w:left w:w="100.0" w:type="dxa"/>
+              <w:bottom w:w="100.0" w:type="dxa"/>
+              <w:right w:w="100.0" w:type="dxa"/>
+            </w:tcMar>
+            <w:vAlign w:val="top"/>
+          </w:tcPr>
+          <w:p>
+            <w:pPr>
+              <w:widowControl w:val="0"/>
+              <w:spacing w:line="240" w:lineRule="auto"/>
+              <w:jc w:val="center"/>
+              <w:rPr/>
+            </w:pPr>
+            <w:r>
+              <w:rPr>
+                <w:rtl w:val="0"/>
+              </w:rPr>
+              <w:t xml:space="preserve">Optionnel, défini à false pour les événements passés, true pour les événements en cours ou futurs</w:t>
             </w:r>
           </w:p>
         </w:tc>
@@ -15272,13 +15272,13 @@
         <w:pStyle w:val="Heading4"/>
         <w:rPr/>
       </w:pPr>
-      <w:bookmarkStart w:colFirst="0" w:colLast="0" w:name="_7z75cpsy401a" w:id="66"/>
+      <w:bookmarkStart w:colFirst="0" w:colLast="0" w:name="_jovyc44u8gxs" w:id="66"/>
       <w:bookmarkEnd w:id="66"/>
       <w:r>
         <w:rPr>
           <w:rtl w:val="0"/>
         </w:rPr>
-        <w:t xml:space="preserve">createEvent($nickname,$title,$description,$country,$startDateTime)</w:t>
+        <w:t xml:space="preserve">addMessage($message,$eventId)</w:t>
       </w:r>
     </w:p>
     <w:p>
@@ -15355,7 +15355,7 @@
               <w:rPr>
                 <w:rtl w:val="0"/>
               </w:rPr>
-              <w:t xml:space="preserve">nickname</w:t>
+              <w:t xml:space="preserve">message</w:t>
             </w:r>
           </w:p>
         </w:tc>
@@ -15407,7 +15407,7 @@
               <w:rPr>
                 <w:rtl w:val="0"/>
               </w:rPr>
-              <w:t xml:space="preserve">Le nom d’utilisateur</w:t>
+              <w:t xml:space="preserve">Le texte du message à ajouter</w:t>
             </w:r>
           </w:p>
         </w:tc>
@@ -15438,308 +15438,59 @@
               <w:rPr>
                 <w:rtl w:val="0"/>
               </w:rPr>
-              <w:t xml:space="preserve">title</w:t>
-            </w:r>
-          </w:p>
-        </w:tc>
-        <w:tc>
-          <w:tcPr>
-            <w:shd w:fill="auto" w:val="clear"/>
-            <w:tcMar>
-              <w:top w:w="100.0" w:type="dxa"/>
-              <w:left w:w="100.0" w:type="dxa"/>
-              <w:bottom w:w="100.0" w:type="dxa"/>
-              <w:right w:w="100.0" w:type="dxa"/>
-            </w:tcMar>
-            <w:vAlign w:val="top"/>
-          </w:tcPr>
-          <w:p>
-            <w:pPr>
-              <w:widowControl w:val="0"/>
-              <w:spacing w:line="240" w:lineRule="auto"/>
-              <w:jc w:val="center"/>
-              <w:rPr/>
-            </w:pPr>
-            <w:r>
-              <w:rPr>
-                <w:rtl w:val="0"/>
-              </w:rPr>
-              <w:t xml:space="preserve">string</w:t>
-            </w:r>
-          </w:p>
-        </w:tc>
-        <w:tc>
-          <w:tcPr>
-            <w:shd w:fill="auto" w:val="clear"/>
-            <w:tcMar>
-              <w:top w:w="100.0" w:type="dxa"/>
-              <w:left w:w="100.0" w:type="dxa"/>
-              <w:bottom w:w="100.0" w:type="dxa"/>
-              <w:right w:w="100.0" w:type="dxa"/>
-            </w:tcMar>
-            <w:vAlign w:val="top"/>
-          </w:tcPr>
-          <w:p>
-            <w:pPr>
-              <w:widowControl w:val="0"/>
-              <w:spacing w:line="240" w:lineRule="auto"/>
-              <w:jc w:val="center"/>
-              <w:rPr/>
-            </w:pPr>
-            <w:r>
-              <w:rPr>
-                <w:rtl w:val="0"/>
-              </w:rPr>
-              <w:t xml:space="preserve">Le titre de l’événement</w:t>
-            </w:r>
-          </w:p>
-        </w:tc>
-      </w:tr>
-      <w:tr>
-        <w:trPr>
-          <w:trHeight w:val="555" w:hRule="atLeast"/>
-        </w:trPr>
-        <w:tc>
-          <w:tcPr>
-            <w:shd w:fill="auto" w:val="clear"/>
-            <w:tcMar>
-              <w:top w:w="100.0" w:type="dxa"/>
-              <w:left w:w="100.0" w:type="dxa"/>
-              <w:bottom w:w="100.0" w:type="dxa"/>
-              <w:right w:w="100.0" w:type="dxa"/>
-            </w:tcMar>
-            <w:vAlign w:val="top"/>
-          </w:tcPr>
-          <w:p>
-            <w:pPr>
-              <w:widowControl w:val="0"/>
-              <w:spacing w:line="240" w:lineRule="auto"/>
-              <w:jc w:val="center"/>
-              <w:rPr/>
-            </w:pPr>
-            <w:r>
-              <w:rPr>
-                <w:rtl w:val="0"/>
-              </w:rPr>
-              <w:t xml:space="preserve">description</w:t>
-            </w:r>
-          </w:p>
-        </w:tc>
-        <w:tc>
-          <w:tcPr>
-            <w:shd w:fill="auto" w:val="clear"/>
-            <w:tcMar>
-              <w:top w:w="100.0" w:type="dxa"/>
-              <w:left w:w="100.0" w:type="dxa"/>
-              <w:bottom w:w="100.0" w:type="dxa"/>
-              <w:right w:w="100.0" w:type="dxa"/>
-            </w:tcMar>
-            <w:vAlign w:val="top"/>
-          </w:tcPr>
-          <w:p>
-            <w:pPr>
-              <w:widowControl w:val="0"/>
-              <w:spacing w:line="240" w:lineRule="auto"/>
-              <w:jc w:val="center"/>
-              <w:rPr/>
-            </w:pPr>
-            <w:r>
-              <w:rPr>
-                <w:rtl w:val="0"/>
-              </w:rPr>
-              <w:t xml:space="preserve">string</w:t>
-            </w:r>
-          </w:p>
-        </w:tc>
-        <w:tc>
-          <w:tcPr>
-            <w:shd w:fill="auto" w:val="clear"/>
-            <w:tcMar>
-              <w:top w:w="100.0" w:type="dxa"/>
-              <w:left w:w="100.0" w:type="dxa"/>
-              <w:bottom w:w="100.0" w:type="dxa"/>
-              <w:right w:w="100.0" w:type="dxa"/>
-            </w:tcMar>
-            <w:vAlign w:val="top"/>
-          </w:tcPr>
-          <w:p>
-            <w:pPr>
-              <w:widowControl w:val="0"/>
-              <w:spacing w:line="240" w:lineRule="auto"/>
-              <w:jc w:val="center"/>
-              <w:rPr/>
-            </w:pPr>
-            <w:r>
-              <w:rPr>
-                <w:rtl w:val="0"/>
-              </w:rPr>
-              <w:t xml:space="preserve">La description de l’événement</w:t>
-            </w:r>
-          </w:p>
-        </w:tc>
-      </w:tr>
-      <w:tr>
-        <w:trPr>
-          <w:trHeight w:val="555" w:hRule="atLeast"/>
-        </w:trPr>
-        <w:tc>
-          <w:tcPr>
-            <w:shd w:fill="auto" w:val="clear"/>
-            <w:tcMar>
-              <w:top w:w="100.0" w:type="dxa"/>
-              <w:left w:w="100.0" w:type="dxa"/>
-              <w:bottom w:w="100.0" w:type="dxa"/>
-              <w:right w:w="100.0" w:type="dxa"/>
-            </w:tcMar>
-            <w:vAlign w:val="top"/>
-          </w:tcPr>
-          <w:p>
-            <w:pPr>
-              <w:widowControl w:val="0"/>
-              <w:spacing w:line="240" w:lineRule="auto"/>
-              <w:jc w:val="center"/>
-              <w:rPr/>
-            </w:pPr>
-            <w:r>
-              <w:rPr>
-                <w:rtl w:val="0"/>
-              </w:rPr>
-              <w:t xml:space="preserve">country</w:t>
-            </w:r>
-          </w:p>
-        </w:tc>
-        <w:tc>
-          <w:tcPr>
-            <w:shd w:fill="auto" w:val="clear"/>
-            <w:tcMar>
-              <w:top w:w="100.0" w:type="dxa"/>
-              <w:left w:w="100.0" w:type="dxa"/>
-              <w:bottom w:w="100.0" w:type="dxa"/>
-              <w:right w:w="100.0" w:type="dxa"/>
-            </w:tcMar>
-            <w:vAlign w:val="top"/>
-          </w:tcPr>
-          <w:p>
-            <w:pPr>
-              <w:widowControl w:val="0"/>
-              <w:spacing w:line="240" w:lineRule="auto"/>
-              <w:jc w:val="center"/>
-              <w:rPr/>
-            </w:pPr>
-            <w:r>
-              <w:rPr>
-                <w:rtl w:val="0"/>
-              </w:rPr>
-              <w:t xml:space="preserve">string</w:t>
-            </w:r>
-          </w:p>
-        </w:tc>
-        <w:tc>
-          <w:tcPr>
-            <w:shd w:fill="auto" w:val="clear"/>
-            <w:tcMar>
-              <w:top w:w="100.0" w:type="dxa"/>
-              <w:left w:w="100.0" w:type="dxa"/>
-              <w:bottom w:w="100.0" w:type="dxa"/>
-              <w:right w:w="100.0" w:type="dxa"/>
-            </w:tcMar>
-            <w:vAlign w:val="top"/>
-          </w:tcPr>
-          <w:p>
-            <w:pPr>
-              <w:widowControl w:val="0"/>
-              <w:spacing w:line="240" w:lineRule="auto"/>
-              <w:jc w:val="center"/>
-              <w:rPr/>
-            </w:pPr>
-            <w:r>
-              <w:rPr>
-                <w:rtl w:val="0"/>
-              </w:rPr>
-              <w:t xml:space="preserve">Le pays de l’événement</w:t>
-            </w:r>
-          </w:p>
-        </w:tc>
-      </w:tr>
-      <w:tr>
-        <w:trPr>
-          <w:trHeight w:val="555" w:hRule="atLeast"/>
-        </w:trPr>
-        <w:tc>
-          <w:tcPr>
-            <w:shd w:fill="auto" w:val="clear"/>
-            <w:tcMar>
-              <w:top w:w="100.0" w:type="dxa"/>
-              <w:left w:w="100.0" w:type="dxa"/>
-              <w:bottom w:w="100.0" w:type="dxa"/>
-              <w:right w:w="100.0" w:type="dxa"/>
-            </w:tcMar>
-            <w:vAlign w:val="top"/>
-          </w:tcPr>
-          <w:p>
-            <w:pPr>
-              <w:widowControl w:val="0"/>
-              <w:spacing w:line="240" w:lineRule="auto"/>
-              <w:jc w:val="center"/>
-              <w:rPr/>
-            </w:pPr>
-            <w:r>
-              <w:rPr>
-                <w:rtl w:val="0"/>
-              </w:rPr>
-              <w:t xml:space="preserve">startDateTime</w:t>
-            </w:r>
-          </w:p>
-        </w:tc>
-        <w:tc>
-          <w:tcPr>
-            <w:shd w:fill="auto" w:val="clear"/>
-            <w:tcMar>
-              <w:top w:w="100.0" w:type="dxa"/>
-              <w:left w:w="100.0" w:type="dxa"/>
-              <w:bottom w:w="100.0" w:type="dxa"/>
-              <w:right w:w="100.0" w:type="dxa"/>
-            </w:tcMar>
-            <w:vAlign w:val="top"/>
-          </w:tcPr>
-          <w:p>
-            <w:pPr>
-              <w:widowControl w:val="0"/>
-              <w:spacing w:line="240" w:lineRule="auto"/>
-              <w:jc w:val="center"/>
-              <w:rPr/>
-            </w:pPr>
-            <w:r>
-              <w:rPr>
-                <w:rtl w:val="0"/>
-              </w:rPr>
-              <w:t xml:space="preserve">datetime</w:t>
-            </w:r>
-          </w:p>
-        </w:tc>
-        <w:tc>
-          <w:tcPr>
-            <w:shd w:fill="auto" w:val="clear"/>
-            <w:tcMar>
-              <w:top w:w="100.0" w:type="dxa"/>
-              <w:left w:w="100.0" w:type="dxa"/>
-              <w:bottom w:w="100.0" w:type="dxa"/>
-              <w:right w:w="100.0" w:type="dxa"/>
-            </w:tcMar>
-            <w:vAlign w:val="top"/>
-          </w:tcPr>
-          <w:p>
-            <w:pPr>
-              <w:widowControl w:val="0"/>
-              <w:spacing w:line="240" w:lineRule="auto"/>
-              <w:jc w:val="center"/>
-              <w:rPr/>
-            </w:pPr>
-            <w:r>
-              <w:rPr>
-                <w:rtl w:val="0"/>
-              </w:rPr>
-              <w:t xml:space="preserve">La date et l’heure de l’événement</w:t>
+              <w:t xml:space="preserve">eventId</w:t>
+            </w:r>
+          </w:p>
+        </w:tc>
+        <w:tc>
+          <w:tcPr>
+            <w:shd w:fill="auto" w:val="clear"/>
+            <w:tcMar>
+              <w:top w:w="100.0" w:type="dxa"/>
+              <w:left w:w="100.0" w:type="dxa"/>
+              <w:bottom w:w="100.0" w:type="dxa"/>
+              <w:right w:w="100.0" w:type="dxa"/>
+            </w:tcMar>
+            <w:vAlign w:val="top"/>
+          </w:tcPr>
+          <w:p>
+            <w:pPr>
+              <w:widowControl w:val="0"/>
+              <w:spacing w:line="240" w:lineRule="auto"/>
+              <w:jc w:val="center"/>
+              <w:rPr/>
+            </w:pPr>
+            <w:r>
+              <w:rPr>
+                <w:rtl w:val="0"/>
+              </w:rPr>
+              <w:t xml:space="preserve">int</w:t>
+            </w:r>
+          </w:p>
+        </w:tc>
+        <w:tc>
+          <w:tcPr>
+            <w:shd w:fill="auto" w:val="clear"/>
+            <w:tcMar>
+              <w:top w:w="100.0" w:type="dxa"/>
+              <w:left w:w="100.0" w:type="dxa"/>
+              <w:bottom w:w="100.0" w:type="dxa"/>
+              <w:right w:w="100.0" w:type="dxa"/>
+            </w:tcMar>
+            <w:vAlign w:val="top"/>
+          </w:tcPr>
+          <w:p>
+            <w:pPr>
+              <w:widowControl w:val="0"/>
+              <w:spacing w:line="240" w:lineRule="auto"/>
+              <w:jc w:val="center"/>
+              <w:rPr/>
+            </w:pPr>
+            <w:r>
+              <w:rPr>
+                <w:rtl w:val="0"/>
+              </w:rPr>
+              <w:t xml:space="preserve">L’id de l’événement auquel le message est associé</w:t>
             </w:r>
           </w:p>
         </w:tc>
@@ -15753,7 +15504,17 @@
         <w:rPr>
           <w:rtl w:val="0"/>
         </w:rPr>
-        <w:t xml:space="preserve">Return : true si l’événement a pu être créé sinon false</w:t>
+        <w:t xml:space="preserve">Return : Retourne true si le message est ajouté sinon false</w:t>
+      </w:r>
+    </w:p>
+    <w:p>
+      <w:pPr>
+        <w:rPr/>
+      </w:pPr>
+      <w:r>
+        <w:rPr>
+          <w:rtl w:val="0"/>
+        </w:rPr>
       </w:r>
     </w:p>
     <w:p>
@@ -15761,26 +15522,13 @@
         <w:pStyle w:val="Heading4"/>
         <w:rPr/>
       </w:pPr>
-      <w:bookmarkStart w:colFirst="0" w:colLast="0" w:name="_d5s1e3zb63ny" w:id="67"/>
+      <w:bookmarkStart w:colFirst="0" w:colLast="0" w:name="_7z75cpsy401a" w:id="67"/>
       <w:bookmarkEnd w:id="67"/>
       <w:r>
         <w:rPr>
           <w:rtl w:val="0"/>
         </w:rPr>
-      </w:r>
-    </w:p>
-    <w:p>
-      <w:pPr>
-        <w:pStyle w:val="Heading4"/>
-        <w:rPr/>
-      </w:pPr>
-      <w:bookmarkStart w:colFirst="0" w:colLast="0" w:name="_y8tf9tqv6yso" w:id="68"/>
-      <w:bookmarkEnd w:id="68"/>
-      <w:r>
-        <w:rPr>
-          <w:rtl w:val="0"/>
-        </w:rPr>
-        <w:t xml:space="preserve">updateEvent($eventId,$title,$description,$country,$startDateTime,$isVisible)</w:t>
+        <w:t xml:space="preserve">createEvent($nickname,$title,$description,$country,$startDateTime)</w:t>
       </w:r>
     </w:p>
     <w:p>
@@ -15857,59 +15605,59 @@
               <w:rPr>
                 <w:rtl w:val="0"/>
               </w:rPr>
-              <w:t xml:space="preserve">eventId</w:t>
-            </w:r>
-          </w:p>
-        </w:tc>
-        <w:tc>
-          <w:tcPr>
-            <w:shd w:fill="auto" w:val="clear"/>
-            <w:tcMar>
-              <w:top w:w="100.0" w:type="dxa"/>
-              <w:left w:w="100.0" w:type="dxa"/>
-              <w:bottom w:w="100.0" w:type="dxa"/>
-              <w:right w:w="100.0" w:type="dxa"/>
-            </w:tcMar>
-            <w:vAlign w:val="top"/>
-          </w:tcPr>
-          <w:p>
-            <w:pPr>
-              <w:widowControl w:val="0"/>
-              <w:spacing w:line="240" w:lineRule="auto"/>
-              <w:jc w:val="center"/>
-              <w:rPr/>
-            </w:pPr>
-            <w:r>
-              <w:rPr>
-                <w:rtl w:val="0"/>
-              </w:rPr>
-              <w:t xml:space="preserve">int</w:t>
-            </w:r>
-          </w:p>
-        </w:tc>
-        <w:tc>
-          <w:tcPr>
-            <w:shd w:fill="auto" w:val="clear"/>
-            <w:tcMar>
-              <w:top w:w="100.0" w:type="dxa"/>
-              <w:left w:w="100.0" w:type="dxa"/>
-              <w:bottom w:w="100.0" w:type="dxa"/>
-              <w:right w:w="100.0" w:type="dxa"/>
-            </w:tcMar>
-            <w:vAlign w:val="top"/>
-          </w:tcPr>
-          <w:p>
-            <w:pPr>
-              <w:widowControl w:val="0"/>
-              <w:spacing w:line="240" w:lineRule="auto"/>
-              <w:jc w:val="center"/>
-              <w:rPr/>
-            </w:pPr>
-            <w:r>
-              <w:rPr>
-                <w:rtl w:val="0"/>
-              </w:rPr>
-              <w:t xml:space="preserve">L’id de l’événement</w:t>
+              <w:t xml:space="preserve">nickname</w:t>
+            </w:r>
+          </w:p>
+        </w:tc>
+        <w:tc>
+          <w:tcPr>
+            <w:shd w:fill="auto" w:val="clear"/>
+            <w:tcMar>
+              <w:top w:w="100.0" w:type="dxa"/>
+              <w:left w:w="100.0" w:type="dxa"/>
+              <w:bottom w:w="100.0" w:type="dxa"/>
+              <w:right w:w="100.0" w:type="dxa"/>
+            </w:tcMar>
+            <w:vAlign w:val="top"/>
+          </w:tcPr>
+          <w:p>
+            <w:pPr>
+              <w:widowControl w:val="0"/>
+              <w:spacing w:line="240" w:lineRule="auto"/>
+              <w:jc w:val="center"/>
+              <w:rPr/>
+            </w:pPr>
+            <w:r>
+              <w:rPr>
+                <w:rtl w:val="0"/>
+              </w:rPr>
+              <w:t xml:space="preserve">string</w:t>
+            </w:r>
+          </w:p>
+        </w:tc>
+        <w:tc>
+          <w:tcPr>
+            <w:shd w:fill="auto" w:val="clear"/>
+            <w:tcMar>
+              <w:top w:w="100.0" w:type="dxa"/>
+              <w:left w:w="100.0" w:type="dxa"/>
+              <w:bottom w:w="100.0" w:type="dxa"/>
+              <w:right w:w="100.0" w:type="dxa"/>
+            </w:tcMar>
+            <w:vAlign w:val="top"/>
+          </w:tcPr>
+          <w:p>
+            <w:pPr>
+              <w:widowControl w:val="0"/>
+              <w:spacing w:line="240" w:lineRule="auto"/>
+              <w:jc w:val="center"/>
+              <w:rPr/>
+            </w:pPr>
+            <w:r>
+              <w:rPr>
+                <w:rtl w:val="0"/>
+              </w:rPr>
+              <w:t xml:space="preserve">Le nom d’utilisateur</w:t>
             </w:r>
           </w:p>
         </w:tc>
@@ -16246,89 +15994,6 @@
           </w:p>
         </w:tc>
       </w:tr>
-      <w:tr>
-        <w:trPr>
-          <w:trHeight w:val="555" w:hRule="atLeast"/>
-        </w:trPr>
-        <w:tc>
-          <w:tcPr>
-            <w:shd w:fill="auto" w:val="clear"/>
-            <w:tcMar>
-              <w:top w:w="100.0" w:type="dxa"/>
-              <w:left w:w="100.0" w:type="dxa"/>
-              <w:bottom w:w="100.0" w:type="dxa"/>
-              <w:right w:w="100.0" w:type="dxa"/>
-            </w:tcMar>
-            <w:vAlign w:val="top"/>
-          </w:tcPr>
-          <w:p>
-            <w:pPr>
-              <w:widowControl w:val="0"/>
-              <w:spacing w:line="240" w:lineRule="auto"/>
-              <w:jc w:val="center"/>
-              <w:rPr/>
-            </w:pPr>
-            <w:r>
-              <w:rPr>
-                <w:rtl w:val="0"/>
-              </w:rPr>
-              <w:t xml:space="preserve">isVisible</w:t>
-            </w:r>
-          </w:p>
-        </w:tc>
-        <w:tc>
-          <w:tcPr>
-            <w:shd w:fill="auto" w:val="clear"/>
-            <w:tcMar>
-              <w:top w:w="100.0" w:type="dxa"/>
-              <w:left w:w="100.0" w:type="dxa"/>
-              <w:bottom w:w="100.0" w:type="dxa"/>
-              <w:right w:w="100.0" w:type="dxa"/>
-            </w:tcMar>
-            <w:vAlign w:val="top"/>
-          </w:tcPr>
-          <w:p>
-            <w:pPr>
-              <w:widowControl w:val="0"/>
-              <w:spacing w:line="240" w:lineRule="auto"/>
-              <w:jc w:val="center"/>
-              <w:rPr/>
-            </w:pPr>
-            <w:r>
-              <w:rPr>
-                <w:rtl w:val="0"/>
-              </w:rPr>
-              <w:t xml:space="preserve">boolean</w:t>
-            </w:r>
-          </w:p>
-        </w:tc>
-        <w:tc>
-          <w:tcPr>
-            <w:shd w:fill="auto" w:val="clear"/>
-            <w:tcMar>
-              <w:top w:w="100.0" w:type="dxa"/>
-              <w:left w:w="100.0" w:type="dxa"/>
-              <w:bottom w:w="100.0" w:type="dxa"/>
-              <w:right w:w="100.0" w:type="dxa"/>
-            </w:tcMar>
-            <w:vAlign w:val="top"/>
-          </w:tcPr>
-          <w:p>
-            <w:pPr>
-              <w:widowControl w:val="0"/>
-              <w:spacing w:line="240" w:lineRule="auto"/>
-              <w:jc w:val="center"/>
-              <w:rPr/>
-            </w:pPr>
-            <w:r>
-              <w:rPr>
-                <w:rtl w:val="0"/>
-              </w:rPr>
-              <w:t xml:space="preserve">Défini si l’événement est visible ou non</w:t>
-            </w:r>
-          </w:p>
-        </w:tc>
-      </w:tr>
     </w:tbl>
     <w:p>
       <w:pPr>
@@ -16338,45 +16003,34 @@
         <w:rPr>
           <w:rtl w:val="0"/>
         </w:rPr>
-        <w:t xml:space="preserve">Return : true si l’événement a pu être mis à jour sinon false</w:t>
-      </w:r>
-    </w:p>
-    <w:p>
-      <w:pPr>
-        <w:rPr/>
-      </w:pPr>
-      <w:r>
-        <w:rPr>
-          <w:rtl w:val="0"/>
-        </w:rPr>
-      </w:r>
-    </w:p>
-    <w:p>
-      <w:pPr>
-        <w:pStyle w:val="Heading3"/>
-        <w:rPr/>
-      </w:pPr>
-      <w:bookmarkStart w:colFirst="0" w:colLast="0" w:name="_y35k8r5dhpt9" w:id="69"/>
+        <w:t xml:space="preserve">Return : true si l’événement a pu être créé sinon false</w:t>
+      </w:r>
+    </w:p>
+    <w:p>
+      <w:pPr>
+        <w:pStyle w:val="Heading4"/>
+        <w:rPr/>
+      </w:pPr>
+      <w:bookmarkStart w:colFirst="0" w:colLast="0" w:name="_d5s1e3zb63ny" w:id="68"/>
+      <w:bookmarkEnd w:id="68"/>
+      <w:r>
+        <w:rPr>
+          <w:rtl w:val="0"/>
+        </w:rPr>
+      </w:r>
+    </w:p>
+    <w:p>
+      <w:pPr>
+        <w:pStyle w:val="Heading4"/>
+        <w:rPr/>
+      </w:pPr>
+      <w:bookmarkStart w:colFirst="0" w:colLast="0" w:name="_y8tf9tqv6yso" w:id="69"/>
       <w:bookmarkEnd w:id="69"/>
       <w:r>
         <w:rPr>
           <w:rtl w:val="0"/>
         </w:rPr>
-        <w:t xml:space="preserve">4.3.5 CountryManager</w:t>
-      </w:r>
-    </w:p>
-    <w:p>
-      <w:pPr>
-        <w:pStyle w:val="Heading4"/>
-        <w:rPr/>
-      </w:pPr>
-      <w:bookmarkStart w:colFirst="0" w:colLast="0" w:name="_o8c7msu0z2fd" w:id="70"/>
-      <w:bookmarkEnd w:id="70"/>
-      <w:r>
-        <w:rPr>
-          <w:rtl w:val="0"/>
-        </w:rPr>
-        <w:t xml:space="preserve">getLabel($iso)</w:t>
+        <w:t xml:space="preserve">updateEvent($eventId,$title,$description,$country,$startDateTime,$isVisible)</w:t>
       </w:r>
     </w:p>
     <w:p>
@@ -16453,7 +16107,90 @@
               <w:rPr>
                 <w:rtl w:val="0"/>
               </w:rPr>
-              <w:t xml:space="preserve">iso</w:t>
+              <w:t xml:space="preserve">eventId</w:t>
+            </w:r>
+          </w:p>
+        </w:tc>
+        <w:tc>
+          <w:tcPr>
+            <w:shd w:fill="auto" w:val="clear"/>
+            <w:tcMar>
+              <w:top w:w="100.0" w:type="dxa"/>
+              <w:left w:w="100.0" w:type="dxa"/>
+              <w:bottom w:w="100.0" w:type="dxa"/>
+              <w:right w:w="100.0" w:type="dxa"/>
+            </w:tcMar>
+            <w:vAlign w:val="top"/>
+          </w:tcPr>
+          <w:p>
+            <w:pPr>
+              <w:widowControl w:val="0"/>
+              <w:spacing w:line="240" w:lineRule="auto"/>
+              <w:jc w:val="center"/>
+              <w:rPr/>
+            </w:pPr>
+            <w:r>
+              <w:rPr>
+                <w:rtl w:val="0"/>
+              </w:rPr>
+              <w:t xml:space="preserve">int</w:t>
+            </w:r>
+          </w:p>
+        </w:tc>
+        <w:tc>
+          <w:tcPr>
+            <w:shd w:fill="auto" w:val="clear"/>
+            <w:tcMar>
+              <w:top w:w="100.0" w:type="dxa"/>
+              <w:left w:w="100.0" w:type="dxa"/>
+              <w:bottom w:w="100.0" w:type="dxa"/>
+              <w:right w:w="100.0" w:type="dxa"/>
+            </w:tcMar>
+            <w:vAlign w:val="top"/>
+          </w:tcPr>
+          <w:p>
+            <w:pPr>
+              <w:widowControl w:val="0"/>
+              <w:spacing w:line="240" w:lineRule="auto"/>
+              <w:jc w:val="center"/>
+              <w:rPr/>
+            </w:pPr>
+            <w:r>
+              <w:rPr>
+                <w:rtl w:val="0"/>
+              </w:rPr>
+              <w:t xml:space="preserve">L’id de l’événement</w:t>
+            </w:r>
+          </w:p>
+        </w:tc>
+      </w:tr>
+      <w:tr>
+        <w:trPr>
+          <w:trHeight w:val="555" w:hRule="atLeast"/>
+        </w:trPr>
+        <w:tc>
+          <w:tcPr>
+            <w:shd w:fill="auto" w:val="clear"/>
+            <w:tcMar>
+              <w:top w:w="100.0" w:type="dxa"/>
+              <w:left w:w="100.0" w:type="dxa"/>
+              <w:bottom w:w="100.0" w:type="dxa"/>
+              <w:right w:w="100.0" w:type="dxa"/>
+            </w:tcMar>
+            <w:vAlign w:val="top"/>
+          </w:tcPr>
+          <w:p>
+            <w:pPr>
+              <w:widowControl w:val="0"/>
+              <w:spacing w:line="240" w:lineRule="auto"/>
+              <w:jc w:val="center"/>
+              <w:rPr/>
+            </w:pPr>
+            <w:r>
+              <w:rPr>
+                <w:rtl w:val="0"/>
+              </w:rPr>
+              <w:t xml:space="preserve">title</w:t>
             </w:r>
           </w:p>
         </w:tc>
@@ -16505,7 +16242,339 @@
               <w:rPr>
                 <w:rtl w:val="0"/>
               </w:rPr>
-              <w:t xml:space="preserve">Le code ISO 2 du pays</w:t>
+              <w:t xml:space="preserve">Le titre de l’événement</w:t>
+            </w:r>
+          </w:p>
+        </w:tc>
+      </w:tr>
+      <w:tr>
+        <w:trPr>
+          <w:trHeight w:val="555" w:hRule="atLeast"/>
+        </w:trPr>
+        <w:tc>
+          <w:tcPr>
+            <w:shd w:fill="auto" w:val="clear"/>
+            <w:tcMar>
+              <w:top w:w="100.0" w:type="dxa"/>
+              <w:left w:w="100.0" w:type="dxa"/>
+              <w:bottom w:w="100.0" w:type="dxa"/>
+              <w:right w:w="100.0" w:type="dxa"/>
+            </w:tcMar>
+            <w:vAlign w:val="top"/>
+          </w:tcPr>
+          <w:p>
+            <w:pPr>
+              <w:widowControl w:val="0"/>
+              <w:spacing w:line="240" w:lineRule="auto"/>
+              <w:jc w:val="center"/>
+              <w:rPr/>
+            </w:pPr>
+            <w:r>
+              <w:rPr>
+                <w:rtl w:val="0"/>
+              </w:rPr>
+              <w:t xml:space="preserve">description</w:t>
+            </w:r>
+          </w:p>
+        </w:tc>
+        <w:tc>
+          <w:tcPr>
+            <w:shd w:fill="auto" w:val="clear"/>
+            <w:tcMar>
+              <w:top w:w="100.0" w:type="dxa"/>
+              <w:left w:w="100.0" w:type="dxa"/>
+              <w:bottom w:w="100.0" w:type="dxa"/>
+              <w:right w:w="100.0" w:type="dxa"/>
+            </w:tcMar>
+            <w:vAlign w:val="top"/>
+          </w:tcPr>
+          <w:p>
+            <w:pPr>
+              <w:widowControl w:val="0"/>
+              <w:spacing w:line="240" w:lineRule="auto"/>
+              <w:jc w:val="center"/>
+              <w:rPr/>
+            </w:pPr>
+            <w:r>
+              <w:rPr>
+                <w:rtl w:val="0"/>
+              </w:rPr>
+              <w:t xml:space="preserve">string</w:t>
+            </w:r>
+          </w:p>
+        </w:tc>
+        <w:tc>
+          <w:tcPr>
+            <w:shd w:fill="auto" w:val="clear"/>
+            <w:tcMar>
+              <w:top w:w="100.0" w:type="dxa"/>
+              <w:left w:w="100.0" w:type="dxa"/>
+              <w:bottom w:w="100.0" w:type="dxa"/>
+              <w:right w:w="100.0" w:type="dxa"/>
+            </w:tcMar>
+            <w:vAlign w:val="top"/>
+          </w:tcPr>
+          <w:p>
+            <w:pPr>
+              <w:widowControl w:val="0"/>
+              <w:spacing w:line="240" w:lineRule="auto"/>
+              <w:jc w:val="center"/>
+              <w:rPr/>
+            </w:pPr>
+            <w:r>
+              <w:rPr>
+                <w:rtl w:val="0"/>
+              </w:rPr>
+              <w:t xml:space="preserve">La description de l’événement</w:t>
+            </w:r>
+          </w:p>
+        </w:tc>
+      </w:tr>
+      <w:tr>
+        <w:trPr>
+          <w:trHeight w:val="555" w:hRule="atLeast"/>
+        </w:trPr>
+        <w:tc>
+          <w:tcPr>
+            <w:shd w:fill="auto" w:val="clear"/>
+            <w:tcMar>
+              <w:top w:w="100.0" w:type="dxa"/>
+              <w:left w:w="100.0" w:type="dxa"/>
+              <w:bottom w:w="100.0" w:type="dxa"/>
+              <w:right w:w="100.0" w:type="dxa"/>
+            </w:tcMar>
+            <w:vAlign w:val="top"/>
+          </w:tcPr>
+          <w:p>
+            <w:pPr>
+              <w:widowControl w:val="0"/>
+              <w:spacing w:line="240" w:lineRule="auto"/>
+              <w:jc w:val="center"/>
+              <w:rPr/>
+            </w:pPr>
+            <w:r>
+              <w:rPr>
+                <w:rtl w:val="0"/>
+              </w:rPr>
+              <w:t xml:space="preserve">country</w:t>
+            </w:r>
+          </w:p>
+        </w:tc>
+        <w:tc>
+          <w:tcPr>
+            <w:shd w:fill="auto" w:val="clear"/>
+            <w:tcMar>
+              <w:top w:w="100.0" w:type="dxa"/>
+              <w:left w:w="100.0" w:type="dxa"/>
+              <w:bottom w:w="100.0" w:type="dxa"/>
+              <w:right w:w="100.0" w:type="dxa"/>
+            </w:tcMar>
+            <w:vAlign w:val="top"/>
+          </w:tcPr>
+          <w:p>
+            <w:pPr>
+              <w:widowControl w:val="0"/>
+              <w:spacing w:line="240" w:lineRule="auto"/>
+              <w:jc w:val="center"/>
+              <w:rPr/>
+            </w:pPr>
+            <w:r>
+              <w:rPr>
+                <w:rtl w:val="0"/>
+              </w:rPr>
+              <w:t xml:space="preserve">string</w:t>
+            </w:r>
+          </w:p>
+        </w:tc>
+        <w:tc>
+          <w:tcPr>
+            <w:shd w:fill="auto" w:val="clear"/>
+            <w:tcMar>
+              <w:top w:w="100.0" w:type="dxa"/>
+              <w:left w:w="100.0" w:type="dxa"/>
+              <w:bottom w:w="100.0" w:type="dxa"/>
+              <w:right w:w="100.0" w:type="dxa"/>
+            </w:tcMar>
+            <w:vAlign w:val="top"/>
+          </w:tcPr>
+          <w:p>
+            <w:pPr>
+              <w:widowControl w:val="0"/>
+              <w:spacing w:line="240" w:lineRule="auto"/>
+              <w:jc w:val="center"/>
+              <w:rPr/>
+            </w:pPr>
+            <w:r>
+              <w:rPr>
+                <w:rtl w:val="0"/>
+              </w:rPr>
+              <w:t xml:space="preserve">Le pays de l’événement</w:t>
+            </w:r>
+          </w:p>
+        </w:tc>
+      </w:tr>
+      <w:tr>
+        <w:trPr>
+          <w:trHeight w:val="555" w:hRule="atLeast"/>
+        </w:trPr>
+        <w:tc>
+          <w:tcPr>
+            <w:shd w:fill="auto" w:val="clear"/>
+            <w:tcMar>
+              <w:top w:w="100.0" w:type="dxa"/>
+              <w:left w:w="100.0" w:type="dxa"/>
+              <w:bottom w:w="100.0" w:type="dxa"/>
+              <w:right w:w="100.0" w:type="dxa"/>
+            </w:tcMar>
+            <w:vAlign w:val="top"/>
+          </w:tcPr>
+          <w:p>
+            <w:pPr>
+              <w:widowControl w:val="0"/>
+              <w:spacing w:line="240" w:lineRule="auto"/>
+              <w:jc w:val="center"/>
+              <w:rPr/>
+            </w:pPr>
+            <w:r>
+              <w:rPr>
+                <w:rtl w:val="0"/>
+              </w:rPr>
+              <w:t xml:space="preserve">startDateTime</w:t>
+            </w:r>
+          </w:p>
+        </w:tc>
+        <w:tc>
+          <w:tcPr>
+            <w:shd w:fill="auto" w:val="clear"/>
+            <w:tcMar>
+              <w:top w:w="100.0" w:type="dxa"/>
+              <w:left w:w="100.0" w:type="dxa"/>
+              <w:bottom w:w="100.0" w:type="dxa"/>
+              <w:right w:w="100.0" w:type="dxa"/>
+            </w:tcMar>
+            <w:vAlign w:val="top"/>
+          </w:tcPr>
+          <w:p>
+            <w:pPr>
+              <w:widowControl w:val="0"/>
+              <w:spacing w:line="240" w:lineRule="auto"/>
+              <w:jc w:val="center"/>
+              <w:rPr/>
+            </w:pPr>
+            <w:r>
+              <w:rPr>
+                <w:rtl w:val="0"/>
+              </w:rPr>
+              <w:t xml:space="preserve">datetime</w:t>
+            </w:r>
+          </w:p>
+        </w:tc>
+        <w:tc>
+          <w:tcPr>
+            <w:shd w:fill="auto" w:val="clear"/>
+            <w:tcMar>
+              <w:top w:w="100.0" w:type="dxa"/>
+              <w:left w:w="100.0" w:type="dxa"/>
+              <w:bottom w:w="100.0" w:type="dxa"/>
+              <w:right w:w="100.0" w:type="dxa"/>
+            </w:tcMar>
+            <w:vAlign w:val="top"/>
+          </w:tcPr>
+          <w:p>
+            <w:pPr>
+              <w:widowControl w:val="0"/>
+              <w:spacing w:line="240" w:lineRule="auto"/>
+              <w:jc w:val="center"/>
+              <w:rPr/>
+            </w:pPr>
+            <w:r>
+              <w:rPr>
+                <w:rtl w:val="0"/>
+              </w:rPr>
+              <w:t xml:space="preserve">La date et l’heure de l’événement</w:t>
+            </w:r>
+          </w:p>
+        </w:tc>
+      </w:tr>
+      <w:tr>
+        <w:trPr>
+          <w:trHeight w:val="555" w:hRule="atLeast"/>
+        </w:trPr>
+        <w:tc>
+          <w:tcPr>
+            <w:shd w:fill="auto" w:val="clear"/>
+            <w:tcMar>
+              <w:top w:w="100.0" w:type="dxa"/>
+              <w:left w:w="100.0" w:type="dxa"/>
+              <w:bottom w:w="100.0" w:type="dxa"/>
+              <w:right w:w="100.0" w:type="dxa"/>
+            </w:tcMar>
+            <w:vAlign w:val="top"/>
+          </w:tcPr>
+          <w:p>
+            <w:pPr>
+              <w:widowControl w:val="0"/>
+              <w:spacing w:line="240" w:lineRule="auto"/>
+              <w:jc w:val="center"/>
+              <w:rPr/>
+            </w:pPr>
+            <w:r>
+              <w:rPr>
+                <w:rtl w:val="0"/>
+              </w:rPr>
+              <w:t xml:space="preserve">isVisible</w:t>
+            </w:r>
+          </w:p>
+        </w:tc>
+        <w:tc>
+          <w:tcPr>
+            <w:shd w:fill="auto" w:val="clear"/>
+            <w:tcMar>
+              <w:top w:w="100.0" w:type="dxa"/>
+              <w:left w:w="100.0" w:type="dxa"/>
+              <w:bottom w:w="100.0" w:type="dxa"/>
+              <w:right w:w="100.0" w:type="dxa"/>
+            </w:tcMar>
+            <w:vAlign w:val="top"/>
+          </w:tcPr>
+          <w:p>
+            <w:pPr>
+              <w:widowControl w:val="0"/>
+              <w:spacing w:line="240" w:lineRule="auto"/>
+              <w:jc w:val="center"/>
+              <w:rPr/>
+            </w:pPr>
+            <w:r>
+              <w:rPr>
+                <w:rtl w:val="0"/>
+              </w:rPr>
+              <w:t xml:space="preserve">boolean</w:t>
+            </w:r>
+          </w:p>
+        </w:tc>
+        <w:tc>
+          <w:tcPr>
+            <w:shd w:fill="auto" w:val="clear"/>
+            <w:tcMar>
+              <w:top w:w="100.0" w:type="dxa"/>
+              <w:left w:w="100.0" w:type="dxa"/>
+              <w:bottom w:w="100.0" w:type="dxa"/>
+              <w:right w:w="100.0" w:type="dxa"/>
+            </w:tcMar>
+            <w:vAlign w:val="top"/>
+          </w:tcPr>
+          <w:p>
+            <w:pPr>
+              <w:widowControl w:val="0"/>
+              <w:spacing w:line="240" w:lineRule="auto"/>
+              <w:jc w:val="center"/>
+              <w:rPr/>
+            </w:pPr>
+            <w:r>
+              <w:rPr>
+                <w:rtl w:val="0"/>
+              </w:rPr>
+              <w:t xml:space="preserve">Défini si l’événement est visible ou non</w:t>
             </w:r>
           </w:p>
         </w:tc>
@@ -16519,17 +16588,31 @@
         <w:rPr>
           <w:rtl w:val="0"/>
         </w:rPr>
-        <w:t xml:space="preserve">Return : Retourne un string contenant le label du pays</w:t>
-      </w:r>
-    </w:p>
-    <w:p>
-      <w:pPr>
-        <w:rPr/>
-      </w:pPr>
-      <w:r>
-        <w:rPr>
-          <w:rtl w:val="0"/>
-        </w:rPr>
+        <w:t xml:space="preserve">Return : true si l’événement a pu être mis à jour sinon false</w:t>
+      </w:r>
+    </w:p>
+    <w:p>
+      <w:pPr>
+        <w:rPr/>
+      </w:pPr>
+      <w:r>
+        <w:rPr>
+          <w:rtl w:val="0"/>
+        </w:rPr>
+      </w:r>
+    </w:p>
+    <w:p>
+      <w:pPr>
+        <w:pStyle w:val="Heading3"/>
+        <w:rPr/>
+      </w:pPr>
+      <w:bookmarkStart w:colFirst="0" w:colLast="0" w:name="_y35k8r5dhpt9" w:id="70"/>
+      <w:bookmarkEnd w:id="70"/>
+      <w:r>
+        <w:rPr>
+          <w:rtl w:val="0"/>
+        </w:rPr>
+        <w:t xml:space="preserve">4.3.5 CountryManager</w:t>
       </w:r>
     </w:p>
     <w:p>
@@ -16537,13 +16620,13 @@
         <w:pStyle w:val="Heading4"/>
         <w:rPr/>
       </w:pPr>
-      <w:bookmarkStart w:colFirst="0" w:colLast="0" w:name="_rbj19qh5l4u" w:id="71"/>
+      <w:bookmarkStart w:colFirst="0" w:colLast="0" w:name="_o8c7msu0z2fd" w:id="71"/>
       <w:bookmarkEnd w:id="71"/>
       <w:r>
         <w:rPr>
           <w:rtl w:val="0"/>
         </w:rPr>
-        <w:t xml:space="preserve">getCode($label)</w:t>
+        <w:t xml:space="preserve">getLabel($iso)</w:t>
       </w:r>
     </w:p>
     <w:p>
@@ -16620,7 +16703,7 @@
               <w:rPr>
                 <w:rtl w:val="0"/>
               </w:rPr>
-              <w:t xml:space="preserve">label</w:t>
+              <w:t xml:space="preserve">iso</w:t>
             </w:r>
           </w:p>
         </w:tc>
@@ -16672,7 +16755,7 @@
               <w:rPr>
                 <w:rtl w:val="0"/>
               </w:rPr>
-              <w:t xml:space="preserve">Le label du pays</w:t>
+              <w:t xml:space="preserve">Le code ISO 2 du pays</w:t>
             </w:r>
           </w:p>
         </w:tc>
@@ -16686,45 +16769,31 @@
         <w:rPr>
           <w:rtl w:val="0"/>
         </w:rPr>
-        <w:t xml:space="preserve">Return : Retourne un string contenant le code ISO 2 du pays</w:t>
-      </w:r>
-    </w:p>
-    <w:p>
-      <w:pPr>
-        <w:rPr/>
-      </w:pPr>
-      <w:r>
-        <w:rPr>
-          <w:rtl w:val="0"/>
-        </w:rPr>
-      </w:r>
-    </w:p>
-    <w:p>
-      <w:pPr>
-        <w:pStyle w:val="Heading3"/>
-        <w:rPr/>
-      </w:pPr>
-      <w:bookmarkStart w:colFirst="0" w:colLast="0" w:name="_yj5yij0kpcj" w:id="72"/>
+        <w:t xml:space="preserve">Return : Retourne un string contenant le label du pays</w:t>
+      </w:r>
+    </w:p>
+    <w:p>
+      <w:pPr>
+        <w:rPr/>
+      </w:pPr>
+      <w:r>
+        <w:rPr>
+          <w:rtl w:val="0"/>
+        </w:rPr>
+      </w:r>
+    </w:p>
+    <w:p>
+      <w:pPr>
+        <w:pStyle w:val="Heading4"/>
+        <w:rPr/>
+      </w:pPr>
+      <w:bookmarkStart w:colFirst="0" w:colLast="0" w:name="_rbj19qh5l4u" w:id="72"/>
       <w:bookmarkEnd w:id="72"/>
       <w:r>
         <w:rPr>
           <w:rtl w:val="0"/>
         </w:rPr>
-        <w:t xml:space="preserve">4.3.6 EventStateManager</w:t>
-      </w:r>
-    </w:p>
-    <w:p>
-      <w:pPr>
-        <w:pStyle w:val="Heading4"/>
-        <w:rPr/>
-      </w:pPr>
-      <w:bookmarkStart w:colFirst="0" w:colLast="0" w:name="_v4kss3dmsjxd" w:id="73"/>
-      <w:bookmarkEnd w:id="73"/>
-      <w:r>
-        <w:rPr>
-          <w:rtl w:val="0"/>
-        </w:rPr>
-        <w:t xml:space="preserve">getLabel($code)</w:t>
+        <w:t xml:space="preserve">getCode($label)</w:t>
       </w:r>
     </w:p>
     <w:p>
@@ -16801,59 +16870,59 @@
               <w:rPr>
                 <w:rtl w:val="0"/>
               </w:rPr>
-              <w:t xml:space="preserve">code</w:t>
-            </w:r>
-          </w:p>
-        </w:tc>
-        <w:tc>
-          <w:tcPr>
-            <w:shd w:fill="auto" w:val="clear"/>
-            <w:tcMar>
-              <w:top w:w="100.0" w:type="dxa"/>
-              <w:left w:w="100.0" w:type="dxa"/>
-              <w:bottom w:w="100.0" w:type="dxa"/>
-              <w:right w:w="100.0" w:type="dxa"/>
-            </w:tcMar>
-            <w:vAlign w:val="top"/>
-          </w:tcPr>
-          <w:p>
-            <w:pPr>
-              <w:widowControl w:val="0"/>
-              <w:spacing w:line="240" w:lineRule="auto"/>
-              <w:jc w:val="center"/>
-              <w:rPr/>
-            </w:pPr>
-            <w:r>
-              <w:rPr>
-                <w:rtl w:val="0"/>
-              </w:rPr>
-              <w:t xml:space="preserve">int</w:t>
-            </w:r>
-          </w:p>
-        </w:tc>
-        <w:tc>
-          <w:tcPr>
-            <w:shd w:fill="auto" w:val="clear"/>
-            <w:tcMar>
-              <w:top w:w="100.0" w:type="dxa"/>
-              <w:left w:w="100.0" w:type="dxa"/>
-              <w:bottom w:w="100.0" w:type="dxa"/>
-              <w:right w:w="100.0" w:type="dxa"/>
-            </w:tcMar>
-            <w:vAlign w:val="top"/>
-          </w:tcPr>
-          <w:p>
-            <w:pPr>
-              <w:widowControl w:val="0"/>
-              <w:spacing w:line="240" w:lineRule="auto"/>
-              <w:jc w:val="center"/>
-              <w:rPr/>
-            </w:pPr>
-            <w:r>
-              <w:rPr>
-                <w:rtl w:val="0"/>
-              </w:rPr>
-              <w:t xml:space="preserve">Le code de l’état à récupérer</w:t>
+              <w:t xml:space="preserve">label</w:t>
+            </w:r>
+          </w:p>
+        </w:tc>
+        <w:tc>
+          <w:tcPr>
+            <w:shd w:fill="auto" w:val="clear"/>
+            <w:tcMar>
+              <w:top w:w="100.0" w:type="dxa"/>
+              <w:left w:w="100.0" w:type="dxa"/>
+              <w:bottom w:w="100.0" w:type="dxa"/>
+              <w:right w:w="100.0" w:type="dxa"/>
+            </w:tcMar>
+            <w:vAlign w:val="top"/>
+          </w:tcPr>
+          <w:p>
+            <w:pPr>
+              <w:widowControl w:val="0"/>
+              <w:spacing w:line="240" w:lineRule="auto"/>
+              <w:jc w:val="center"/>
+              <w:rPr/>
+            </w:pPr>
+            <w:r>
+              <w:rPr>
+                <w:rtl w:val="0"/>
+              </w:rPr>
+              <w:t xml:space="preserve">string</w:t>
+            </w:r>
+          </w:p>
+        </w:tc>
+        <w:tc>
+          <w:tcPr>
+            <w:shd w:fill="auto" w:val="clear"/>
+            <w:tcMar>
+              <w:top w:w="100.0" w:type="dxa"/>
+              <w:left w:w="100.0" w:type="dxa"/>
+              <w:bottom w:w="100.0" w:type="dxa"/>
+              <w:right w:w="100.0" w:type="dxa"/>
+            </w:tcMar>
+            <w:vAlign w:val="top"/>
+          </w:tcPr>
+          <w:p>
+            <w:pPr>
+              <w:widowControl w:val="0"/>
+              <w:spacing w:line="240" w:lineRule="auto"/>
+              <w:jc w:val="center"/>
+              <w:rPr/>
+            </w:pPr>
+            <w:r>
+              <w:rPr>
+                <w:rtl w:val="0"/>
+              </w:rPr>
+              <w:t xml:space="preserve">Le label du pays</w:t>
             </w:r>
           </w:p>
         </w:tc>
@@ -16867,66 +16936,50 @@
         <w:rPr>
           <w:rtl w:val="0"/>
         </w:rPr>
-        <w:t xml:space="preserve">Return : Retourne un string contenant le label de l’état</w:t>
-      </w:r>
-    </w:p>
-    <w:p>
-      <w:pPr>
-        <w:rPr/>
-      </w:pPr>
-      <w:r>
-        <w:rPr>
-          <w:rtl w:val="0"/>
-        </w:rPr>
-      </w:r>
-    </w:p>
-    <w:p>
-      <w:pPr>
-        <w:pStyle w:val="Heading2"/>
-        <w:rPr/>
-      </w:pPr>
-      <w:bookmarkStart w:colFirst="0" w:colLast="0" w:name="_gyte4vd5lxk6" w:id="74"/>
-      <w:bookmarkEnd w:id="74"/>
-      <w:r>
-        <w:rPr>
-          <w:rtl w:val="0"/>
-        </w:rPr>
-        <w:t xml:space="preserve">4.4 Class Database</w:t>
-      </w:r>
-    </w:p>
-    <w:p>
-      <w:pPr>
-        <w:pStyle w:val="Heading3"/>
-        <w:rPr/>
-      </w:pPr>
-      <w:bookmarkStart w:colFirst="0" w:colLast="0" w:name="_idy8lrtbfk1e" w:id="75"/>
-      <w:bookmarkEnd w:id="75"/>
-      <w:r>
-        <w:rPr>
-          <w:rtl w:val="0"/>
-        </w:rPr>
-        <w:t xml:space="preserve">4.4.1 Variable</w:t>
-      </w:r>
-    </w:p>
-    <w:p>
-      <w:pPr>
-        <w:ind w:left="720" w:firstLine="0"/>
-        <w:rPr/>
-      </w:pPr>
-      <w:r>
-        <w:rPr>
-          <w:rtl w:val="0"/>
-        </w:rPr>
-        <w:t xml:space="preserve">  VARIABLES</w:t>
+        <w:t xml:space="preserve">Return : Retourne un string contenant le code ISO 2 du pays</w:t>
+      </w:r>
+    </w:p>
+    <w:p>
+      <w:pPr>
+        <w:rPr/>
+      </w:pPr>
+      <w:r>
+        <w:rPr>
+          <w:rtl w:val="0"/>
+        </w:rPr>
+      </w:r>
+    </w:p>
+    <w:p>
+      <w:pPr>
+        <w:pStyle w:val="Heading4"/>
+        <w:rPr/>
+      </w:pPr>
+      <w:bookmarkStart w:colFirst="0" w:colLast="0" w:name="_vs4a7ux9hdcx" w:id="73"/>
+      <w:bookmarkEnd w:id="73"/>
+      <w:r>
+        <w:rPr>
+          <w:rtl w:val="0"/>
+        </w:rPr>
+        <w:t xml:space="preserve">getAllCountriesLabels()</w:t>
+      </w:r>
+    </w:p>
+    <w:p>
+      <w:pPr>
+        <w:ind w:firstLine="720"/>
+        <w:rPr/>
+      </w:pPr>
+      <w:r>
+        <w:rPr>
+          <w:rtl w:val="0"/>
+        </w:rPr>
+        <w:t xml:space="preserve">PARAMÈTRE(S)</w:t>
+        <w:tab/>
+        <w:tab/>
+        <w:t xml:space="preserve">          TYPE</w:t>
         <w:tab/>
         <w:tab/>
         <w:tab/>
-        <w:tab/>
-        <w:t xml:space="preserve">TYPE</w:t>
-        <w:tab/>
-        <w:tab/>
-        <w:tab/>
-        <w:t xml:space="preserve">     DESCRIPTION</w:t>
+        <w:t xml:space="preserve">       Description</w:t>
       </w:r>
     </w:p>
     <w:tbl>
@@ -16984,59 +17037,59 @@
               <w:rPr>
                 <w:rtl w:val="0"/>
               </w:rPr>
-              <w:t xml:space="preserve">pdoInstance</w:t>
-            </w:r>
-          </w:p>
-        </w:tc>
-        <w:tc>
-          <w:tcPr>
-            <w:shd w:fill="auto" w:val="clear"/>
-            <w:tcMar>
-              <w:top w:w="100.0" w:type="dxa"/>
-              <w:left w:w="100.0" w:type="dxa"/>
-              <w:bottom w:w="100.0" w:type="dxa"/>
-              <w:right w:w="100.0" w:type="dxa"/>
-            </w:tcMar>
-            <w:vAlign w:val="top"/>
-          </w:tcPr>
-          <w:p>
-            <w:pPr>
-              <w:widowControl w:val="0"/>
-              <w:spacing w:line="240" w:lineRule="auto"/>
-              <w:jc w:val="center"/>
-              <w:rPr/>
-            </w:pPr>
-            <w:r>
-              <w:rPr>
-                <w:rtl w:val="0"/>
-              </w:rPr>
-              <w:t xml:space="preserve">PDO</w:t>
-            </w:r>
-          </w:p>
-        </w:tc>
-        <w:tc>
-          <w:tcPr>
-            <w:shd w:fill="auto" w:val="clear"/>
-            <w:tcMar>
-              <w:top w:w="100.0" w:type="dxa"/>
-              <w:left w:w="100.0" w:type="dxa"/>
-              <w:bottom w:w="100.0" w:type="dxa"/>
-              <w:right w:w="100.0" w:type="dxa"/>
-            </w:tcMar>
-            <w:vAlign w:val="top"/>
-          </w:tcPr>
-          <w:p>
-            <w:pPr>
-              <w:widowControl w:val="0"/>
-              <w:spacing w:line="240" w:lineRule="auto"/>
-              <w:jc w:val="center"/>
-              <w:rPr/>
-            </w:pPr>
-            <w:r>
-              <w:rPr>
-                <w:rtl w:val="0"/>
-              </w:rPr>
-              <w:t xml:space="preserve">Variable contenant l’instance PDO permettant l’accès à notre base de données</w:t>
+              <w:t xml:space="preserve">-</w:t>
+            </w:r>
+          </w:p>
+        </w:tc>
+        <w:tc>
+          <w:tcPr>
+            <w:shd w:fill="auto" w:val="clear"/>
+            <w:tcMar>
+              <w:top w:w="100.0" w:type="dxa"/>
+              <w:left w:w="100.0" w:type="dxa"/>
+              <w:bottom w:w="100.0" w:type="dxa"/>
+              <w:right w:w="100.0" w:type="dxa"/>
+            </w:tcMar>
+            <w:vAlign w:val="top"/>
+          </w:tcPr>
+          <w:p>
+            <w:pPr>
+              <w:widowControl w:val="0"/>
+              <w:spacing w:line="240" w:lineRule="auto"/>
+              <w:jc w:val="center"/>
+              <w:rPr/>
+            </w:pPr>
+            <w:r>
+              <w:rPr>
+                <w:rtl w:val="0"/>
+              </w:rPr>
+              <w:t xml:space="preserve">-</w:t>
+            </w:r>
+          </w:p>
+        </w:tc>
+        <w:tc>
+          <w:tcPr>
+            <w:shd w:fill="auto" w:val="clear"/>
+            <w:tcMar>
+              <w:top w:w="100.0" w:type="dxa"/>
+              <w:left w:w="100.0" w:type="dxa"/>
+              <w:bottom w:w="100.0" w:type="dxa"/>
+              <w:right w:w="100.0" w:type="dxa"/>
+            </w:tcMar>
+            <w:vAlign w:val="top"/>
+          </w:tcPr>
+          <w:p>
+            <w:pPr>
+              <w:widowControl w:val="0"/>
+              <w:spacing w:line="240" w:lineRule="auto"/>
+              <w:jc w:val="center"/>
+              <w:rPr/>
+            </w:pPr>
+            <w:r>
+              <w:rPr>
+                <w:rtl w:val="0"/>
+              </w:rPr>
+              <w:t xml:space="preserve">-</w:t>
             </w:r>
           </w:p>
         </w:tc>
@@ -17044,15 +17097,218 @@
     </w:tbl>
     <w:p>
       <w:pPr>
+        <w:rPr/>
+      </w:pPr>
+      <w:r>
+        <w:rPr>
+          <w:rtl w:val="0"/>
+        </w:rPr>
+        <w:t xml:space="preserve">Return : Retourne un array de string contenants les labels</w:t>
+      </w:r>
+    </w:p>
+    <w:p>
+      <w:pPr>
+        <w:rPr/>
+      </w:pPr>
+      <w:r>
+        <w:rPr>
+          <w:rtl w:val="0"/>
+        </w:rPr>
+      </w:r>
+    </w:p>
+    <w:p>
+      <w:pPr>
+        <w:pStyle w:val="Heading3"/>
+        <w:rPr/>
+      </w:pPr>
+      <w:bookmarkStart w:colFirst="0" w:colLast="0" w:name="_yj5yij0kpcj" w:id="74"/>
+      <w:bookmarkEnd w:id="74"/>
+      <w:r>
+        <w:rPr>
+          <w:rtl w:val="0"/>
+        </w:rPr>
+        <w:t xml:space="preserve">4.3.6 EventStateManager</w:t>
+      </w:r>
+    </w:p>
+    <w:p>
+      <w:pPr>
         <w:pStyle w:val="Heading4"/>
         <w:rPr/>
       </w:pPr>
-      <w:bookmarkStart w:colFirst="0" w:colLast="0" w:name="_ae5jyqluy8pp" w:id="76"/>
+      <w:bookmarkStart w:colFirst="0" w:colLast="0" w:name="_v4kss3dmsjxd" w:id="75"/>
+      <w:bookmarkEnd w:id="75"/>
+      <w:r>
+        <w:rPr>
+          <w:rtl w:val="0"/>
+        </w:rPr>
+        <w:t xml:space="preserve">getLabel($code)</w:t>
+      </w:r>
+    </w:p>
+    <w:p>
+      <w:pPr>
+        <w:ind w:firstLine="720"/>
+        <w:rPr/>
+      </w:pPr>
+      <w:r>
+        <w:rPr>
+          <w:rtl w:val="0"/>
+        </w:rPr>
+        <w:t xml:space="preserve">PARAMÈTRE(S)</w:t>
+        <w:tab/>
+        <w:tab/>
+        <w:t xml:space="preserve">          TYPE</w:t>
+        <w:tab/>
+        <w:tab/>
+        <w:tab/>
+        <w:t xml:space="preserve">       Description</w:t>
+      </w:r>
+    </w:p>
+    <w:tbl>
+      <w:tblPr>
+        <w:tblStyle w:val="Table25"/>
+        <w:tblW w:w="9029.0" w:type="dxa"/>
+        <w:jc w:val="left"/>
+        <w:tblInd w:w="100.0" w:type="pct"/>
+        <w:tblBorders>
+          <w:top w:color="000000" w:space="0" w:sz="8" w:val="single"/>
+          <w:left w:color="000000" w:space="0" w:sz="8" w:val="single"/>
+          <w:bottom w:color="000000" w:space="0" w:sz="8" w:val="single"/>
+          <w:right w:color="000000" w:space="0" w:sz="8" w:val="single"/>
+          <w:insideH w:color="000000" w:space="0" w:sz="8" w:val="single"/>
+          <w:insideV w:color="000000" w:space="0" w:sz="8" w:val="single"/>
+        </w:tblBorders>
+        <w:tblLayout w:type="fixed"/>
+        <w:tblLook w:val="0600"/>
+      </w:tblPr>
+      <w:tblGrid>
+        <w:gridCol w:w="3009.6666666666665"/>
+        <w:gridCol w:w="3009.6666666666665"/>
+        <w:gridCol w:w="3009.6666666666665"/>
+        <w:tblGridChange w:id="0">
+          <w:tblGrid>
+            <w:gridCol w:w="3009.6666666666665"/>
+            <w:gridCol w:w="3009.6666666666665"/>
+            <w:gridCol w:w="3009.6666666666665"/>
+          </w:tblGrid>
+        </w:tblGridChange>
+      </w:tblGrid>
+      <w:tr>
+        <w:trPr>
+          <w:trHeight w:val="555" w:hRule="atLeast"/>
+        </w:trPr>
+        <w:tc>
+          <w:tcPr>
+            <w:shd w:fill="auto" w:val="clear"/>
+            <w:tcMar>
+              <w:top w:w="100.0" w:type="dxa"/>
+              <w:left w:w="100.0" w:type="dxa"/>
+              <w:bottom w:w="100.0" w:type="dxa"/>
+              <w:right w:w="100.0" w:type="dxa"/>
+            </w:tcMar>
+            <w:vAlign w:val="top"/>
+          </w:tcPr>
+          <w:p>
+            <w:pPr>
+              <w:widowControl w:val="0"/>
+              <w:spacing w:line="240" w:lineRule="auto"/>
+              <w:jc w:val="center"/>
+              <w:rPr/>
+            </w:pPr>
+            <w:r>
+              <w:rPr>
+                <w:rtl w:val="0"/>
+              </w:rPr>
+              <w:t xml:space="preserve">code</w:t>
+            </w:r>
+          </w:p>
+        </w:tc>
+        <w:tc>
+          <w:tcPr>
+            <w:shd w:fill="auto" w:val="clear"/>
+            <w:tcMar>
+              <w:top w:w="100.0" w:type="dxa"/>
+              <w:left w:w="100.0" w:type="dxa"/>
+              <w:bottom w:w="100.0" w:type="dxa"/>
+              <w:right w:w="100.0" w:type="dxa"/>
+            </w:tcMar>
+            <w:vAlign w:val="top"/>
+          </w:tcPr>
+          <w:p>
+            <w:pPr>
+              <w:widowControl w:val="0"/>
+              <w:spacing w:line="240" w:lineRule="auto"/>
+              <w:jc w:val="center"/>
+              <w:rPr/>
+            </w:pPr>
+            <w:r>
+              <w:rPr>
+                <w:rtl w:val="0"/>
+              </w:rPr>
+              <w:t xml:space="preserve">int</w:t>
+            </w:r>
+          </w:p>
+        </w:tc>
+        <w:tc>
+          <w:tcPr>
+            <w:shd w:fill="auto" w:val="clear"/>
+            <w:tcMar>
+              <w:top w:w="100.0" w:type="dxa"/>
+              <w:left w:w="100.0" w:type="dxa"/>
+              <w:bottom w:w="100.0" w:type="dxa"/>
+              <w:right w:w="100.0" w:type="dxa"/>
+            </w:tcMar>
+            <w:vAlign w:val="top"/>
+          </w:tcPr>
+          <w:p>
+            <w:pPr>
+              <w:widowControl w:val="0"/>
+              <w:spacing w:line="240" w:lineRule="auto"/>
+              <w:jc w:val="center"/>
+              <w:rPr/>
+            </w:pPr>
+            <w:r>
+              <w:rPr>
+                <w:rtl w:val="0"/>
+              </w:rPr>
+              <w:t xml:space="preserve">Le code de l’état à récupérer</w:t>
+            </w:r>
+          </w:p>
+        </w:tc>
+      </w:tr>
+    </w:tbl>
+    <w:p>
+      <w:pPr>
+        <w:rPr/>
+      </w:pPr>
+      <w:r>
+        <w:rPr>
+          <w:rtl w:val="0"/>
+        </w:rPr>
+        <w:t xml:space="preserve">Return : Retourne un string contenant le label de l’état</w:t>
+      </w:r>
+    </w:p>
+    <w:p>
+      <w:pPr>
+        <w:rPr/>
+      </w:pPr>
+      <w:r>
+        <w:rPr>
+          <w:rtl w:val="0"/>
+        </w:rPr>
+      </w:r>
+    </w:p>
+    <w:p>
+      <w:pPr>
+        <w:pStyle w:val="Heading2"/>
+        <w:rPr/>
+      </w:pPr>
+      <w:bookmarkStart w:colFirst="0" w:colLast="0" w:name="_gyte4vd5lxk6" w:id="76"/>
       <w:bookmarkEnd w:id="76"/>
       <w:r>
         <w:rPr>
           <w:rtl w:val="0"/>
         </w:rPr>
+        <w:t xml:space="preserve">4.4 Class Database</w:t>
       </w:r>
     </w:p>
     <w:p>
@@ -17060,8 +17316,169 @@
         <w:pStyle w:val="Heading3"/>
         <w:rPr/>
       </w:pPr>
-      <w:bookmarkStart w:colFirst="0" w:colLast="0" w:name="_dgrdbw1u4as" w:id="77"/>
+      <w:bookmarkStart w:colFirst="0" w:colLast="0" w:name="_idy8lrtbfk1e" w:id="77"/>
       <w:bookmarkEnd w:id="77"/>
+      <w:r>
+        <w:rPr>
+          <w:rtl w:val="0"/>
+        </w:rPr>
+        <w:t xml:space="preserve">4.4.1 Variable</w:t>
+      </w:r>
+    </w:p>
+    <w:p>
+      <w:pPr>
+        <w:ind w:left="720" w:firstLine="0"/>
+        <w:rPr/>
+      </w:pPr>
+      <w:r>
+        <w:rPr>
+          <w:rtl w:val="0"/>
+        </w:rPr>
+        <w:t xml:space="preserve">  VARIABLES</w:t>
+        <w:tab/>
+        <w:tab/>
+        <w:tab/>
+        <w:tab/>
+        <w:t xml:space="preserve">TYPE</w:t>
+        <w:tab/>
+        <w:tab/>
+        <w:tab/>
+        <w:t xml:space="preserve">     DESCRIPTION</w:t>
+      </w:r>
+    </w:p>
+    <w:tbl>
+      <w:tblPr>
+        <w:tblStyle w:val="Table26"/>
+        <w:tblW w:w="9029.0" w:type="dxa"/>
+        <w:jc w:val="left"/>
+        <w:tblInd w:w="100.0" w:type="pct"/>
+        <w:tblBorders>
+          <w:top w:color="000000" w:space="0" w:sz="8" w:val="single"/>
+          <w:left w:color="000000" w:space="0" w:sz="8" w:val="single"/>
+          <w:bottom w:color="000000" w:space="0" w:sz="8" w:val="single"/>
+          <w:right w:color="000000" w:space="0" w:sz="8" w:val="single"/>
+          <w:insideH w:color="000000" w:space="0" w:sz="8" w:val="single"/>
+          <w:insideV w:color="000000" w:space="0" w:sz="8" w:val="single"/>
+        </w:tblBorders>
+        <w:tblLayout w:type="fixed"/>
+        <w:tblLook w:val="0600"/>
+      </w:tblPr>
+      <w:tblGrid>
+        <w:gridCol w:w="3009.6666666666665"/>
+        <w:gridCol w:w="3009.6666666666665"/>
+        <w:gridCol w:w="3009.6666666666665"/>
+        <w:tblGridChange w:id="0">
+          <w:tblGrid>
+            <w:gridCol w:w="3009.6666666666665"/>
+            <w:gridCol w:w="3009.6666666666665"/>
+            <w:gridCol w:w="3009.6666666666665"/>
+          </w:tblGrid>
+        </w:tblGridChange>
+      </w:tblGrid>
+      <w:tr>
+        <w:trPr>
+          <w:trHeight w:val="555" w:hRule="atLeast"/>
+        </w:trPr>
+        <w:tc>
+          <w:tcPr>
+            <w:shd w:fill="auto" w:val="clear"/>
+            <w:tcMar>
+              <w:top w:w="100.0" w:type="dxa"/>
+              <w:left w:w="100.0" w:type="dxa"/>
+              <w:bottom w:w="100.0" w:type="dxa"/>
+              <w:right w:w="100.0" w:type="dxa"/>
+            </w:tcMar>
+            <w:vAlign w:val="top"/>
+          </w:tcPr>
+          <w:p>
+            <w:pPr>
+              <w:widowControl w:val="0"/>
+              <w:spacing w:line="240" w:lineRule="auto"/>
+              <w:jc w:val="center"/>
+              <w:rPr/>
+            </w:pPr>
+            <w:r>
+              <w:rPr>
+                <w:rtl w:val="0"/>
+              </w:rPr>
+              <w:t xml:space="preserve">pdoInstance</w:t>
+            </w:r>
+          </w:p>
+        </w:tc>
+        <w:tc>
+          <w:tcPr>
+            <w:shd w:fill="auto" w:val="clear"/>
+            <w:tcMar>
+              <w:top w:w="100.0" w:type="dxa"/>
+              <w:left w:w="100.0" w:type="dxa"/>
+              <w:bottom w:w="100.0" w:type="dxa"/>
+              <w:right w:w="100.0" w:type="dxa"/>
+            </w:tcMar>
+            <w:vAlign w:val="top"/>
+          </w:tcPr>
+          <w:p>
+            <w:pPr>
+              <w:widowControl w:val="0"/>
+              <w:spacing w:line="240" w:lineRule="auto"/>
+              <w:jc w:val="center"/>
+              <w:rPr/>
+            </w:pPr>
+            <w:r>
+              <w:rPr>
+                <w:rtl w:val="0"/>
+              </w:rPr>
+              <w:t xml:space="preserve">PDO</w:t>
+            </w:r>
+          </w:p>
+        </w:tc>
+        <w:tc>
+          <w:tcPr>
+            <w:shd w:fill="auto" w:val="clear"/>
+            <w:tcMar>
+              <w:top w:w="100.0" w:type="dxa"/>
+              <w:left w:w="100.0" w:type="dxa"/>
+              <w:bottom w:w="100.0" w:type="dxa"/>
+              <w:right w:w="100.0" w:type="dxa"/>
+            </w:tcMar>
+            <w:vAlign w:val="top"/>
+          </w:tcPr>
+          <w:p>
+            <w:pPr>
+              <w:widowControl w:val="0"/>
+              <w:spacing w:line="240" w:lineRule="auto"/>
+              <w:jc w:val="center"/>
+              <w:rPr/>
+            </w:pPr>
+            <w:r>
+              <w:rPr>
+                <w:rtl w:val="0"/>
+              </w:rPr>
+              <w:t xml:space="preserve">Variable contenant l’instance PDO permettant l’accès à notre base de données</w:t>
+            </w:r>
+          </w:p>
+        </w:tc>
+      </w:tr>
+    </w:tbl>
+    <w:p>
+      <w:pPr>
+        <w:pStyle w:val="Heading4"/>
+        <w:rPr/>
+      </w:pPr>
+      <w:bookmarkStart w:colFirst="0" w:colLast="0" w:name="_ae5jyqluy8pp" w:id="78"/>
+      <w:bookmarkEnd w:id="78"/>
+      <w:r>
+        <w:rPr>
+          <w:rtl w:val="0"/>
+        </w:rPr>
+      </w:r>
+    </w:p>
+    <w:p>
+      <w:pPr>
+        <w:pStyle w:val="Heading3"/>
+        <w:rPr/>
+      </w:pPr>
+      <w:bookmarkStart w:colFirst="0" w:colLast="0" w:name="_dgrdbw1u4as" w:id="79"/>
+      <w:bookmarkEnd w:id="79"/>
       <w:r>
         <w:rPr>
           <w:rtl w:val="0"/>
@@ -17092,7 +17509,7 @@
     </w:p>
     <w:tbl>
       <w:tblPr>
-        <w:tblStyle w:val="Table25"/>
+        <w:tblStyle w:val="Table27"/>
         <w:tblW w:w="9015.0" w:type="dxa"/>
         <w:jc w:val="left"/>
         <w:tblInd w:w="100.0" w:type="pct"/>
@@ -17592,8 +18009,8 @@
       <w:jc w:val="left"/>
       <w:rPr/>
     </w:pPr>
-    <w:bookmarkStart w:colFirst="0" w:colLast="0" w:name="_sx6tbljt7c8r" w:id="78"/>
-    <w:bookmarkEnd w:id="78"/>
+    <w:bookmarkStart w:colFirst="0" w:colLast="0" w:name="_sx6tbljt7c8r" w:id="80"/>
+    <w:bookmarkEnd w:id="80"/>
     <w:r>
       <w:rPr>
         <w:rtl w:val="0"/>
@@ -19954,6 +20371,32 @@
       </w:tblCellMar>
     </w:tblPr>
   </w:style>
+  <w:style w:type="table" w:styleId="Table26">
+    <w:basedOn w:val="TableNormal"/>
+    <w:tblPr>
+      <w:tblStyleRowBandSize w:val="1"/>
+      <w:tblStyleColBandSize w:val="1"/>
+      <w:tblCellMar>
+        <w:top w:w="100.0" w:type="dxa"/>
+        <w:left w:w="100.0" w:type="dxa"/>
+        <w:bottom w:w="100.0" w:type="dxa"/>
+        <w:right w:w="100.0" w:type="dxa"/>
+      </w:tblCellMar>
+    </w:tblPr>
+  </w:style>
+  <w:style w:type="table" w:styleId="Table27">
+    <w:basedOn w:val="TableNormal"/>
+    <w:tblPr>
+      <w:tblStyleRowBandSize w:val="1"/>
+      <w:tblStyleColBandSize w:val="1"/>
+      <w:tblCellMar>
+        <w:top w:w="100.0" w:type="dxa"/>
+        <w:left w:w="100.0" w:type="dxa"/>
+        <w:bottom w:w="100.0" w:type="dxa"/>
+        <w:right w:w="100.0" w:type="dxa"/>
+      </w:tblCellMar>
+    </w:tblPr>
+  </w:style>
 </w:styles>
 </file>
 

</xml_diff>

<commit_message>
Adding c# mobile app + php changes
</commit_message>
<xml_diff>
--- a/EvenementsEnDirect/docs/analyse/Documentation Technique TPI Davila 2020.docx
+++ b/EvenementsEnDirect/docs/analyse/Documentation Technique TPI Davila 2020.docx
@@ -6,45 +6,11 @@
       <w:pPr>
         <w:pStyle w:val="Title"/>
         <w:ind w:left="-1440" w:firstLine="0"/>
+        <w:jc w:val="left"/>
         <w:rPr/>
       </w:pPr>
       <w:bookmarkStart w:colFirst="0" w:colLast="0" w:name="_b7fkmeck46w4" w:id="0"/>
       <w:bookmarkEnd w:id="0"/>
-      <w:r>
-        <w:rPr/>
-        <w:drawing>
-          <wp:inline distB="114300" distT="114300" distL="114300" distR="114300">
-            <wp:extent cx="7558088" cy="9782175"/>
-            <wp:effectExtent b="0" l="0" r="0" t="0"/>
-            <wp:docPr id="17" name="image19.png"/>
-            <a:graphic>
-              <a:graphicData uri="http://schemas.openxmlformats.org/drawingml/2006/picture">
-                <pic:pic>
-                  <pic:nvPicPr>
-                    <pic:cNvPr id="0" name="image19.png"/>
-                    <pic:cNvPicPr preferRelativeResize="0"/>
-                  </pic:nvPicPr>
-                  <pic:blipFill>
-                    <a:blip r:embed="rId6"/>
-                    <a:srcRect b="0" l="0" r="0" t="0"/>
-                    <a:stretch>
-                      <a:fillRect/>
-                    </a:stretch>
-                  </pic:blipFill>
-                  <pic:spPr>
-                    <a:xfrm>
-                      <a:off x="0" y="0"/>
-                      <a:ext cx="7558088" cy="9782175"/>
-                    </a:xfrm>
-                    <a:prstGeom prst="rect"/>
-                    <a:ln/>
-                  </pic:spPr>
-                </pic:pic>
-              </a:graphicData>
-            </a:graphic>
-          </wp:inline>
-        </w:drawing>
-      </w:r>
       <w:r>
         <w:rPr>
           <w:rtl w:val="0"/>
@@ -7122,16 +7088,16 @@
           <wp:inline distB="114300" distT="114300" distL="114300" distR="114300">
             <wp:extent cx="6634163" cy="2605281"/>
             <wp:effectExtent b="0" l="0" r="0" t="0"/>
-            <wp:docPr id="16" name="image17.png"/>
+            <wp:docPr id="13" name="image8.png"/>
             <a:graphic>
               <a:graphicData uri="http://schemas.openxmlformats.org/drawingml/2006/picture">
                 <pic:pic>
                   <pic:nvPicPr>
-                    <pic:cNvPr id="0" name="image17.png"/>
+                    <pic:cNvPr id="0" name="image8.png"/>
                     <pic:cNvPicPr preferRelativeResize="0"/>
                   </pic:nvPicPr>
                   <pic:blipFill>
-                    <a:blip r:embed="rId7"/>
+                    <a:blip r:embed="rId6"/>
                     <a:srcRect b="633" l="0" r="0" t="633"/>
                     <a:stretch>
                       <a:fillRect/>
@@ -7208,7 +7174,7 @@
           <wp:inline distB="114300" distT="114300" distL="114300" distR="114300">
             <wp:extent cx="6133216" cy="3995738"/>
             <wp:effectExtent b="0" l="0" r="0" t="0"/>
-            <wp:docPr id="19" name="image18.png"/>
+            <wp:docPr id="15" name="image18.png"/>
             <a:graphic>
               <a:graphicData uri="http://schemas.openxmlformats.org/drawingml/2006/picture">
                 <pic:pic>
@@ -7217,7 +7183,7 @@
                     <pic:cNvPicPr preferRelativeResize="0"/>
                   </pic:nvPicPr>
                   <pic:blipFill>
-                    <a:blip r:embed="rId8"/>
+                    <a:blip r:embed="rId7"/>
                     <a:srcRect b="0" l="0" r="0" t="0"/>
                     <a:stretch>
                       <a:fillRect/>
@@ -7296,7 +7262,7 @@
           <wp:inline distB="114300" distT="114300" distL="114300" distR="114300">
             <wp:extent cx="5272088" cy="6926626"/>
             <wp:effectExtent b="0" l="0" r="0" t="0"/>
-            <wp:docPr id="14" name="image14.png"/>
+            <wp:docPr id="11" name="image14.png"/>
             <a:graphic>
               <a:graphicData uri="http://schemas.openxmlformats.org/drawingml/2006/picture">
                 <pic:pic>
@@ -7305,7 +7271,7 @@
                     <pic:cNvPicPr preferRelativeResize="0"/>
                   </pic:nvPicPr>
                   <pic:blipFill>
-                    <a:blip r:embed="rId9"/>
+                    <a:blip r:embed="rId8"/>
                     <a:srcRect b="0" l="0" r="0" t="0"/>
                     <a:stretch>
                       <a:fillRect/>
@@ -7383,7 +7349,7 @@
           <wp:inline distB="114300" distT="114300" distL="114300" distR="114300">
             <wp:extent cx="4329113" cy="3889437"/>
             <wp:effectExtent b="0" l="0" r="0" t="0"/>
-            <wp:docPr id="6" name="image3.png"/>
+            <wp:docPr id="10" name="image3.png"/>
             <a:graphic>
               <a:graphicData uri="http://schemas.openxmlformats.org/drawingml/2006/picture">
                 <pic:pic>
@@ -7392,7 +7358,7 @@
                     <pic:cNvPicPr preferRelativeResize="0"/>
                   </pic:nvPicPr>
                   <pic:blipFill>
-                    <a:blip r:embed="rId10"/>
+                    <a:blip r:embed="rId9"/>
                     <a:srcRect b="86" l="0" r="0" t="86"/>
                     <a:stretch>
                       <a:fillRect/>
@@ -7542,16 +7508,16 @@
           <wp:inline distB="114300" distT="114300" distL="114300" distR="114300">
             <wp:extent cx="4338638" cy="3897261"/>
             <wp:effectExtent b="0" l="0" r="0" t="0"/>
-            <wp:docPr id="4" name="image2.png"/>
+            <wp:docPr id="7" name="image5.png"/>
             <a:graphic>
               <a:graphicData uri="http://schemas.openxmlformats.org/drawingml/2006/picture">
                 <pic:pic>
                   <pic:nvPicPr>
-                    <pic:cNvPr id="0" name="image2.png"/>
+                    <pic:cNvPr id="0" name="image5.png"/>
                     <pic:cNvPicPr preferRelativeResize="0"/>
                   </pic:nvPicPr>
                   <pic:blipFill>
-                    <a:blip r:embed="rId11"/>
+                    <a:blip r:embed="rId10"/>
                     <a:srcRect b="96" l="0" r="0" t="96"/>
                     <a:stretch>
                       <a:fillRect/>
@@ -7751,16 +7717,16 @@
           <wp:inline distB="114300" distT="114300" distL="114300" distR="114300">
             <wp:extent cx="2019300" cy="1581150"/>
             <wp:effectExtent b="0" l="0" r="0" t="0"/>
-            <wp:docPr id="10" name="image7.png"/>
+            <wp:docPr id="3" name="image6.png"/>
             <a:graphic>
               <a:graphicData uri="http://schemas.openxmlformats.org/drawingml/2006/picture">
                 <pic:pic>
                   <pic:nvPicPr>
-                    <pic:cNvPr id="0" name="image7.png"/>
+                    <pic:cNvPr id="0" name="image6.png"/>
                     <pic:cNvPicPr preferRelativeResize="0"/>
                   </pic:nvPicPr>
                   <pic:blipFill>
-                    <a:blip r:embed="rId12"/>
+                    <a:blip r:embed="rId11"/>
                     <a:srcRect b="0" l="0" r="0" t="0"/>
                     <a:stretch>
                       <a:fillRect/>
@@ -7878,16 +7844,16 @@
           <wp:inline distB="114300" distT="114300" distL="114300" distR="114300">
             <wp:extent cx="4810125" cy="4311571"/>
             <wp:effectExtent b="0" l="0" r="0" t="0"/>
-            <wp:docPr id="18" name="image16.png"/>
+            <wp:docPr id="14" name="image10.png"/>
             <a:graphic>
               <a:graphicData uri="http://schemas.openxmlformats.org/drawingml/2006/picture">
                 <pic:pic>
                   <pic:nvPicPr>
-                    <pic:cNvPr id="0" name="image16.png"/>
+                    <pic:cNvPr id="0" name="image10.png"/>
                     <pic:cNvPicPr preferRelativeResize="0"/>
                   </pic:nvPicPr>
                   <pic:blipFill>
-                    <a:blip r:embed="rId13"/>
+                    <a:blip r:embed="rId12"/>
                     <a:srcRect b="0" l="0" r="0" t="0"/>
                     <a:stretch>
                       <a:fillRect/>
@@ -8160,16 +8126,16 @@
           <wp:inline distB="114300" distT="114300" distL="114300" distR="114300">
             <wp:extent cx="4600575" cy="4147130"/>
             <wp:effectExtent b="0" l="0" r="0" t="0"/>
-            <wp:docPr id="1" name="image10.png"/>
+            <wp:docPr id="1" name="image16.png"/>
             <a:graphic>
               <a:graphicData uri="http://schemas.openxmlformats.org/drawingml/2006/picture">
                 <pic:pic>
                   <pic:nvPicPr>
-                    <pic:cNvPr id="0" name="image10.png"/>
+                    <pic:cNvPr id="0" name="image16.png"/>
                     <pic:cNvPicPr preferRelativeResize="0"/>
                   </pic:nvPicPr>
                   <pic:blipFill>
-                    <a:blip r:embed="rId14"/>
+                    <a:blip r:embed="rId13"/>
                     <a:srcRect b="95" l="0" r="0" t="95"/>
                     <a:stretch>
                       <a:fillRect/>
@@ -8344,16 +8310,16 @@
           <wp:inline distB="114300" distT="114300" distL="114300" distR="114300">
             <wp:extent cx="4833938" cy="4350544"/>
             <wp:effectExtent b="0" l="0" r="0" t="0"/>
-            <wp:docPr id="11" name="image8.png"/>
+            <wp:docPr id="5" name="image4.png"/>
             <a:graphic>
               <a:graphicData uri="http://schemas.openxmlformats.org/drawingml/2006/picture">
                 <pic:pic>
                   <pic:nvPicPr>
-                    <pic:cNvPr id="0" name="image8.png"/>
+                    <pic:cNvPr id="0" name="image4.png"/>
                     <pic:cNvPicPr preferRelativeResize="0"/>
                   </pic:nvPicPr>
                   <pic:blipFill>
-                    <a:blip r:embed="rId15"/>
+                    <a:blip r:embed="rId14"/>
                     <a:srcRect b="0" l="0" r="0" t="0"/>
                     <a:stretch>
                       <a:fillRect/>
@@ -8535,16 +8501,16 @@
           <wp:inline distB="114300" distT="114300" distL="114300" distR="114300">
             <wp:extent cx="5010150" cy="4502163"/>
             <wp:effectExtent b="0" l="0" r="0" t="0"/>
-            <wp:docPr id="2" name="image12.png"/>
+            <wp:docPr id="2" name="image9.png"/>
             <a:graphic>
               <a:graphicData uri="http://schemas.openxmlformats.org/drawingml/2006/picture">
                 <pic:pic>
                   <pic:nvPicPr>
-                    <pic:cNvPr id="0" name="image12.png"/>
+                    <pic:cNvPr id="0" name="image9.png"/>
                     <pic:cNvPicPr preferRelativeResize="0"/>
                   </pic:nvPicPr>
                   <pic:blipFill>
-                    <a:blip r:embed="rId16"/>
+                    <a:blip r:embed="rId15"/>
                     <a:srcRect b="0" l="0" r="0" t="0"/>
                     <a:stretch>
                       <a:fillRect/>
@@ -8761,16 +8727,16 @@
           <wp:inline distB="114300" distT="114300" distL="114300" distR="114300">
             <wp:extent cx="4929188" cy="4432590"/>
             <wp:effectExtent b="0" l="0" r="0" t="0"/>
-            <wp:docPr id="7" name="image5.png"/>
+            <wp:docPr id="16" name="image12.png"/>
             <a:graphic>
               <a:graphicData uri="http://schemas.openxmlformats.org/drawingml/2006/picture">
                 <pic:pic>
                   <pic:nvPicPr>
-                    <pic:cNvPr id="0" name="image5.png"/>
+                    <pic:cNvPr id="0" name="image12.png"/>
                     <pic:cNvPicPr preferRelativeResize="0"/>
                   </pic:nvPicPr>
                   <pic:blipFill>
-                    <a:blip r:embed="rId17"/>
+                    <a:blip r:embed="rId16"/>
                     <a:srcRect b="41" l="0" r="0" t="41"/>
                     <a:stretch>
                       <a:fillRect/>
@@ -8998,16 +8964,16 @@
           <wp:inline distB="114300" distT="114300" distL="114300" distR="114300">
             <wp:extent cx="5110163" cy="4599146"/>
             <wp:effectExtent b="0" l="0" r="0" t="0"/>
-            <wp:docPr id="13" name="image15.png"/>
+            <wp:docPr id="8" name="image11.png"/>
             <a:graphic>
               <a:graphicData uri="http://schemas.openxmlformats.org/drawingml/2006/picture">
                 <pic:pic>
                   <pic:nvPicPr>
-                    <pic:cNvPr id="0" name="image15.png"/>
+                    <pic:cNvPr id="0" name="image11.png"/>
                     <pic:cNvPicPr preferRelativeResize="0"/>
                   </pic:nvPicPr>
                   <pic:blipFill>
-                    <a:blip r:embed="rId18"/>
+                    <a:blip r:embed="rId17"/>
                     <a:srcRect b="0" l="0" r="0" t="0"/>
                     <a:stretch>
                       <a:fillRect/>
@@ -9245,16 +9211,16 @@
           <wp:inline distB="114300" distT="114300" distL="114300" distR="114300">
             <wp:extent cx="2646266" cy="5367338"/>
             <wp:effectExtent b="0" l="0" r="0" t="0"/>
-            <wp:docPr id="9" name="image6.png"/>
+            <wp:docPr id="18" name="image2.png"/>
             <a:graphic>
               <a:graphicData uri="http://schemas.openxmlformats.org/drawingml/2006/picture">
                 <pic:pic>
                   <pic:nvPicPr>
-                    <pic:cNvPr id="0" name="image6.png"/>
+                    <pic:cNvPr id="0" name="image2.png"/>
                     <pic:cNvPicPr preferRelativeResize="0"/>
                   </pic:nvPicPr>
                   <pic:blipFill>
-                    <a:blip r:embed="rId19"/>
+                    <a:blip r:embed="rId18"/>
                     <a:srcRect b="202" l="0" r="0" t="202"/>
                     <a:stretch>
                       <a:fillRect/>
@@ -9413,16 +9379,16 @@
           <wp:inline distB="114300" distT="114300" distL="114300" distR="114300">
             <wp:extent cx="2732218" cy="5567363"/>
             <wp:effectExtent b="0" l="0" r="0" t="0"/>
-            <wp:docPr id="12" name="image11.png"/>
+            <wp:docPr id="6" name="image1.png"/>
             <a:graphic>
               <a:graphicData uri="http://schemas.openxmlformats.org/drawingml/2006/picture">
                 <pic:pic>
                   <pic:nvPicPr>
-                    <pic:cNvPr id="0" name="image11.png"/>
+                    <pic:cNvPr id="0" name="image1.png"/>
                     <pic:cNvPicPr preferRelativeResize="0"/>
                   </pic:nvPicPr>
                   <pic:blipFill>
-                    <a:blip r:embed="rId20"/>
+                    <a:blip r:embed="rId19"/>
                     <a:srcRect b="0" l="28" r="28" t="0"/>
                     <a:stretch>
                       <a:fillRect/>
@@ -9580,12 +9546,189 @@
           <wp:inline distB="114300" distT="114300" distL="114300" distR="114300">
             <wp:extent cx="2743200" cy="5583333"/>
             <wp:effectExtent b="0" l="0" r="0" t="0"/>
-            <wp:docPr id="3" name="image9.png"/>
+            <wp:docPr id="4" name="image15.png"/>
             <a:graphic>
               <a:graphicData uri="http://schemas.openxmlformats.org/drawingml/2006/picture">
                 <pic:pic>
                   <pic:nvPicPr>
-                    <pic:cNvPr id="0" name="image9.png"/>
+                    <pic:cNvPr id="0" name="image15.png"/>
+                    <pic:cNvPicPr preferRelativeResize="0"/>
+                  </pic:nvPicPr>
+                  <pic:blipFill>
+                    <a:blip r:embed="rId20"/>
+                    <a:srcRect b="28" l="0" r="0" t="28"/>
+                    <a:stretch>
+                      <a:fillRect/>
+                    </a:stretch>
+                  </pic:blipFill>
+                  <pic:spPr>
+                    <a:xfrm>
+                      <a:off x="0" y="0"/>
+                      <a:ext cx="2743200" cy="5583333"/>
+                    </a:xfrm>
+                    <a:prstGeom prst="rect"/>
+                    <a:ln/>
+                  </pic:spPr>
+                </pic:pic>
+              </a:graphicData>
+            </a:graphic>
+          </wp:inline>
+        </w:drawing>
+      </w:r>
+      <w:r>
+        <w:rPr>
+          <w:rtl w:val="0"/>
+        </w:rPr>
+      </w:r>
+    </w:p>
+    <w:p>
+      <w:pPr>
+        <w:numPr>
+          <w:ilvl w:val="0"/>
+          <w:numId w:val="9"/>
+        </w:numPr>
+        <w:ind w:left="720" w:hanging="360"/>
+        <w:rPr>
+          <w:u w:val="none"/>
+        </w:rPr>
+      </w:pPr>
+      <w:r>
+        <w:rPr>
+          <w:rtl w:val="0"/>
+        </w:rPr>
+        <w:t xml:space="preserve">Le bouton “Events” permet de retourner à la page de consultation des événements</w:t>
+      </w:r>
+    </w:p>
+    <w:p>
+      <w:pPr>
+        <w:numPr>
+          <w:ilvl w:val="0"/>
+          <w:numId w:val="9"/>
+        </w:numPr>
+        <w:ind w:left="720" w:hanging="360"/>
+        <w:rPr>
+          <w:u w:val="none"/>
+        </w:rPr>
+      </w:pPr>
+      <w:r>
+        <w:rPr>
+          <w:rtl w:val="0"/>
+        </w:rPr>
+        <w:t xml:space="preserve">Label affichant le titre de l’événement sélectionné</w:t>
+      </w:r>
+    </w:p>
+    <w:p>
+      <w:pPr>
+        <w:numPr>
+          <w:ilvl w:val="0"/>
+          <w:numId w:val="9"/>
+        </w:numPr>
+        <w:ind w:left="720" w:hanging="360"/>
+        <w:rPr>
+          <w:u w:val="none"/>
+        </w:rPr>
+      </w:pPr>
+      <w:r>
+        <w:rPr>
+          <w:rtl w:val="0"/>
+        </w:rPr>
+        <w:t xml:space="preserve">Affichage de la description de l’événement sélectionné</w:t>
+      </w:r>
+    </w:p>
+    <w:p>
+      <w:pPr>
+        <w:numPr>
+          <w:ilvl w:val="0"/>
+          <w:numId w:val="9"/>
+        </w:numPr>
+        <w:ind w:left="720" w:hanging="360"/>
+        <w:rPr>
+          <w:u w:val="none"/>
+        </w:rPr>
+      </w:pPr>
+      <w:r>
+        <w:rPr>
+          <w:rtl w:val="0"/>
+        </w:rPr>
+        <w:t xml:space="preserve">Affichage du pays de l’événement sélectionné</w:t>
+      </w:r>
+    </w:p>
+    <w:p>
+      <w:pPr>
+        <w:numPr>
+          <w:ilvl w:val="0"/>
+          <w:numId w:val="9"/>
+        </w:numPr>
+        <w:ind w:left="720" w:hanging="360"/>
+        <w:rPr>
+          <w:u w:val="none"/>
+        </w:rPr>
+      </w:pPr>
+      <w:r>
+        <w:rPr>
+          <w:rtl w:val="0"/>
+        </w:rPr>
+        <w:t xml:space="preserve">Affichage de la date et de l’heure de début de l’événement sélectionné</w:t>
+      </w:r>
+    </w:p>
+    <w:p>
+      <w:pPr>
+        <w:pStyle w:val="Heading3"/>
+        <w:rPr/>
+      </w:pPr>
+      <w:bookmarkStart w:colFirst="0" w:colLast="0" w:name="_gf9kmy7orii3" w:id="34"/>
+      <w:bookmarkEnd w:id="34"/>
+      <w:r>
+        <w:br w:type="page"/>
+      </w:r>
+      <w:r>
+        <w:rPr>
+          <w:rtl w:val="0"/>
+        </w:rPr>
+      </w:r>
+    </w:p>
+    <w:p>
+      <w:pPr>
+        <w:pStyle w:val="Heading3"/>
+        <w:rPr/>
+      </w:pPr>
+      <w:bookmarkStart w:colFirst="0" w:colLast="0" w:name="_fn6zutspktvo" w:id="35"/>
+      <w:bookmarkEnd w:id="35"/>
+      <w:r>
+        <w:rPr>
+          <w:rtl w:val="0"/>
+        </w:rPr>
+        <w:t xml:space="preserve">3.3.3 Détails d’événement(En cours)</w:t>
+      </w:r>
+    </w:p>
+    <w:p>
+      <w:pPr>
+        <w:rPr/>
+      </w:pPr>
+      <w:r>
+        <w:rPr>
+          <w:rtl w:val="0"/>
+        </w:rPr>
+        <w:t xml:space="preserve">On arrive sur cet écran lorsque l’on sélectionne un événement en cours(In progress), on y retrouve toutes les informations relative à l’événement sélectionné ainsi que le flux de l’événement.</w:t>
+      </w:r>
+    </w:p>
+    <w:p>
+      <w:pPr>
+        <w:jc w:val="center"/>
+        <w:rPr/>
+      </w:pPr>
+      <w:r>
+        <w:rPr/>
+        <w:drawing>
+          <wp:inline distB="114300" distT="114300" distL="114300" distR="114300">
+            <wp:extent cx="2743200" cy="5583333"/>
+            <wp:effectExtent b="0" l="0" r="0" t="0"/>
+            <wp:docPr id="12" name="image13.png"/>
+            <a:graphic>
+              <a:graphicData uri="http://schemas.openxmlformats.org/drawingml/2006/picture">
+                <pic:pic>
+                  <pic:nvPicPr>
+                    <pic:cNvPr id="0" name="image13.png"/>
                     <pic:cNvPicPr preferRelativeResize="0"/>
                   </pic:nvPicPr>
                   <pic:blipFill>
@@ -9619,12 +9762,9 @@
       <w:pPr>
         <w:numPr>
           <w:ilvl w:val="0"/>
-          <w:numId w:val="9"/>
+          <w:numId w:val="10"/>
         </w:numPr>
         <w:ind w:left="720" w:hanging="360"/>
-        <w:rPr>
-          <w:u w:val="none"/>
-        </w:rPr>
       </w:pPr>
       <w:r>
         <w:rPr>
@@ -9637,12 +9777,9 @@
       <w:pPr>
         <w:numPr>
           <w:ilvl w:val="0"/>
-          <w:numId w:val="9"/>
+          <w:numId w:val="10"/>
         </w:numPr>
         <w:ind w:left="720" w:hanging="360"/>
-        <w:rPr>
-          <w:u w:val="none"/>
-        </w:rPr>
       </w:pPr>
       <w:r>
         <w:rPr>
@@ -9655,12 +9792,9 @@
       <w:pPr>
         <w:numPr>
           <w:ilvl w:val="0"/>
-          <w:numId w:val="9"/>
+          <w:numId w:val="10"/>
         </w:numPr>
         <w:ind w:left="720" w:hanging="360"/>
-        <w:rPr>
-          <w:u w:val="none"/>
-        </w:rPr>
       </w:pPr>
       <w:r>
         <w:rPr>
@@ -9673,12 +9807,9 @@
       <w:pPr>
         <w:numPr>
           <w:ilvl w:val="0"/>
-          <w:numId w:val="9"/>
+          <w:numId w:val="10"/>
         </w:numPr>
         <w:ind w:left="720" w:hanging="360"/>
-        <w:rPr>
-          <w:u w:val="none"/>
-        </w:rPr>
       </w:pPr>
       <w:r>
         <w:rPr>
@@ -9691,12 +9822,9 @@
       <w:pPr>
         <w:numPr>
           <w:ilvl w:val="0"/>
-          <w:numId w:val="9"/>
+          <w:numId w:val="10"/>
         </w:numPr>
         <w:ind w:left="720" w:hanging="360"/>
-        <w:rPr>
-          <w:u w:val="none"/>
-        </w:rPr>
       </w:pPr>
       <w:r>
         <w:rPr>
@@ -9707,11 +9835,41 @@
     </w:p>
     <w:p>
       <w:pPr>
+        <w:numPr>
+          <w:ilvl w:val="0"/>
+          <w:numId w:val="10"/>
+        </w:numPr>
+        <w:ind w:left="720" w:hanging="360"/>
+      </w:pPr>
+      <w:r>
+        <w:rPr>
+          <w:rtl w:val="0"/>
+        </w:rPr>
+        <w:t xml:space="preserve">Affichage de la date et de l’heure des messages du flux de l’événement sélectionné</w:t>
+      </w:r>
+    </w:p>
+    <w:p>
+      <w:pPr>
+        <w:numPr>
+          <w:ilvl w:val="0"/>
+          <w:numId w:val="10"/>
+        </w:numPr>
+        <w:ind w:left="720" w:hanging="360"/>
+      </w:pPr>
+      <w:r>
+        <w:rPr>
+          <w:rtl w:val="0"/>
+        </w:rPr>
+        <w:t xml:space="preserve">Affichage des messages du flux de l’événement sélectionné</w:t>
+      </w:r>
+    </w:p>
+    <w:p>
+      <w:pPr>
         <w:pStyle w:val="Heading3"/>
         <w:rPr/>
       </w:pPr>
-      <w:bookmarkStart w:colFirst="0" w:colLast="0" w:name="_gf9kmy7orii3" w:id="34"/>
-      <w:bookmarkEnd w:id="34"/>
+      <w:bookmarkStart w:colFirst="0" w:colLast="0" w:name="_9q843sdvk1dh" w:id="36"/>
+      <w:bookmarkEnd w:id="36"/>
       <w:r>
         <w:br w:type="page"/>
       </w:r>
@@ -9726,24 +9884,24 @@
         <w:pStyle w:val="Heading3"/>
         <w:rPr/>
       </w:pPr>
-      <w:bookmarkStart w:colFirst="0" w:colLast="0" w:name="_fn6zutspktvo" w:id="35"/>
-      <w:bookmarkEnd w:id="35"/>
-      <w:r>
-        <w:rPr>
-          <w:rtl w:val="0"/>
-        </w:rPr>
-        <w:t xml:space="preserve">3.3.3 Détails d’événement(En cours)</w:t>
-      </w:r>
-    </w:p>
-    <w:p>
-      <w:pPr>
-        <w:rPr/>
-      </w:pPr>
-      <w:r>
-        <w:rPr>
-          <w:rtl w:val="0"/>
-        </w:rPr>
-        <w:t xml:space="preserve">On arrive sur cet écran lorsque l’on sélectionne un événement en cours(In progress), on y retrouve toutes les informations relative à l’événement sélectionné ainsi que le flux de l’événement.</w:t>
+      <w:bookmarkStart w:colFirst="0" w:colLast="0" w:name="_6vta6ev34s17" w:id="37"/>
+      <w:bookmarkEnd w:id="37"/>
+      <w:r>
+        <w:rPr>
+          <w:rtl w:val="0"/>
+        </w:rPr>
+        <w:t xml:space="preserve">3.3.3 Détails d’événement(Passé)</w:t>
+      </w:r>
+    </w:p>
+    <w:p>
+      <w:pPr>
+        <w:rPr/>
+      </w:pPr>
+      <w:r>
+        <w:rPr>
+          <w:rtl w:val="0"/>
+        </w:rPr>
+        <w:t xml:space="preserve">On arrive sur cet écran lorsque l’on sélectionne un événement passé(Past) , on retrouve sur cet écran toutes les informations relative à l’événement sélectionné ainsi que le flux de l’événement.</w:t>
       </w:r>
     </w:p>
     <w:p>
@@ -9757,12 +9915,12 @@
           <wp:inline distB="114300" distT="114300" distL="114300" distR="114300">
             <wp:extent cx="2743200" cy="5583333"/>
             <wp:effectExtent b="0" l="0" r="0" t="0"/>
-            <wp:docPr id="15" name="image13.png"/>
+            <wp:docPr id="9" name="image7.png"/>
             <a:graphic>
               <a:graphicData uri="http://schemas.openxmlformats.org/drawingml/2006/picture">
                 <pic:pic>
                   <pic:nvPicPr>
-                    <pic:cNvPr id="0" name="image13.png"/>
+                    <pic:cNvPr id="0" name="image7.png"/>
                     <pic:cNvPicPr preferRelativeResize="0"/>
                   </pic:nvPicPr>
                   <pic:blipFill>
@@ -9796,7 +9954,7 @@
       <w:pPr>
         <w:numPr>
           <w:ilvl w:val="0"/>
-          <w:numId w:val="10"/>
+          <w:numId w:val="1"/>
         </w:numPr>
         <w:ind w:left="720" w:hanging="360"/>
       </w:pPr>
@@ -9805,183 +9963,6 @@
           <w:rtl w:val="0"/>
         </w:rPr>
         <w:t xml:space="preserve">Le bouton “Events” permet de retourner à la page de consultation des événements</w:t>
-      </w:r>
-    </w:p>
-    <w:p>
-      <w:pPr>
-        <w:numPr>
-          <w:ilvl w:val="0"/>
-          <w:numId w:val="10"/>
-        </w:numPr>
-        <w:ind w:left="720" w:hanging="360"/>
-      </w:pPr>
-      <w:r>
-        <w:rPr>
-          <w:rtl w:val="0"/>
-        </w:rPr>
-        <w:t xml:space="preserve">Label affichant le titre de l’événement sélectionné</w:t>
-      </w:r>
-    </w:p>
-    <w:p>
-      <w:pPr>
-        <w:numPr>
-          <w:ilvl w:val="0"/>
-          <w:numId w:val="10"/>
-        </w:numPr>
-        <w:ind w:left="720" w:hanging="360"/>
-      </w:pPr>
-      <w:r>
-        <w:rPr>
-          <w:rtl w:val="0"/>
-        </w:rPr>
-        <w:t xml:space="preserve">Affichage de la description de l’événement sélectionné</w:t>
-      </w:r>
-    </w:p>
-    <w:p>
-      <w:pPr>
-        <w:numPr>
-          <w:ilvl w:val="0"/>
-          <w:numId w:val="10"/>
-        </w:numPr>
-        <w:ind w:left="720" w:hanging="360"/>
-      </w:pPr>
-      <w:r>
-        <w:rPr>
-          <w:rtl w:val="0"/>
-        </w:rPr>
-        <w:t xml:space="preserve">Affichage du pays de l’événement sélectionné</w:t>
-      </w:r>
-    </w:p>
-    <w:p>
-      <w:pPr>
-        <w:numPr>
-          <w:ilvl w:val="0"/>
-          <w:numId w:val="10"/>
-        </w:numPr>
-        <w:ind w:left="720" w:hanging="360"/>
-      </w:pPr>
-      <w:r>
-        <w:rPr>
-          <w:rtl w:val="0"/>
-        </w:rPr>
-        <w:t xml:space="preserve">Affichage de la date et de l’heure de début de l’événement sélectionné</w:t>
-      </w:r>
-    </w:p>
-    <w:p>
-      <w:pPr>
-        <w:numPr>
-          <w:ilvl w:val="0"/>
-          <w:numId w:val="10"/>
-        </w:numPr>
-        <w:ind w:left="720" w:hanging="360"/>
-      </w:pPr>
-      <w:r>
-        <w:rPr>
-          <w:rtl w:val="0"/>
-        </w:rPr>
-        <w:t xml:space="preserve">Affichage de la date et de l’heure des messages du flux de l’événement sélectionné</w:t>
-      </w:r>
-    </w:p>
-    <w:p>
-      <w:pPr>
-        <w:numPr>
-          <w:ilvl w:val="0"/>
-          <w:numId w:val="10"/>
-        </w:numPr>
-        <w:ind w:left="720" w:hanging="360"/>
-      </w:pPr>
-      <w:r>
-        <w:rPr>
-          <w:rtl w:val="0"/>
-        </w:rPr>
-        <w:t xml:space="preserve">Affichage des messages du flux de l’événement sélectionné</w:t>
-      </w:r>
-    </w:p>
-    <w:p>
-      <w:pPr>
-        <w:pStyle w:val="Heading3"/>
-        <w:rPr/>
-      </w:pPr>
-      <w:bookmarkStart w:colFirst="0" w:colLast="0" w:name="_9q843sdvk1dh" w:id="36"/>
-      <w:bookmarkEnd w:id="36"/>
-      <w:r>
-        <w:br w:type="page"/>
-      </w:r>
-      <w:r>
-        <w:rPr>
-          <w:rtl w:val="0"/>
-        </w:rPr>
-      </w:r>
-    </w:p>
-    <w:p>
-      <w:pPr>
-        <w:pStyle w:val="Heading3"/>
-        <w:rPr/>
-      </w:pPr>
-      <w:bookmarkStart w:colFirst="0" w:colLast="0" w:name="_6vta6ev34s17" w:id="37"/>
-      <w:bookmarkEnd w:id="37"/>
-      <w:r>
-        <w:rPr>
-          <w:rtl w:val="0"/>
-        </w:rPr>
-        <w:t xml:space="preserve">3.3.3 Détails d’événement(Passé)</w:t>
-      </w:r>
-    </w:p>
-    <w:p>
-      <w:pPr>
-        <w:rPr/>
-      </w:pPr>
-      <w:r>
-        <w:rPr>
-          <w:rtl w:val="0"/>
-        </w:rPr>
-        <w:t xml:space="preserve">On arrive sur cet écran lorsque l’on sélectionne un événement passé(Past) , on retrouve sur cet écran toutes les informations relative à l’événement sélectionné ainsi que le flux de l’événement.</w:t>
-      </w:r>
-    </w:p>
-    <w:p>
-      <w:pPr>
-        <w:jc w:val="center"/>
-        <w:rPr/>
-      </w:pPr>
-      <w:r>
-        <w:rPr/>
-        <w:drawing>
-          <wp:inline distB="114300" distT="114300" distL="114300" distR="114300">
-            <wp:extent cx="2743200" cy="5583333"/>
-            <wp:effectExtent b="0" l="0" r="0" t="0"/>
-            <wp:docPr id="5" name="image1.png"/>
-            <a:graphic>
-              <a:graphicData uri="http://schemas.openxmlformats.org/drawingml/2006/picture">
-                <pic:pic>
-                  <pic:nvPicPr>
-                    <pic:cNvPr id="0" name="image1.png"/>
-                    <pic:cNvPicPr preferRelativeResize="0"/>
-                  </pic:nvPicPr>
-                  <pic:blipFill>
-                    <a:blip r:embed="rId23"/>
-                    <a:srcRect b="28" l="0" r="0" t="28"/>
-                    <a:stretch>
-                      <a:fillRect/>
-                    </a:stretch>
-                  </pic:blipFill>
-                  <pic:spPr>
-                    <a:xfrm>
-                      <a:off x="0" y="0"/>
-                      <a:ext cx="2743200" cy="5583333"/>
-                    </a:xfrm>
-                    <a:prstGeom prst="rect"/>
-                    <a:ln/>
-                  </pic:spPr>
-                </pic:pic>
-              </a:graphicData>
-            </a:graphic>
-          </wp:inline>
-        </w:drawing>
-      </w:r>
-      <w:r>
-        <w:rPr>
-          <w:rtl w:val="0"/>
-        </w:rPr>
       </w:r>
     </w:p>
     <w:p>
@@ -9996,7 +9977,7 @@
         <w:rPr>
           <w:rtl w:val="0"/>
         </w:rPr>
-        <w:t xml:space="preserve">Le bouton “Events” permet de retourner à la page de consultation des événements</w:t>
+        <w:t xml:space="preserve">Label affichant le titre de l’événement sélectionné</w:t>
       </w:r>
     </w:p>
     <w:p>
@@ -10011,7 +9992,7 @@
         <w:rPr>
           <w:rtl w:val="0"/>
         </w:rPr>
-        <w:t xml:space="preserve">Label affichant le titre de l’événement sélectionné</w:t>
+        <w:t xml:space="preserve">Affichage de la description de l’événement sélectionné</w:t>
       </w:r>
     </w:p>
     <w:p>
@@ -10026,7 +10007,7 @@
         <w:rPr>
           <w:rtl w:val="0"/>
         </w:rPr>
-        <w:t xml:space="preserve">Affichage de la description de l’événement sélectionné</w:t>
+        <w:t xml:space="preserve">Affichage du pays de l’événement sélectionné</w:t>
       </w:r>
     </w:p>
     <w:p>
@@ -10041,7 +10022,7 @@
         <w:rPr>
           <w:rtl w:val="0"/>
         </w:rPr>
-        <w:t xml:space="preserve">Affichage du pays de l’événement sélectionné</w:t>
+        <w:t xml:space="preserve">Affichage de la date et de l’heure de début de l’événement sélectionné</w:t>
       </w:r>
     </w:p>
     <w:p>
@@ -10056,7 +10037,7 @@
         <w:rPr>
           <w:rtl w:val="0"/>
         </w:rPr>
-        <w:t xml:space="preserve">Affichage de la date et de l’heure de début de l’événement sélectionné</w:t>
+        <w:t xml:space="preserve">Affichage de la date et de l’heure de fin de l’événement sélectionné si il en possède une</w:t>
       </w:r>
     </w:p>
     <w:p>
@@ -10071,7 +10052,7 @@
         <w:rPr>
           <w:rtl w:val="0"/>
         </w:rPr>
-        <w:t xml:space="preserve">Affichage de la date et de l’heure de fin de l’événement sélectionné si il en possède une</w:t>
+        <w:t xml:space="preserve">Affichage de la date et de l’heure des messages du flux de l’événement sélectionné</w:t>
       </w:r>
     </w:p>
     <w:p>
@@ -10086,21 +10067,6 @@
         <w:rPr>
           <w:rtl w:val="0"/>
         </w:rPr>
-        <w:t xml:space="preserve">Affichage de la date et de l’heure des messages du flux de l’événement sélectionné</w:t>
-      </w:r>
-    </w:p>
-    <w:p>
-      <w:pPr>
-        <w:numPr>
-          <w:ilvl w:val="0"/>
-          <w:numId w:val="1"/>
-        </w:numPr>
-        <w:ind w:left="720" w:hanging="360"/>
-      </w:pPr>
-      <w:r>
-        <w:rPr>
-          <w:rtl w:val="0"/>
-        </w:rPr>
         <w:t xml:space="preserve">Affichage des messages du flux de l’événement sélectionné</w:t>
       </w:r>
       <w:r>
@@ -10148,16 +10114,16 @@
           <wp:inline distB="114300" distT="114300" distL="114300" distR="114300">
             <wp:extent cx="5734050" cy="4114800"/>
             <wp:effectExtent b="0" l="0" r="0" t="0"/>
-            <wp:docPr id="8" name="image4.png"/>
+            <wp:docPr id="17" name="image17.png"/>
             <a:graphic>
               <a:graphicData uri="http://schemas.openxmlformats.org/drawingml/2006/picture">
                 <pic:pic>
                   <pic:nvPicPr>
-                    <pic:cNvPr id="0" name="image4.png"/>
+                    <pic:cNvPr id="0" name="image17.png"/>
                     <pic:cNvPicPr preferRelativeResize="0"/>
                   </pic:nvPicPr>
                   <pic:blipFill>
-                    <a:blip r:embed="rId24"/>
+                    <a:blip r:embed="rId23"/>
                     <a:srcRect b="0" l="0" r="0" t="0"/>
                     <a:stretch>
                       <a:fillRect/>
@@ -20653,10 +20619,10 @@
       </w:r>
     </w:p>
     <w:sectPr>
-      <w:headerReference r:id="rId25" w:type="default"/>
-      <w:headerReference r:id="rId26" w:type="first"/>
-      <w:footerReference r:id="rId27" w:type="default"/>
-      <w:footerReference r:id="rId28" w:type="first"/>
+      <w:headerReference r:id="rId24" w:type="default"/>
+      <w:headerReference r:id="rId25" w:type="first"/>
+      <w:footerReference r:id="rId26" w:type="default"/>
+      <w:footerReference r:id="rId27" w:type="first"/>
       <w:pgSz w:h="16834" w:w="11909"/>
       <w:pgMar w:bottom="1440" w:top="1440" w:left="1440" w:right="1440" w:header="720" w:footer="720"/>
       <w:pgNumType w:start="0"/>

</xml_diff>

<commit_message>
Edited mobile app + manageEvent.php page
</commit_message>
<xml_diff>
--- a/EvenementsEnDirect/docs/analyse/Documentation Technique TPI Davila 2020.docx
+++ b/EvenementsEnDirect/docs/analyse/Documentation Technique TPI Davila 2020.docx
@@ -7088,12 +7088,12 @@
           <wp:inline distB="114300" distT="114300" distL="114300" distR="114300">
             <wp:extent cx="6634163" cy="2605281"/>
             <wp:effectExtent b="0" l="0" r="0" t="0"/>
-            <wp:docPr id="13" name="image8.png"/>
+            <wp:docPr id="13" name="image10.png"/>
             <a:graphic>
               <a:graphicData uri="http://schemas.openxmlformats.org/drawingml/2006/picture">
                 <pic:pic>
                   <pic:nvPicPr>
-                    <pic:cNvPr id="0" name="image8.png"/>
+                    <pic:cNvPr id="0" name="image10.png"/>
                     <pic:cNvPicPr preferRelativeResize="0"/>
                   </pic:nvPicPr>
                   <pic:blipFill>
@@ -7262,12 +7262,12 @@
           <wp:inline distB="114300" distT="114300" distL="114300" distR="114300">
             <wp:extent cx="5272088" cy="6926626"/>
             <wp:effectExtent b="0" l="0" r="0" t="0"/>
-            <wp:docPr id="11" name="image14.png"/>
+            <wp:docPr id="11" name="image13.png"/>
             <a:graphic>
               <a:graphicData uri="http://schemas.openxmlformats.org/drawingml/2006/picture">
                 <pic:pic>
                   <pic:nvPicPr>
-                    <pic:cNvPr id="0" name="image14.png"/>
+                    <pic:cNvPr id="0" name="image13.png"/>
                     <pic:cNvPicPr preferRelativeResize="0"/>
                   </pic:nvPicPr>
                   <pic:blipFill>
@@ -7349,12 +7349,12 @@
           <wp:inline distB="114300" distT="114300" distL="114300" distR="114300">
             <wp:extent cx="4329113" cy="3889437"/>
             <wp:effectExtent b="0" l="0" r="0" t="0"/>
-            <wp:docPr id="10" name="image3.png"/>
+            <wp:docPr id="10" name="image17.png"/>
             <a:graphic>
               <a:graphicData uri="http://schemas.openxmlformats.org/drawingml/2006/picture">
                 <pic:pic>
                   <pic:nvPicPr>
-                    <pic:cNvPr id="0" name="image3.png"/>
+                    <pic:cNvPr id="0" name="image17.png"/>
                     <pic:cNvPicPr preferRelativeResize="0"/>
                   </pic:nvPicPr>
                   <pic:blipFill>
@@ -7508,12 +7508,12 @@
           <wp:inline distB="114300" distT="114300" distL="114300" distR="114300">
             <wp:extent cx="4338638" cy="3897261"/>
             <wp:effectExtent b="0" l="0" r="0" t="0"/>
-            <wp:docPr id="7" name="image5.png"/>
+            <wp:docPr id="7" name="image11.png"/>
             <a:graphic>
               <a:graphicData uri="http://schemas.openxmlformats.org/drawingml/2006/picture">
                 <pic:pic>
                   <pic:nvPicPr>
-                    <pic:cNvPr id="0" name="image5.png"/>
+                    <pic:cNvPr id="0" name="image11.png"/>
                     <pic:cNvPicPr preferRelativeResize="0"/>
                   </pic:nvPicPr>
                   <pic:blipFill>
@@ -7717,12 +7717,12 @@
           <wp:inline distB="114300" distT="114300" distL="114300" distR="114300">
             <wp:extent cx="2019300" cy="1581150"/>
             <wp:effectExtent b="0" l="0" r="0" t="0"/>
-            <wp:docPr id="3" name="image6.png"/>
+            <wp:docPr id="3" name="image7.png"/>
             <a:graphic>
               <a:graphicData uri="http://schemas.openxmlformats.org/drawingml/2006/picture">
                 <pic:pic>
                   <pic:nvPicPr>
-                    <pic:cNvPr id="0" name="image6.png"/>
+                    <pic:cNvPr id="0" name="image7.png"/>
                     <pic:cNvPicPr preferRelativeResize="0"/>
                   </pic:nvPicPr>
                   <pic:blipFill>
@@ -7844,12 +7844,12 @@
           <wp:inline distB="114300" distT="114300" distL="114300" distR="114300">
             <wp:extent cx="4810125" cy="4311571"/>
             <wp:effectExtent b="0" l="0" r="0" t="0"/>
-            <wp:docPr id="14" name="image10.png"/>
+            <wp:docPr id="14" name="image2.png"/>
             <a:graphic>
               <a:graphicData uri="http://schemas.openxmlformats.org/drawingml/2006/picture">
                 <pic:pic>
                   <pic:nvPicPr>
-                    <pic:cNvPr id="0" name="image10.png"/>
+                    <pic:cNvPr id="0" name="image2.png"/>
                     <pic:cNvPicPr preferRelativeResize="0"/>
                   </pic:nvPicPr>
                   <pic:blipFill>
@@ -8126,12 +8126,12 @@
           <wp:inline distB="114300" distT="114300" distL="114300" distR="114300">
             <wp:extent cx="4600575" cy="4147130"/>
             <wp:effectExtent b="0" l="0" r="0" t="0"/>
-            <wp:docPr id="1" name="image16.png"/>
+            <wp:docPr id="1" name="image8.png"/>
             <a:graphic>
               <a:graphicData uri="http://schemas.openxmlformats.org/drawingml/2006/picture">
                 <pic:pic>
                   <pic:nvPicPr>
-                    <pic:cNvPr id="0" name="image16.png"/>
+                    <pic:cNvPr id="0" name="image8.png"/>
                     <pic:cNvPicPr preferRelativeResize="0"/>
                   </pic:nvPicPr>
                   <pic:blipFill>
@@ -8310,12 +8310,12 @@
           <wp:inline distB="114300" distT="114300" distL="114300" distR="114300">
             <wp:extent cx="4833938" cy="4350544"/>
             <wp:effectExtent b="0" l="0" r="0" t="0"/>
-            <wp:docPr id="5" name="image4.png"/>
+            <wp:docPr id="5" name="image5.png"/>
             <a:graphic>
               <a:graphicData uri="http://schemas.openxmlformats.org/drawingml/2006/picture">
                 <pic:pic>
                   <pic:nvPicPr>
-                    <pic:cNvPr id="0" name="image4.png"/>
+                    <pic:cNvPr id="0" name="image5.png"/>
                     <pic:cNvPicPr preferRelativeResize="0"/>
                   </pic:nvPicPr>
                   <pic:blipFill>
@@ -8501,12 +8501,12 @@
           <wp:inline distB="114300" distT="114300" distL="114300" distR="114300">
             <wp:extent cx="5010150" cy="4502163"/>
             <wp:effectExtent b="0" l="0" r="0" t="0"/>
-            <wp:docPr id="2" name="image9.png"/>
+            <wp:docPr id="2" name="image16.png"/>
             <a:graphic>
               <a:graphicData uri="http://schemas.openxmlformats.org/drawingml/2006/picture">
                 <pic:pic>
                   <pic:nvPicPr>
-                    <pic:cNvPr id="0" name="image9.png"/>
+                    <pic:cNvPr id="0" name="image16.png"/>
                     <pic:cNvPicPr preferRelativeResize="0"/>
                   </pic:nvPicPr>
                   <pic:blipFill>
@@ -8727,12 +8727,12 @@
           <wp:inline distB="114300" distT="114300" distL="114300" distR="114300">
             <wp:extent cx="4929188" cy="4432590"/>
             <wp:effectExtent b="0" l="0" r="0" t="0"/>
-            <wp:docPr id="16" name="image12.png"/>
+            <wp:docPr id="16" name="image6.png"/>
             <a:graphic>
               <a:graphicData uri="http://schemas.openxmlformats.org/drawingml/2006/picture">
                 <pic:pic>
                   <pic:nvPicPr>
-                    <pic:cNvPr id="0" name="image12.png"/>
+                    <pic:cNvPr id="0" name="image6.png"/>
                     <pic:cNvPicPr preferRelativeResize="0"/>
                   </pic:nvPicPr>
                   <pic:blipFill>
@@ -8964,12 +8964,12 @@
           <wp:inline distB="114300" distT="114300" distL="114300" distR="114300">
             <wp:extent cx="5110163" cy="4599146"/>
             <wp:effectExtent b="0" l="0" r="0" t="0"/>
-            <wp:docPr id="8" name="image11.png"/>
+            <wp:docPr id="8" name="image1.png"/>
             <a:graphic>
               <a:graphicData uri="http://schemas.openxmlformats.org/drawingml/2006/picture">
                 <pic:pic>
                   <pic:nvPicPr>
-                    <pic:cNvPr id="0" name="image11.png"/>
+                    <pic:cNvPr id="0" name="image1.png"/>
                     <pic:cNvPicPr preferRelativeResize="0"/>
                   </pic:nvPicPr>
                   <pic:blipFill>
@@ -9211,12 +9211,12 @@
           <wp:inline distB="114300" distT="114300" distL="114300" distR="114300">
             <wp:extent cx="2646266" cy="5367338"/>
             <wp:effectExtent b="0" l="0" r="0" t="0"/>
-            <wp:docPr id="18" name="image2.png"/>
+            <wp:docPr id="18" name="image3.png"/>
             <a:graphic>
               <a:graphicData uri="http://schemas.openxmlformats.org/drawingml/2006/picture">
                 <pic:pic>
                   <pic:nvPicPr>
-                    <pic:cNvPr id="0" name="image2.png"/>
+                    <pic:cNvPr id="0" name="image3.png"/>
                     <pic:cNvPicPr preferRelativeResize="0"/>
                   </pic:nvPicPr>
                   <pic:blipFill>
@@ -9379,12 +9379,12 @@
           <wp:inline distB="114300" distT="114300" distL="114300" distR="114300">
             <wp:extent cx="2732218" cy="5567363"/>
             <wp:effectExtent b="0" l="0" r="0" t="0"/>
-            <wp:docPr id="6" name="image1.png"/>
+            <wp:docPr id="6" name="image4.png"/>
             <a:graphic>
               <a:graphicData uri="http://schemas.openxmlformats.org/drawingml/2006/picture">
                 <pic:pic>
                   <pic:nvPicPr>
-                    <pic:cNvPr id="0" name="image1.png"/>
+                    <pic:cNvPr id="0" name="image4.png"/>
                     <pic:cNvPicPr preferRelativeResize="0"/>
                   </pic:nvPicPr>
                   <pic:blipFill>
@@ -9546,12 +9546,12 @@
           <wp:inline distB="114300" distT="114300" distL="114300" distR="114300">
             <wp:extent cx="2743200" cy="5583333"/>
             <wp:effectExtent b="0" l="0" r="0" t="0"/>
-            <wp:docPr id="4" name="image15.png"/>
+            <wp:docPr id="4" name="image9.png"/>
             <a:graphic>
               <a:graphicData uri="http://schemas.openxmlformats.org/drawingml/2006/picture">
                 <pic:pic>
                   <pic:nvPicPr>
-                    <pic:cNvPr id="0" name="image15.png"/>
+                    <pic:cNvPr id="0" name="image9.png"/>
                     <pic:cNvPicPr preferRelativeResize="0"/>
                   </pic:nvPicPr>
                   <pic:blipFill>
@@ -9723,12 +9723,12 @@
           <wp:inline distB="114300" distT="114300" distL="114300" distR="114300">
             <wp:extent cx="2743200" cy="5583333"/>
             <wp:effectExtent b="0" l="0" r="0" t="0"/>
-            <wp:docPr id="12" name="image13.png"/>
+            <wp:docPr id="12" name="image15.png"/>
             <a:graphic>
               <a:graphicData uri="http://schemas.openxmlformats.org/drawingml/2006/picture">
                 <pic:pic>
                   <pic:nvPicPr>
-                    <pic:cNvPr id="0" name="image13.png"/>
+                    <pic:cNvPr id="0" name="image15.png"/>
                     <pic:cNvPicPr preferRelativeResize="0"/>
                   </pic:nvPicPr>
                   <pic:blipFill>
@@ -9915,12 +9915,12 @@
           <wp:inline distB="114300" distT="114300" distL="114300" distR="114300">
             <wp:extent cx="2743200" cy="5583333"/>
             <wp:effectExtent b="0" l="0" r="0" t="0"/>
-            <wp:docPr id="9" name="image7.png"/>
+            <wp:docPr id="9" name="image14.png"/>
             <a:graphic>
               <a:graphicData uri="http://schemas.openxmlformats.org/drawingml/2006/picture">
                 <pic:pic>
                   <pic:nvPicPr>
-                    <pic:cNvPr id="0" name="image7.png"/>
+                    <pic:cNvPr id="0" name="image14.png"/>
                     <pic:cNvPicPr preferRelativeResize="0"/>
                   </pic:nvPicPr>
                   <pic:blipFill>
@@ -10114,12 +10114,12 @@
           <wp:inline distB="114300" distT="114300" distL="114300" distR="114300">
             <wp:extent cx="5734050" cy="4114800"/>
             <wp:effectExtent b="0" l="0" r="0" t="0"/>
-            <wp:docPr id="17" name="image17.png"/>
+            <wp:docPr id="17" name="image12.png"/>
             <a:graphic>
               <a:graphicData uri="http://schemas.openxmlformats.org/drawingml/2006/picture">
                 <pic:pic>
                   <pic:nvPicPr>
-                    <pic:cNvPr id="0" name="image17.png"/>
+                    <pic:cNvPr id="0" name="image12.png"/>
                     <pic:cNvPicPr preferRelativeResize="0"/>
                   </pic:nvPicPr>
                   <pic:blipFill>
@@ -18877,7 +18877,7 @@
         <w:rPr>
           <w:rtl w:val="0"/>
         </w:rPr>
-        <w:t xml:space="preserve">getEvent($eventId,$nickname)</w:t>
+        <w:t xml:space="preserve">getUserEvent($eventId,$nickname)</w:t>
       </w:r>
     </w:p>
     <w:p>
@@ -19132,16 +19132,26 @@
     </w:p>
     <w:p>
       <w:pPr>
-        <w:pStyle w:val="Heading3"/>
-        <w:rPr/>
-      </w:pPr>
-      <w:bookmarkStart w:colFirst="0" w:colLast="0" w:name="_y35k8r5dhpt9" w:id="73"/>
+        <w:rPr/>
+      </w:pPr>
+      <w:r>
+        <w:rPr>
+          <w:rtl w:val="0"/>
+        </w:rPr>
+      </w:r>
+    </w:p>
+    <w:p>
+      <w:pPr>
+        <w:pStyle w:val="Heading4"/>
+        <w:rPr/>
+      </w:pPr>
+      <w:bookmarkStart w:colFirst="0" w:colLast="0" w:name="_gmtlactscgb4" w:id="73"/>
       <w:bookmarkEnd w:id="73"/>
       <w:r>
         <w:rPr>
           <w:rtl w:val="0"/>
         </w:rPr>
-        <w:t xml:space="preserve">4.3.5 CountryManager</w:t>
+        <w:t xml:space="preserve">getVisibleEvent($eventId)</w:t>
       </w:r>
     </w:p>
     <w:p>
@@ -19155,47 +19165,7 @@
           <w:b w:val="1"/>
           <w:rtl w:val="0"/>
         </w:rPr>
-        <w:t xml:space="preserve">Le CountryManager contient les différentes actions pouvant être effectuées avec les pays de la base de données.</w:t>
-      </w:r>
-    </w:p>
-    <w:p>
-      <w:pPr>
-        <w:rPr>
-          <w:b w:val="1"/>
-        </w:rPr>
-      </w:pPr>
-      <w:r>
-        <w:rPr>
-          <w:rtl w:val="0"/>
-        </w:rPr>
-      </w:r>
-    </w:p>
-    <w:p>
-      <w:pPr>
-        <w:pStyle w:val="Heading4"/>
-        <w:rPr/>
-      </w:pPr>
-      <w:bookmarkStart w:colFirst="0" w:colLast="0" w:name="_o8c7msu0z2fd" w:id="74"/>
-      <w:bookmarkEnd w:id="74"/>
-      <w:r>
-        <w:rPr>
-          <w:rtl w:val="0"/>
-        </w:rPr>
-        <w:t xml:space="preserve">getLabel($iso)</w:t>
-      </w:r>
-    </w:p>
-    <w:p>
-      <w:pPr>
-        <w:rPr>
-          <w:b w:val="1"/>
-        </w:rPr>
-      </w:pPr>
-      <w:r>
-        <w:rPr>
-          <w:b w:val="1"/>
-          <w:rtl w:val="0"/>
-        </w:rPr>
-        <w:t xml:space="preserve">Récupère dans la base de données le label d’un pays grâce à son code ISO-2.</w:t>
+        <w:t xml:space="preserve">Récupère un événement précis grâce à son id et du nom d’utilisateur de l’owner de l’événement.</w:t>
       </w:r>
     </w:p>
     <w:p>
@@ -19272,59 +19242,59 @@
               <w:rPr>
                 <w:rtl w:val="0"/>
               </w:rPr>
-              <w:t xml:space="preserve">iso</w:t>
-            </w:r>
-          </w:p>
-        </w:tc>
-        <w:tc>
-          <w:tcPr>
-            <w:shd w:fill="auto" w:val="clear"/>
-            <w:tcMar>
-              <w:top w:w="100.0" w:type="dxa"/>
-              <w:left w:w="100.0" w:type="dxa"/>
-              <w:bottom w:w="100.0" w:type="dxa"/>
-              <w:right w:w="100.0" w:type="dxa"/>
-            </w:tcMar>
-            <w:vAlign w:val="top"/>
-          </w:tcPr>
-          <w:p>
-            <w:pPr>
-              <w:widowControl w:val="0"/>
-              <w:spacing w:line="240" w:lineRule="auto"/>
-              <w:jc w:val="center"/>
-              <w:rPr/>
-            </w:pPr>
-            <w:r>
-              <w:rPr>
-                <w:rtl w:val="0"/>
-              </w:rPr>
-              <w:t xml:space="preserve">string</w:t>
-            </w:r>
-          </w:p>
-        </w:tc>
-        <w:tc>
-          <w:tcPr>
-            <w:shd w:fill="auto" w:val="clear"/>
-            <w:tcMar>
-              <w:top w:w="100.0" w:type="dxa"/>
-              <w:left w:w="100.0" w:type="dxa"/>
-              <w:bottom w:w="100.0" w:type="dxa"/>
-              <w:right w:w="100.0" w:type="dxa"/>
-            </w:tcMar>
-            <w:vAlign w:val="top"/>
-          </w:tcPr>
-          <w:p>
-            <w:pPr>
-              <w:widowControl w:val="0"/>
-              <w:spacing w:line="240" w:lineRule="auto"/>
-              <w:jc w:val="center"/>
-              <w:rPr/>
-            </w:pPr>
-            <w:r>
-              <w:rPr>
-                <w:rtl w:val="0"/>
-              </w:rPr>
-              <w:t xml:space="preserve">Le code ISO 2 du pays</w:t>
+              <w:t xml:space="preserve">eventId</w:t>
+            </w:r>
+          </w:p>
+        </w:tc>
+        <w:tc>
+          <w:tcPr>
+            <w:shd w:fill="auto" w:val="clear"/>
+            <w:tcMar>
+              <w:top w:w="100.0" w:type="dxa"/>
+              <w:left w:w="100.0" w:type="dxa"/>
+              <w:bottom w:w="100.0" w:type="dxa"/>
+              <w:right w:w="100.0" w:type="dxa"/>
+            </w:tcMar>
+            <w:vAlign w:val="top"/>
+          </w:tcPr>
+          <w:p>
+            <w:pPr>
+              <w:widowControl w:val="0"/>
+              <w:spacing w:line="240" w:lineRule="auto"/>
+              <w:jc w:val="center"/>
+              <w:rPr/>
+            </w:pPr>
+            <w:r>
+              <w:rPr>
+                <w:rtl w:val="0"/>
+              </w:rPr>
+              <w:t xml:space="preserve">int</w:t>
+            </w:r>
+          </w:p>
+        </w:tc>
+        <w:tc>
+          <w:tcPr>
+            <w:shd w:fill="auto" w:val="clear"/>
+            <w:tcMar>
+              <w:top w:w="100.0" w:type="dxa"/>
+              <w:left w:w="100.0" w:type="dxa"/>
+              <w:bottom w:w="100.0" w:type="dxa"/>
+              <w:right w:w="100.0" w:type="dxa"/>
+            </w:tcMar>
+            <w:vAlign w:val="top"/>
+          </w:tcPr>
+          <w:p>
+            <w:pPr>
+              <w:widowControl w:val="0"/>
+              <w:spacing w:line="240" w:lineRule="auto"/>
+              <w:jc w:val="center"/>
+              <w:rPr/>
+            </w:pPr>
+            <w:r>
+              <w:rPr>
+                <w:rtl w:val="0"/>
+              </w:rPr>
+              <w:t xml:space="preserve">L’id de l’événement à récupérer</w:t>
             </w:r>
           </w:p>
         </w:tc>
@@ -19338,7 +19308,17 @@
         <w:rPr>
           <w:rtl w:val="0"/>
         </w:rPr>
-        <w:t xml:space="preserve">Return : Retourne un string contenant le label du pays</w:t>
+      </w:r>
+    </w:p>
+    <w:p>
+      <w:pPr>
+        <w:rPr/>
+      </w:pPr>
+      <w:r>
+        <w:rPr>
+          <w:rtl w:val="0"/>
+        </w:rPr>
+        <w:t xml:space="preserve">Return : Retourne un objet Event</w:t>
       </w:r>
     </w:p>
     <w:p>
@@ -19356,30 +19336,27 @@
         <w:pStyle w:val="Heading4"/>
         <w:rPr/>
       </w:pPr>
-      <w:bookmarkStart w:colFirst="0" w:colLast="0" w:name="_rbj19qh5l4u" w:id="75"/>
-      <w:bookmarkEnd w:id="75"/>
-      <w:r>
-        <w:rPr>
-          <w:rtl w:val="0"/>
-        </w:rPr>
-        <w:t xml:space="preserve">getCode($label)</w:t>
-      </w:r>
-    </w:p>
-    <w:p>
-      <w:pPr>
-        <w:rPr/>
-      </w:pPr>
-      <w:r>
+      <w:bookmarkStart w:colFirst="0" w:colLast="0" w:name="_xgzw32dnyc0o" w:id="74"/>
+      <w:bookmarkEnd w:id="74"/>
+      <w:r>
+        <w:rPr>
+          <w:rtl w:val="0"/>
+        </w:rPr>
+        <w:t xml:space="preserve">updateEventState($eventId,$nickname,$state)</w:t>
+      </w:r>
+    </w:p>
+    <w:p>
+      <w:pPr>
         <w:rPr>
           <w:b w:val="1"/>
-          <w:rtl w:val="0"/>
-        </w:rPr>
-        <w:t xml:space="preserve">Récupère dans la base de données le code ISO-2 d’un pays grâce à son label.</w:t>
-      </w:r>
-      <w:r>
-        <w:rPr>
-          <w:rtl w:val="0"/>
-        </w:rPr>
+        </w:rPr>
+      </w:pPr>
+      <w:r>
+        <w:rPr>
+          <w:b w:val="1"/>
+          <w:rtl w:val="0"/>
+        </w:rPr>
+        <w:t xml:space="preserve">Met à jour l’état d’un événement dans la base de données grâce à son id et du nom d’utilisateur de l’owner de l’événement.</w:t>
       </w:r>
     </w:p>
     <w:p>
@@ -19456,7 +19433,90 @@
               <w:rPr>
                 <w:rtl w:val="0"/>
               </w:rPr>
-              <w:t xml:space="preserve">label</w:t>
+              <w:t xml:space="preserve">eventId</w:t>
+            </w:r>
+          </w:p>
+        </w:tc>
+        <w:tc>
+          <w:tcPr>
+            <w:shd w:fill="auto" w:val="clear"/>
+            <w:tcMar>
+              <w:top w:w="100.0" w:type="dxa"/>
+              <w:left w:w="100.0" w:type="dxa"/>
+              <w:bottom w:w="100.0" w:type="dxa"/>
+              <w:right w:w="100.0" w:type="dxa"/>
+            </w:tcMar>
+            <w:vAlign w:val="top"/>
+          </w:tcPr>
+          <w:p>
+            <w:pPr>
+              <w:widowControl w:val="0"/>
+              <w:spacing w:line="240" w:lineRule="auto"/>
+              <w:jc w:val="center"/>
+              <w:rPr/>
+            </w:pPr>
+            <w:r>
+              <w:rPr>
+                <w:rtl w:val="0"/>
+              </w:rPr>
+              <w:t xml:space="preserve">int</w:t>
+            </w:r>
+          </w:p>
+        </w:tc>
+        <w:tc>
+          <w:tcPr>
+            <w:shd w:fill="auto" w:val="clear"/>
+            <w:tcMar>
+              <w:top w:w="100.0" w:type="dxa"/>
+              <w:left w:w="100.0" w:type="dxa"/>
+              <w:bottom w:w="100.0" w:type="dxa"/>
+              <w:right w:w="100.0" w:type="dxa"/>
+            </w:tcMar>
+            <w:vAlign w:val="top"/>
+          </w:tcPr>
+          <w:p>
+            <w:pPr>
+              <w:widowControl w:val="0"/>
+              <w:spacing w:line="240" w:lineRule="auto"/>
+              <w:jc w:val="center"/>
+              <w:rPr/>
+            </w:pPr>
+            <w:r>
+              <w:rPr>
+                <w:rtl w:val="0"/>
+              </w:rPr>
+              <w:t xml:space="preserve">L’id de l’événement à récupérer</w:t>
+            </w:r>
+          </w:p>
+        </w:tc>
+      </w:tr>
+      <w:tr>
+        <w:trPr>
+          <w:trHeight w:val="555" w:hRule="atLeast"/>
+        </w:trPr>
+        <w:tc>
+          <w:tcPr>
+            <w:shd w:fill="auto" w:val="clear"/>
+            <w:tcMar>
+              <w:top w:w="100.0" w:type="dxa"/>
+              <w:left w:w="100.0" w:type="dxa"/>
+              <w:bottom w:w="100.0" w:type="dxa"/>
+              <w:right w:w="100.0" w:type="dxa"/>
+            </w:tcMar>
+            <w:vAlign w:val="top"/>
+          </w:tcPr>
+          <w:p>
+            <w:pPr>
+              <w:widowControl w:val="0"/>
+              <w:spacing w:line="240" w:lineRule="auto"/>
+              <w:jc w:val="center"/>
+              <w:rPr/>
+            </w:pPr>
+            <w:r>
+              <w:rPr>
+                <w:rtl w:val="0"/>
+              </w:rPr>
+              <w:t xml:space="preserve">nickname</w:t>
             </w:r>
           </w:p>
         </w:tc>
@@ -19508,7 +19568,90 @@
               <w:rPr>
                 <w:rtl w:val="0"/>
               </w:rPr>
-              <w:t xml:space="preserve">Le label du pays</w:t>
+              <w:t xml:space="preserve">Le nom d’utilisateur de l’owner de l’événement</w:t>
+            </w:r>
+          </w:p>
+        </w:tc>
+      </w:tr>
+      <w:tr>
+        <w:trPr>
+          <w:trHeight w:val="555" w:hRule="atLeast"/>
+        </w:trPr>
+        <w:tc>
+          <w:tcPr>
+            <w:shd w:fill="auto" w:val="clear"/>
+            <w:tcMar>
+              <w:top w:w="100.0" w:type="dxa"/>
+              <w:left w:w="100.0" w:type="dxa"/>
+              <w:bottom w:w="100.0" w:type="dxa"/>
+              <w:right w:w="100.0" w:type="dxa"/>
+            </w:tcMar>
+            <w:vAlign w:val="top"/>
+          </w:tcPr>
+          <w:p>
+            <w:pPr>
+              <w:widowControl w:val="0"/>
+              <w:spacing w:line="240" w:lineRule="auto"/>
+              <w:jc w:val="center"/>
+              <w:rPr/>
+            </w:pPr>
+            <w:r>
+              <w:rPr>
+                <w:rtl w:val="0"/>
+              </w:rPr>
+              <w:t xml:space="preserve">state</w:t>
+            </w:r>
+          </w:p>
+        </w:tc>
+        <w:tc>
+          <w:tcPr>
+            <w:shd w:fill="auto" w:val="clear"/>
+            <w:tcMar>
+              <w:top w:w="100.0" w:type="dxa"/>
+              <w:left w:w="100.0" w:type="dxa"/>
+              <w:bottom w:w="100.0" w:type="dxa"/>
+              <w:right w:w="100.0" w:type="dxa"/>
+            </w:tcMar>
+            <w:vAlign w:val="top"/>
+          </w:tcPr>
+          <w:p>
+            <w:pPr>
+              <w:widowControl w:val="0"/>
+              <w:spacing w:line="240" w:lineRule="auto"/>
+              <w:jc w:val="center"/>
+              <w:rPr/>
+            </w:pPr>
+            <w:r>
+              <w:rPr>
+                <w:rtl w:val="0"/>
+              </w:rPr>
+              <w:t xml:space="preserve">int</w:t>
+            </w:r>
+          </w:p>
+        </w:tc>
+        <w:tc>
+          <w:tcPr>
+            <w:shd w:fill="auto" w:val="clear"/>
+            <w:tcMar>
+              <w:top w:w="100.0" w:type="dxa"/>
+              <w:left w:w="100.0" w:type="dxa"/>
+              <w:bottom w:w="100.0" w:type="dxa"/>
+              <w:right w:w="100.0" w:type="dxa"/>
+            </w:tcMar>
+            <w:vAlign w:val="top"/>
+          </w:tcPr>
+          <w:p>
+            <w:pPr>
+              <w:widowControl w:val="0"/>
+              <w:spacing w:line="240" w:lineRule="auto"/>
+              <w:jc w:val="center"/>
+              <w:rPr/>
+            </w:pPr>
+            <w:r>
+              <w:rPr>
+                <w:rtl w:val="0"/>
+              </w:rPr>
+              <w:t xml:space="preserve">Le code de l’état à assigner à l’événement</w:t>
             </w:r>
           </w:p>
         </w:tc>
@@ -19522,7 +19665,17 @@
         <w:rPr>
           <w:rtl w:val="0"/>
         </w:rPr>
-        <w:t xml:space="preserve">Return : Retourne un string contenant le code ISO 2 du pays</w:t>
+      </w:r>
+    </w:p>
+    <w:p>
+      <w:pPr>
+        <w:rPr/>
+      </w:pPr>
+      <w:r>
+        <w:rPr>
+          <w:rtl w:val="0"/>
+        </w:rPr>
+        <w:t xml:space="preserve">Return : Retourne true si l’update est un succès</w:t>
       </w:r>
     </w:p>
     <w:p>
@@ -19540,30 +19693,27 @@
         <w:pStyle w:val="Heading4"/>
         <w:rPr/>
       </w:pPr>
-      <w:bookmarkStart w:colFirst="0" w:colLast="0" w:name="_vs4a7ux9hdcx" w:id="76"/>
-      <w:bookmarkEnd w:id="76"/>
-      <w:r>
-        <w:rPr>
-          <w:rtl w:val="0"/>
-        </w:rPr>
-        <w:t xml:space="preserve">getAllCountriesLabels()</w:t>
-      </w:r>
-    </w:p>
-    <w:p>
-      <w:pPr>
-        <w:rPr/>
-      </w:pPr>
-      <w:r>
+      <w:bookmarkStart w:colFirst="0" w:colLast="0" w:name="_4pw4micb3zg2" w:id="75"/>
+      <w:bookmarkEnd w:id="75"/>
+      <w:r>
+        <w:rPr>
+          <w:rtl w:val="0"/>
+        </w:rPr>
+        <w:t xml:space="preserve">updateEventVisibility($eventId,$nickname,$isVisible)</w:t>
+      </w:r>
+    </w:p>
+    <w:p>
+      <w:pPr>
         <w:rPr>
           <w:b w:val="1"/>
-          <w:rtl w:val="0"/>
-        </w:rPr>
-        <w:t xml:space="preserve">Récupère dans la base de données tous les labels des pays.</w:t>
-      </w:r>
-      <w:r>
-        <w:rPr>
-          <w:rtl w:val="0"/>
-        </w:rPr>
+        </w:rPr>
+      </w:pPr>
+      <w:r>
+        <w:rPr>
+          <w:b w:val="1"/>
+          <w:rtl w:val="0"/>
+        </w:rPr>
+        <w:t xml:space="preserve">Met à jour l’état d’un événement dans la base de données grâce à son id et du nom d’utilisateur de l’owner de l’événement.</w:t>
       </w:r>
     </w:p>
     <w:p>
@@ -19640,59 +19790,225 @@
               <w:rPr>
                 <w:rtl w:val="0"/>
               </w:rPr>
-              <w:t xml:space="preserve">-</w:t>
-            </w:r>
-          </w:p>
-        </w:tc>
-        <w:tc>
-          <w:tcPr>
-            <w:shd w:fill="auto" w:val="clear"/>
-            <w:tcMar>
-              <w:top w:w="100.0" w:type="dxa"/>
-              <w:left w:w="100.0" w:type="dxa"/>
-              <w:bottom w:w="100.0" w:type="dxa"/>
-              <w:right w:w="100.0" w:type="dxa"/>
-            </w:tcMar>
-            <w:vAlign w:val="top"/>
-          </w:tcPr>
-          <w:p>
-            <w:pPr>
-              <w:widowControl w:val="0"/>
-              <w:spacing w:line="240" w:lineRule="auto"/>
-              <w:jc w:val="center"/>
-              <w:rPr/>
-            </w:pPr>
-            <w:r>
-              <w:rPr>
-                <w:rtl w:val="0"/>
-              </w:rPr>
-              <w:t xml:space="preserve">-</w:t>
-            </w:r>
-          </w:p>
-        </w:tc>
-        <w:tc>
-          <w:tcPr>
-            <w:shd w:fill="auto" w:val="clear"/>
-            <w:tcMar>
-              <w:top w:w="100.0" w:type="dxa"/>
-              <w:left w:w="100.0" w:type="dxa"/>
-              <w:bottom w:w="100.0" w:type="dxa"/>
-              <w:right w:w="100.0" w:type="dxa"/>
-            </w:tcMar>
-            <w:vAlign w:val="top"/>
-          </w:tcPr>
-          <w:p>
-            <w:pPr>
-              <w:widowControl w:val="0"/>
-              <w:spacing w:line="240" w:lineRule="auto"/>
-              <w:jc w:val="center"/>
-              <w:rPr/>
-            </w:pPr>
-            <w:r>
-              <w:rPr>
-                <w:rtl w:val="0"/>
-              </w:rPr>
-              <w:t xml:space="preserve">-</w:t>
+              <w:t xml:space="preserve">eventId</w:t>
+            </w:r>
+          </w:p>
+        </w:tc>
+        <w:tc>
+          <w:tcPr>
+            <w:shd w:fill="auto" w:val="clear"/>
+            <w:tcMar>
+              <w:top w:w="100.0" w:type="dxa"/>
+              <w:left w:w="100.0" w:type="dxa"/>
+              <w:bottom w:w="100.0" w:type="dxa"/>
+              <w:right w:w="100.0" w:type="dxa"/>
+            </w:tcMar>
+            <w:vAlign w:val="top"/>
+          </w:tcPr>
+          <w:p>
+            <w:pPr>
+              <w:widowControl w:val="0"/>
+              <w:spacing w:line="240" w:lineRule="auto"/>
+              <w:jc w:val="center"/>
+              <w:rPr/>
+            </w:pPr>
+            <w:r>
+              <w:rPr>
+                <w:rtl w:val="0"/>
+              </w:rPr>
+              <w:t xml:space="preserve">int</w:t>
+            </w:r>
+          </w:p>
+        </w:tc>
+        <w:tc>
+          <w:tcPr>
+            <w:shd w:fill="auto" w:val="clear"/>
+            <w:tcMar>
+              <w:top w:w="100.0" w:type="dxa"/>
+              <w:left w:w="100.0" w:type="dxa"/>
+              <w:bottom w:w="100.0" w:type="dxa"/>
+              <w:right w:w="100.0" w:type="dxa"/>
+            </w:tcMar>
+            <w:vAlign w:val="top"/>
+          </w:tcPr>
+          <w:p>
+            <w:pPr>
+              <w:widowControl w:val="0"/>
+              <w:spacing w:line="240" w:lineRule="auto"/>
+              <w:jc w:val="center"/>
+              <w:rPr/>
+            </w:pPr>
+            <w:r>
+              <w:rPr>
+                <w:rtl w:val="0"/>
+              </w:rPr>
+              <w:t xml:space="preserve">L’id de l’événement à récupérer</w:t>
+            </w:r>
+          </w:p>
+        </w:tc>
+      </w:tr>
+      <w:tr>
+        <w:trPr>
+          <w:trHeight w:val="555" w:hRule="atLeast"/>
+        </w:trPr>
+        <w:tc>
+          <w:tcPr>
+            <w:shd w:fill="auto" w:val="clear"/>
+            <w:tcMar>
+              <w:top w:w="100.0" w:type="dxa"/>
+              <w:left w:w="100.0" w:type="dxa"/>
+              <w:bottom w:w="100.0" w:type="dxa"/>
+              <w:right w:w="100.0" w:type="dxa"/>
+            </w:tcMar>
+            <w:vAlign w:val="top"/>
+          </w:tcPr>
+          <w:p>
+            <w:pPr>
+              <w:widowControl w:val="0"/>
+              <w:spacing w:line="240" w:lineRule="auto"/>
+              <w:jc w:val="center"/>
+              <w:rPr/>
+            </w:pPr>
+            <w:r>
+              <w:rPr>
+                <w:rtl w:val="0"/>
+              </w:rPr>
+              <w:t xml:space="preserve">nickname</w:t>
+            </w:r>
+          </w:p>
+        </w:tc>
+        <w:tc>
+          <w:tcPr>
+            <w:shd w:fill="auto" w:val="clear"/>
+            <w:tcMar>
+              <w:top w:w="100.0" w:type="dxa"/>
+              <w:left w:w="100.0" w:type="dxa"/>
+              <w:bottom w:w="100.0" w:type="dxa"/>
+              <w:right w:w="100.0" w:type="dxa"/>
+            </w:tcMar>
+            <w:vAlign w:val="top"/>
+          </w:tcPr>
+          <w:p>
+            <w:pPr>
+              <w:widowControl w:val="0"/>
+              <w:spacing w:line="240" w:lineRule="auto"/>
+              <w:jc w:val="center"/>
+              <w:rPr/>
+            </w:pPr>
+            <w:r>
+              <w:rPr>
+                <w:rtl w:val="0"/>
+              </w:rPr>
+              <w:t xml:space="preserve">string</w:t>
+            </w:r>
+          </w:p>
+        </w:tc>
+        <w:tc>
+          <w:tcPr>
+            <w:shd w:fill="auto" w:val="clear"/>
+            <w:tcMar>
+              <w:top w:w="100.0" w:type="dxa"/>
+              <w:left w:w="100.0" w:type="dxa"/>
+              <w:bottom w:w="100.0" w:type="dxa"/>
+              <w:right w:w="100.0" w:type="dxa"/>
+            </w:tcMar>
+            <w:vAlign w:val="top"/>
+          </w:tcPr>
+          <w:p>
+            <w:pPr>
+              <w:widowControl w:val="0"/>
+              <w:spacing w:line="240" w:lineRule="auto"/>
+              <w:jc w:val="center"/>
+              <w:rPr/>
+            </w:pPr>
+            <w:r>
+              <w:rPr>
+                <w:rtl w:val="0"/>
+              </w:rPr>
+              <w:t xml:space="preserve">Le nom d’utilisateur de l’owner de l’événement</w:t>
+            </w:r>
+          </w:p>
+        </w:tc>
+      </w:tr>
+      <w:tr>
+        <w:trPr>
+          <w:trHeight w:val="555" w:hRule="atLeast"/>
+        </w:trPr>
+        <w:tc>
+          <w:tcPr>
+            <w:shd w:fill="auto" w:val="clear"/>
+            <w:tcMar>
+              <w:top w:w="100.0" w:type="dxa"/>
+              <w:left w:w="100.0" w:type="dxa"/>
+              <w:bottom w:w="100.0" w:type="dxa"/>
+              <w:right w:w="100.0" w:type="dxa"/>
+            </w:tcMar>
+            <w:vAlign w:val="top"/>
+          </w:tcPr>
+          <w:p>
+            <w:pPr>
+              <w:widowControl w:val="0"/>
+              <w:spacing w:line="240" w:lineRule="auto"/>
+              <w:jc w:val="center"/>
+              <w:rPr/>
+            </w:pPr>
+            <w:r>
+              <w:rPr>
+                <w:rtl w:val="0"/>
+              </w:rPr>
+              <w:t xml:space="preserve">isVisible</w:t>
+            </w:r>
+          </w:p>
+        </w:tc>
+        <w:tc>
+          <w:tcPr>
+            <w:shd w:fill="auto" w:val="clear"/>
+            <w:tcMar>
+              <w:top w:w="100.0" w:type="dxa"/>
+              <w:left w:w="100.0" w:type="dxa"/>
+              <w:bottom w:w="100.0" w:type="dxa"/>
+              <w:right w:w="100.0" w:type="dxa"/>
+            </w:tcMar>
+            <w:vAlign w:val="top"/>
+          </w:tcPr>
+          <w:p>
+            <w:pPr>
+              <w:widowControl w:val="0"/>
+              <w:spacing w:line="240" w:lineRule="auto"/>
+              <w:jc w:val="center"/>
+              <w:rPr/>
+            </w:pPr>
+            <w:r>
+              <w:rPr>
+                <w:rtl w:val="0"/>
+              </w:rPr>
+              <w:t xml:space="preserve">boolean</w:t>
+            </w:r>
+          </w:p>
+        </w:tc>
+        <w:tc>
+          <w:tcPr>
+            <w:shd w:fill="auto" w:val="clear"/>
+            <w:tcMar>
+              <w:top w:w="100.0" w:type="dxa"/>
+              <w:left w:w="100.0" w:type="dxa"/>
+              <w:bottom w:w="100.0" w:type="dxa"/>
+              <w:right w:w="100.0" w:type="dxa"/>
+            </w:tcMar>
+            <w:vAlign w:val="top"/>
+          </w:tcPr>
+          <w:p>
+            <w:pPr>
+              <w:widowControl w:val="0"/>
+              <w:spacing w:line="240" w:lineRule="auto"/>
+              <w:jc w:val="center"/>
+              <w:rPr/>
+            </w:pPr>
+            <w:r>
+              <w:rPr>
+                <w:rtl w:val="0"/>
+              </w:rPr>
+              <w:t xml:space="preserve">Si l’événement est visible ou non</w:t>
             </w:r>
           </w:p>
         </w:tc>
@@ -19706,7 +20022,17 @@
         <w:rPr>
           <w:rtl w:val="0"/>
         </w:rPr>
-        <w:t xml:space="preserve">Return : Retourne un array de string contenants les labels</w:t>
+      </w:r>
+    </w:p>
+    <w:p>
+      <w:pPr>
+        <w:rPr/>
+      </w:pPr>
+      <w:r>
+        <w:rPr>
+          <w:rtl w:val="0"/>
+        </w:rPr>
+        <w:t xml:space="preserve">Return : Retourne true si l’update est un succès</w:t>
       </w:r>
     </w:p>
     <w:p>
@@ -19724,13 +20050,53 @@
         <w:pStyle w:val="Heading3"/>
         <w:rPr/>
       </w:pPr>
-      <w:bookmarkStart w:colFirst="0" w:colLast="0" w:name="_yj5yij0kpcj" w:id="77"/>
+      <w:bookmarkStart w:colFirst="0" w:colLast="0" w:name="_y35k8r5dhpt9" w:id="76"/>
+      <w:bookmarkEnd w:id="76"/>
+      <w:r>
+        <w:rPr>
+          <w:rtl w:val="0"/>
+        </w:rPr>
+        <w:t xml:space="preserve">4.3.5 CountryManager</w:t>
+      </w:r>
+    </w:p>
+    <w:p>
+      <w:pPr>
+        <w:rPr>
+          <w:b w:val="1"/>
+        </w:rPr>
+      </w:pPr>
+      <w:r>
+        <w:rPr>
+          <w:b w:val="1"/>
+          <w:rtl w:val="0"/>
+        </w:rPr>
+        <w:t xml:space="preserve">Le CountryManager contient les différentes actions pouvant être effectuées avec les pays de la base de données.</w:t>
+      </w:r>
+    </w:p>
+    <w:p>
+      <w:pPr>
+        <w:rPr>
+          <w:b w:val="1"/>
+        </w:rPr>
+      </w:pPr>
+      <w:r>
+        <w:rPr>
+          <w:rtl w:val="0"/>
+        </w:rPr>
+      </w:r>
+    </w:p>
+    <w:p>
+      <w:pPr>
+        <w:pStyle w:val="Heading4"/>
+        <w:rPr/>
+      </w:pPr>
+      <w:bookmarkStart w:colFirst="0" w:colLast="0" w:name="_o8c7msu0z2fd" w:id="77"/>
       <w:bookmarkEnd w:id="77"/>
       <w:r>
         <w:rPr>
           <w:rtl w:val="0"/>
         </w:rPr>
-        <w:t xml:space="preserve">4.3.6 EventStateManager</w:t>
+        <w:t xml:space="preserve">getLabel($iso)</w:t>
       </w:r>
     </w:p>
     <w:p>
@@ -19744,21 +20110,7 @@
           <w:b w:val="1"/>
           <w:rtl w:val="0"/>
         </w:rPr>
-        <w:t xml:space="preserve">L’EventStateManager contient les actions possibles avec un le Statut d’un événement.</w:t>
-      </w:r>
-    </w:p>
-    <w:p>
-      <w:pPr>
-        <w:pStyle w:val="Heading4"/>
-        <w:rPr/>
-      </w:pPr>
-      <w:bookmarkStart w:colFirst="0" w:colLast="0" w:name="_v4kss3dmsjxd" w:id="78"/>
-      <w:bookmarkEnd w:id="78"/>
-      <w:r>
-        <w:rPr>
-          <w:rtl w:val="0"/>
-        </w:rPr>
-        <w:t xml:space="preserve">getLabel($code)</w:t>
+        <w:t xml:space="preserve">Récupère dans la base de données le label d’un pays grâce à son code ISO-2.</w:t>
       </w:r>
     </w:p>
     <w:p>
@@ -19835,59 +20187,59 @@
               <w:rPr>
                 <w:rtl w:val="0"/>
               </w:rPr>
-              <w:t xml:space="preserve">code</w:t>
-            </w:r>
-          </w:p>
-        </w:tc>
-        <w:tc>
-          <w:tcPr>
-            <w:shd w:fill="auto" w:val="clear"/>
-            <w:tcMar>
-              <w:top w:w="100.0" w:type="dxa"/>
-              <w:left w:w="100.0" w:type="dxa"/>
-              <w:bottom w:w="100.0" w:type="dxa"/>
-              <w:right w:w="100.0" w:type="dxa"/>
-            </w:tcMar>
-            <w:vAlign w:val="top"/>
-          </w:tcPr>
-          <w:p>
-            <w:pPr>
-              <w:widowControl w:val="0"/>
-              <w:spacing w:line="240" w:lineRule="auto"/>
-              <w:jc w:val="center"/>
-              <w:rPr/>
-            </w:pPr>
-            <w:r>
-              <w:rPr>
-                <w:rtl w:val="0"/>
-              </w:rPr>
-              <w:t xml:space="preserve">int</w:t>
-            </w:r>
-          </w:p>
-        </w:tc>
-        <w:tc>
-          <w:tcPr>
-            <w:shd w:fill="auto" w:val="clear"/>
-            <w:tcMar>
-              <w:top w:w="100.0" w:type="dxa"/>
-              <w:left w:w="100.0" w:type="dxa"/>
-              <w:bottom w:w="100.0" w:type="dxa"/>
-              <w:right w:w="100.0" w:type="dxa"/>
-            </w:tcMar>
-            <w:vAlign w:val="top"/>
-          </w:tcPr>
-          <w:p>
-            <w:pPr>
-              <w:widowControl w:val="0"/>
-              <w:spacing w:line="240" w:lineRule="auto"/>
-              <w:jc w:val="center"/>
-              <w:rPr/>
-            </w:pPr>
-            <w:r>
-              <w:rPr>
-                <w:rtl w:val="0"/>
-              </w:rPr>
-              <w:t xml:space="preserve">Le code de l’état à récupérer</w:t>
+              <w:t xml:space="preserve">iso</w:t>
+            </w:r>
+          </w:p>
+        </w:tc>
+        <w:tc>
+          <w:tcPr>
+            <w:shd w:fill="auto" w:val="clear"/>
+            <w:tcMar>
+              <w:top w:w="100.0" w:type="dxa"/>
+              <w:left w:w="100.0" w:type="dxa"/>
+              <w:bottom w:w="100.0" w:type="dxa"/>
+              <w:right w:w="100.0" w:type="dxa"/>
+            </w:tcMar>
+            <w:vAlign w:val="top"/>
+          </w:tcPr>
+          <w:p>
+            <w:pPr>
+              <w:widowControl w:val="0"/>
+              <w:spacing w:line="240" w:lineRule="auto"/>
+              <w:jc w:val="center"/>
+              <w:rPr/>
+            </w:pPr>
+            <w:r>
+              <w:rPr>
+                <w:rtl w:val="0"/>
+              </w:rPr>
+              <w:t xml:space="preserve">string</w:t>
+            </w:r>
+          </w:p>
+        </w:tc>
+        <w:tc>
+          <w:tcPr>
+            <w:shd w:fill="auto" w:val="clear"/>
+            <w:tcMar>
+              <w:top w:w="100.0" w:type="dxa"/>
+              <w:left w:w="100.0" w:type="dxa"/>
+              <w:bottom w:w="100.0" w:type="dxa"/>
+              <w:right w:w="100.0" w:type="dxa"/>
+            </w:tcMar>
+            <w:vAlign w:val="top"/>
+          </w:tcPr>
+          <w:p>
+            <w:pPr>
+              <w:widowControl w:val="0"/>
+              <w:spacing w:line="240" w:lineRule="auto"/>
+              <w:jc w:val="center"/>
+              <w:rPr/>
+            </w:pPr>
+            <w:r>
+              <w:rPr>
+                <w:rtl w:val="0"/>
+              </w:rPr>
+              <w:t xml:space="preserve">Le code ISO 2 du pays</w:t>
             </w:r>
           </w:p>
         </w:tc>
@@ -19901,80 +20253,67 @@
         <w:rPr>
           <w:rtl w:val="0"/>
         </w:rPr>
-        <w:t xml:space="preserve">Return : Retourne un string contenant le label de l’état</w:t>
-      </w:r>
-    </w:p>
-    <w:p>
-      <w:pPr>
-        <w:rPr/>
-      </w:pPr>
-      <w:r>
-        <w:rPr>
-          <w:rtl w:val="0"/>
-        </w:rPr>
-      </w:r>
-    </w:p>
-    <w:p>
-      <w:pPr>
-        <w:pStyle w:val="Heading2"/>
-        <w:rPr/>
-      </w:pPr>
-      <w:bookmarkStart w:colFirst="0" w:colLast="0" w:name="_gyte4vd5lxk6" w:id="79"/>
-      <w:bookmarkEnd w:id="79"/>
-      <w:r>
-        <w:rPr>
-          <w:rtl w:val="0"/>
-        </w:rPr>
-        <w:t xml:space="preserve">4.4 Class Database</w:t>
-      </w:r>
-    </w:p>
-    <w:p>
-      <w:pPr>
+        <w:t xml:space="preserve">Return : Retourne un string contenant le label du pays</w:t>
+      </w:r>
+    </w:p>
+    <w:p>
+      <w:pPr>
+        <w:rPr/>
+      </w:pPr>
+      <w:r>
+        <w:rPr>
+          <w:rtl w:val="0"/>
+        </w:rPr>
+      </w:r>
+    </w:p>
+    <w:p>
+      <w:pPr>
+        <w:pStyle w:val="Heading4"/>
+        <w:rPr/>
+      </w:pPr>
+      <w:bookmarkStart w:colFirst="0" w:colLast="0" w:name="_rbj19qh5l4u" w:id="78"/>
+      <w:bookmarkEnd w:id="78"/>
+      <w:r>
+        <w:rPr>
+          <w:rtl w:val="0"/>
+        </w:rPr>
+        <w:t xml:space="preserve">getCode($label)</w:t>
+      </w:r>
+    </w:p>
+    <w:p>
+      <w:pPr>
+        <w:rPr/>
+      </w:pPr>
+      <w:r>
         <w:rPr>
           <w:b w:val="1"/>
-        </w:rPr>
-      </w:pPr>
-      <w:r>
-        <w:rPr>
-          <w:b w:val="1"/>
-          <w:rtl w:val="0"/>
-        </w:rPr>
-        <w:t xml:space="preserve">La classe Database est la classe permettant la connexion à la base de données, on utilise ici le design pattern Singleton.</w:t>
-      </w:r>
-    </w:p>
-    <w:p>
-      <w:pPr>
-        <w:pStyle w:val="Heading3"/>
-        <w:rPr/>
-      </w:pPr>
-      <w:bookmarkStart w:colFirst="0" w:colLast="0" w:name="_idy8lrtbfk1e" w:id="80"/>
-      <w:bookmarkEnd w:id="80"/>
-      <w:r>
-        <w:rPr>
-          <w:rtl w:val="0"/>
-        </w:rPr>
-        <w:t xml:space="preserve">4.4.1 Variable</w:t>
-      </w:r>
-    </w:p>
-    <w:p>
-      <w:pPr>
-        <w:ind w:left="720" w:firstLine="0"/>
-        <w:rPr/>
-      </w:pPr>
-      <w:r>
-        <w:rPr>
-          <w:rtl w:val="0"/>
-        </w:rPr>
-        <w:t xml:space="preserve">  VARIABLES</w:t>
+          <w:rtl w:val="0"/>
+        </w:rPr>
+        <w:t xml:space="preserve">Récupère dans la base de données le code ISO-2 d’un pays grâce à son label.</w:t>
+      </w:r>
+      <w:r>
+        <w:rPr>
+          <w:rtl w:val="0"/>
+        </w:rPr>
+      </w:r>
+    </w:p>
+    <w:p>
+      <w:pPr>
+        <w:ind w:firstLine="720"/>
+        <w:rPr/>
+      </w:pPr>
+      <w:r>
+        <w:rPr>
+          <w:rtl w:val="0"/>
+        </w:rPr>
+        <w:t xml:space="preserve">PARAMÈTRE(S)</w:t>
+        <w:tab/>
+        <w:tab/>
+        <w:t xml:space="preserve">          TYPE</w:t>
         <w:tab/>
         <w:tab/>
         <w:tab/>
-        <w:tab/>
-        <w:t xml:space="preserve">TYPE</w:t>
-        <w:tab/>
-        <w:tab/>
-        <w:tab/>
-        <w:t xml:space="preserve">     DESCRIPTION</w:t>
+        <w:t xml:space="preserve">       Description</w:t>
       </w:r>
     </w:p>
     <w:tbl>
@@ -20032,59 +20371,59 @@
               <w:rPr>
                 <w:rtl w:val="0"/>
               </w:rPr>
-              <w:t xml:space="preserve">pdoInstance</w:t>
-            </w:r>
-          </w:p>
-        </w:tc>
-        <w:tc>
-          <w:tcPr>
-            <w:shd w:fill="auto" w:val="clear"/>
-            <w:tcMar>
-              <w:top w:w="100.0" w:type="dxa"/>
-              <w:left w:w="100.0" w:type="dxa"/>
-              <w:bottom w:w="100.0" w:type="dxa"/>
-              <w:right w:w="100.0" w:type="dxa"/>
-            </w:tcMar>
-            <w:vAlign w:val="top"/>
-          </w:tcPr>
-          <w:p>
-            <w:pPr>
-              <w:widowControl w:val="0"/>
-              <w:spacing w:line="240" w:lineRule="auto"/>
-              <w:jc w:val="center"/>
-              <w:rPr/>
-            </w:pPr>
-            <w:r>
-              <w:rPr>
-                <w:rtl w:val="0"/>
-              </w:rPr>
-              <w:t xml:space="preserve">PDO</w:t>
-            </w:r>
-          </w:p>
-        </w:tc>
-        <w:tc>
-          <w:tcPr>
-            <w:shd w:fill="auto" w:val="clear"/>
-            <w:tcMar>
-              <w:top w:w="100.0" w:type="dxa"/>
-              <w:left w:w="100.0" w:type="dxa"/>
-              <w:bottom w:w="100.0" w:type="dxa"/>
-              <w:right w:w="100.0" w:type="dxa"/>
-            </w:tcMar>
-            <w:vAlign w:val="top"/>
-          </w:tcPr>
-          <w:p>
-            <w:pPr>
-              <w:widowControl w:val="0"/>
-              <w:spacing w:line="240" w:lineRule="auto"/>
-              <w:jc w:val="center"/>
-              <w:rPr/>
-            </w:pPr>
-            <w:r>
-              <w:rPr>
-                <w:rtl w:val="0"/>
-              </w:rPr>
-              <w:t xml:space="preserve">Variable contenant l’instance PDO permettant l’accès à notre base de données</w:t>
+              <w:t xml:space="preserve">label</w:t>
+            </w:r>
+          </w:p>
+        </w:tc>
+        <w:tc>
+          <w:tcPr>
+            <w:shd w:fill="auto" w:val="clear"/>
+            <w:tcMar>
+              <w:top w:w="100.0" w:type="dxa"/>
+              <w:left w:w="100.0" w:type="dxa"/>
+              <w:bottom w:w="100.0" w:type="dxa"/>
+              <w:right w:w="100.0" w:type="dxa"/>
+            </w:tcMar>
+            <w:vAlign w:val="top"/>
+          </w:tcPr>
+          <w:p>
+            <w:pPr>
+              <w:widowControl w:val="0"/>
+              <w:spacing w:line="240" w:lineRule="auto"/>
+              <w:jc w:val="center"/>
+              <w:rPr/>
+            </w:pPr>
+            <w:r>
+              <w:rPr>
+                <w:rtl w:val="0"/>
+              </w:rPr>
+              <w:t xml:space="preserve">string</w:t>
+            </w:r>
+          </w:p>
+        </w:tc>
+        <w:tc>
+          <w:tcPr>
+            <w:shd w:fill="auto" w:val="clear"/>
+            <w:tcMar>
+              <w:top w:w="100.0" w:type="dxa"/>
+              <w:left w:w="100.0" w:type="dxa"/>
+              <w:bottom w:w="100.0" w:type="dxa"/>
+              <w:right w:w="100.0" w:type="dxa"/>
+            </w:tcMar>
+            <w:vAlign w:val="top"/>
+          </w:tcPr>
+          <w:p>
+            <w:pPr>
+              <w:widowControl w:val="0"/>
+              <w:spacing w:line="240" w:lineRule="auto"/>
+              <w:jc w:val="center"/>
+              <w:rPr/>
+            </w:pPr>
+            <w:r>
+              <w:rPr>
+                <w:rtl w:val="0"/>
+              </w:rPr>
+              <w:t xml:space="preserve">Le label du pays</w:t>
             </w:r>
           </w:p>
         </w:tc>
@@ -20092,15 +20431,430 @@
     </w:tbl>
     <w:p>
       <w:pPr>
+        <w:rPr/>
+      </w:pPr>
+      <w:r>
+        <w:rPr>
+          <w:rtl w:val="0"/>
+        </w:rPr>
+        <w:t xml:space="preserve">Return : Retourne un string contenant le code ISO 2 du pays</w:t>
+      </w:r>
+    </w:p>
+    <w:p>
+      <w:pPr>
+        <w:rPr/>
+      </w:pPr>
+      <w:r>
+        <w:rPr>
+          <w:rtl w:val="0"/>
+        </w:rPr>
+      </w:r>
+    </w:p>
+    <w:p>
+      <w:pPr>
         <w:pStyle w:val="Heading4"/>
         <w:rPr/>
       </w:pPr>
-      <w:bookmarkStart w:colFirst="0" w:colLast="0" w:name="_ae5jyqluy8pp" w:id="81"/>
+      <w:bookmarkStart w:colFirst="0" w:colLast="0" w:name="_vs4a7ux9hdcx" w:id="79"/>
+      <w:bookmarkEnd w:id="79"/>
+      <w:r>
+        <w:rPr>
+          <w:rtl w:val="0"/>
+        </w:rPr>
+        <w:t xml:space="preserve">getAllCountriesLabels()</w:t>
+      </w:r>
+    </w:p>
+    <w:p>
+      <w:pPr>
+        <w:rPr/>
+      </w:pPr>
+      <w:r>
+        <w:rPr>
+          <w:b w:val="1"/>
+          <w:rtl w:val="0"/>
+        </w:rPr>
+        <w:t xml:space="preserve">Récupère dans la base de données tous les labels des pays.</w:t>
+      </w:r>
+      <w:r>
+        <w:rPr>
+          <w:rtl w:val="0"/>
+        </w:rPr>
+      </w:r>
+    </w:p>
+    <w:p>
+      <w:pPr>
+        <w:ind w:firstLine="720"/>
+        <w:rPr/>
+      </w:pPr>
+      <w:r>
+        <w:rPr>
+          <w:rtl w:val="0"/>
+        </w:rPr>
+        <w:t xml:space="preserve">PARAMÈTRE(S)</w:t>
+        <w:tab/>
+        <w:tab/>
+        <w:t xml:space="preserve">          TYPE</w:t>
+        <w:tab/>
+        <w:tab/>
+        <w:tab/>
+        <w:t xml:space="preserve">       Description</w:t>
+      </w:r>
+    </w:p>
+    <w:tbl>
+      <w:tblPr>
+        <w:tblStyle w:val="Table30"/>
+        <w:tblW w:w="9029.0" w:type="dxa"/>
+        <w:jc w:val="left"/>
+        <w:tblInd w:w="100.0" w:type="pct"/>
+        <w:tblBorders>
+          <w:top w:color="000000" w:space="0" w:sz="8" w:val="single"/>
+          <w:left w:color="000000" w:space="0" w:sz="8" w:val="single"/>
+          <w:bottom w:color="000000" w:space="0" w:sz="8" w:val="single"/>
+          <w:right w:color="000000" w:space="0" w:sz="8" w:val="single"/>
+          <w:insideH w:color="000000" w:space="0" w:sz="8" w:val="single"/>
+          <w:insideV w:color="000000" w:space="0" w:sz="8" w:val="single"/>
+        </w:tblBorders>
+        <w:tblLayout w:type="fixed"/>
+        <w:tblLook w:val="0600"/>
+      </w:tblPr>
+      <w:tblGrid>
+        <w:gridCol w:w="3009.6666666666665"/>
+        <w:gridCol w:w="3009.6666666666665"/>
+        <w:gridCol w:w="3009.6666666666665"/>
+        <w:tblGridChange w:id="0">
+          <w:tblGrid>
+            <w:gridCol w:w="3009.6666666666665"/>
+            <w:gridCol w:w="3009.6666666666665"/>
+            <w:gridCol w:w="3009.6666666666665"/>
+          </w:tblGrid>
+        </w:tblGridChange>
+      </w:tblGrid>
+      <w:tr>
+        <w:trPr>
+          <w:trHeight w:val="555" w:hRule="atLeast"/>
+        </w:trPr>
+        <w:tc>
+          <w:tcPr>
+            <w:shd w:fill="auto" w:val="clear"/>
+            <w:tcMar>
+              <w:top w:w="100.0" w:type="dxa"/>
+              <w:left w:w="100.0" w:type="dxa"/>
+              <w:bottom w:w="100.0" w:type="dxa"/>
+              <w:right w:w="100.0" w:type="dxa"/>
+            </w:tcMar>
+            <w:vAlign w:val="top"/>
+          </w:tcPr>
+          <w:p>
+            <w:pPr>
+              <w:widowControl w:val="0"/>
+              <w:spacing w:line="240" w:lineRule="auto"/>
+              <w:jc w:val="center"/>
+              <w:rPr/>
+            </w:pPr>
+            <w:r>
+              <w:rPr>
+                <w:rtl w:val="0"/>
+              </w:rPr>
+              <w:t xml:space="preserve">-</w:t>
+            </w:r>
+          </w:p>
+        </w:tc>
+        <w:tc>
+          <w:tcPr>
+            <w:shd w:fill="auto" w:val="clear"/>
+            <w:tcMar>
+              <w:top w:w="100.0" w:type="dxa"/>
+              <w:left w:w="100.0" w:type="dxa"/>
+              <w:bottom w:w="100.0" w:type="dxa"/>
+              <w:right w:w="100.0" w:type="dxa"/>
+            </w:tcMar>
+            <w:vAlign w:val="top"/>
+          </w:tcPr>
+          <w:p>
+            <w:pPr>
+              <w:widowControl w:val="0"/>
+              <w:spacing w:line="240" w:lineRule="auto"/>
+              <w:jc w:val="center"/>
+              <w:rPr/>
+            </w:pPr>
+            <w:r>
+              <w:rPr>
+                <w:rtl w:val="0"/>
+              </w:rPr>
+              <w:t xml:space="preserve">-</w:t>
+            </w:r>
+          </w:p>
+        </w:tc>
+        <w:tc>
+          <w:tcPr>
+            <w:shd w:fill="auto" w:val="clear"/>
+            <w:tcMar>
+              <w:top w:w="100.0" w:type="dxa"/>
+              <w:left w:w="100.0" w:type="dxa"/>
+              <w:bottom w:w="100.0" w:type="dxa"/>
+              <w:right w:w="100.0" w:type="dxa"/>
+            </w:tcMar>
+            <w:vAlign w:val="top"/>
+          </w:tcPr>
+          <w:p>
+            <w:pPr>
+              <w:widowControl w:val="0"/>
+              <w:spacing w:line="240" w:lineRule="auto"/>
+              <w:jc w:val="center"/>
+              <w:rPr/>
+            </w:pPr>
+            <w:r>
+              <w:rPr>
+                <w:rtl w:val="0"/>
+              </w:rPr>
+              <w:t xml:space="preserve">-</w:t>
+            </w:r>
+          </w:p>
+        </w:tc>
+      </w:tr>
+    </w:tbl>
+    <w:p>
+      <w:pPr>
+        <w:rPr/>
+      </w:pPr>
+      <w:r>
+        <w:rPr>
+          <w:rtl w:val="0"/>
+        </w:rPr>
+        <w:t xml:space="preserve">Return : Retourne un array de string contenants les labels</w:t>
+      </w:r>
+    </w:p>
+    <w:p>
+      <w:pPr>
+        <w:rPr/>
+      </w:pPr>
+      <w:r>
+        <w:rPr>
+          <w:rtl w:val="0"/>
+        </w:rPr>
+      </w:r>
+    </w:p>
+    <w:p>
+      <w:pPr>
+        <w:pStyle w:val="Heading3"/>
+        <w:rPr/>
+      </w:pPr>
+      <w:bookmarkStart w:colFirst="0" w:colLast="0" w:name="_yj5yij0kpcj" w:id="80"/>
+      <w:bookmarkEnd w:id="80"/>
+      <w:r>
+        <w:rPr>
+          <w:rtl w:val="0"/>
+        </w:rPr>
+        <w:t xml:space="preserve">4.3.6 EventStateManager</w:t>
+      </w:r>
+    </w:p>
+    <w:p>
+      <w:pPr>
+        <w:rPr>
+          <w:b w:val="1"/>
+        </w:rPr>
+      </w:pPr>
+      <w:r>
+        <w:rPr>
+          <w:b w:val="1"/>
+          <w:rtl w:val="0"/>
+        </w:rPr>
+        <w:t xml:space="preserve">L’EventStateManager contient les actions possibles avec un le Statut d’un événement.</w:t>
+      </w:r>
+    </w:p>
+    <w:p>
+      <w:pPr>
+        <w:pStyle w:val="Heading4"/>
+        <w:rPr/>
+      </w:pPr>
+      <w:bookmarkStart w:colFirst="0" w:colLast="0" w:name="_v4kss3dmsjxd" w:id="81"/>
       <w:bookmarkEnd w:id="81"/>
       <w:r>
         <w:rPr>
           <w:rtl w:val="0"/>
         </w:rPr>
+        <w:t xml:space="preserve">getLabel($code)</w:t>
+      </w:r>
+    </w:p>
+    <w:p>
+      <w:pPr>
+        <w:ind w:firstLine="720"/>
+        <w:rPr/>
+      </w:pPr>
+      <w:r>
+        <w:rPr>
+          <w:rtl w:val="0"/>
+        </w:rPr>
+        <w:t xml:space="preserve">PARAMÈTRE(S)</w:t>
+        <w:tab/>
+        <w:tab/>
+        <w:t xml:space="preserve">          TYPE</w:t>
+        <w:tab/>
+        <w:tab/>
+        <w:tab/>
+        <w:t xml:space="preserve">       Description</w:t>
+      </w:r>
+    </w:p>
+    <w:tbl>
+      <w:tblPr>
+        <w:tblStyle w:val="Table31"/>
+        <w:tblW w:w="9029.0" w:type="dxa"/>
+        <w:jc w:val="left"/>
+        <w:tblInd w:w="100.0" w:type="pct"/>
+        <w:tblBorders>
+          <w:top w:color="000000" w:space="0" w:sz="8" w:val="single"/>
+          <w:left w:color="000000" w:space="0" w:sz="8" w:val="single"/>
+          <w:bottom w:color="000000" w:space="0" w:sz="8" w:val="single"/>
+          <w:right w:color="000000" w:space="0" w:sz="8" w:val="single"/>
+          <w:insideH w:color="000000" w:space="0" w:sz="8" w:val="single"/>
+          <w:insideV w:color="000000" w:space="0" w:sz="8" w:val="single"/>
+        </w:tblBorders>
+        <w:tblLayout w:type="fixed"/>
+        <w:tblLook w:val="0600"/>
+      </w:tblPr>
+      <w:tblGrid>
+        <w:gridCol w:w="3009.6666666666665"/>
+        <w:gridCol w:w="3009.6666666666665"/>
+        <w:gridCol w:w="3009.6666666666665"/>
+        <w:tblGridChange w:id="0">
+          <w:tblGrid>
+            <w:gridCol w:w="3009.6666666666665"/>
+            <w:gridCol w:w="3009.6666666666665"/>
+            <w:gridCol w:w="3009.6666666666665"/>
+          </w:tblGrid>
+        </w:tblGridChange>
+      </w:tblGrid>
+      <w:tr>
+        <w:trPr>
+          <w:trHeight w:val="555" w:hRule="atLeast"/>
+        </w:trPr>
+        <w:tc>
+          <w:tcPr>
+            <w:shd w:fill="auto" w:val="clear"/>
+            <w:tcMar>
+              <w:top w:w="100.0" w:type="dxa"/>
+              <w:left w:w="100.0" w:type="dxa"/>
+              <w:bottom w:w="100.0" w:type="dxa"/>
+              <w:right w:w="100.0" w:type="dxa"/>
+            </w:tcMar>
+            <w:vAlign w:val="top"/>
+          </w:tcPr>
+          <w:p>
+            <w:pPr>
+              <w:widowControl w:val="0"/>
+              <w:spacing w:line="240" w:lineRule="auto"/>
+              <w:jc w:val="center"/>
+              <w:rPr/>
+            </w:pPr>
+            <w:r>
+              <w:rPr>
+                <w:rtl w:val="0"/>
+              </w:rPr>
+              <w:t xml:space="preserve">code</w:t>
+            </w:r>
+          </w:p>
+        </w:tc>
+        <w:tc>
+          <w:tcPr>
+            <w:shd w:fill="auto" w:val="clear"/>
+            <w:tcMar>
+              <w:top w:w="100.0" w:type="dxa"/>
+              <w:left w:w="100.0" w:type="dxa"/>
+              <w:bottom w:w="100.0" w:type="dxa"/>
+              <w:right w:w="100.0" w:type="dxa"/>
+            </w:tcMar>
+            <w:vAlign w:val="top"/>
+          </w:tcPr>
+          <w:p>
+            <w:pPr>
+              <w:widowControl w:val="0"/>
+              <w:spacing w:line="240" w:lineRule="auto"/>
+              <w:jc w:val="center"/>
+              <w:rPr/>
+            </w:pPr>
+            <w:r>
+              <w:rPr>
+                <w:rtl w:val="0"/>
+              </w:rPr>
+              <w:t xml:space="preserve">int</w:t>
+            </w:r>
+          </w:p>
+        </w:tc>
+        <w:tc>
+          <w:tcPr>
+            <w:shd w:fill="auto" w:val="clear"/>
+            <w:tcMar>
+              <w:top w:w="100.0" w:type="dxa"/>
+              <w:left w:w="100.0" w:type="dxa"/>
+              <w:bottom w:w="100.0" w:type="dxa"/>
+              <w:right w:w="100.0" w:type="dxa"/>
+            </w:tcMar>
+            <w:vAlign w:val="top"/>
+          </w:tcPr>
+          <w:p>
+            <w:pPr>
+              <w:widowControl w:val="0"/>
+              <w:spacing w:line="240" w:lineRule="auto"/>
+              <w:jc w:val="center"/>
+              <w:rPr/>
+            </w:pPr>
+            <w:r>
+              <w:rPr>
+                <w:rtl w:val="0"/>
+              </w:rPr>
+              <w:t xml:space="preserve">Le code de l’état à récupérer</w:t>
+            </w:r>
+          </w:p>
+        </w:tc>
+      </w:tr>
+    </w:tbl>
+    <w:p>
+      <w:pPr>
+        <w:rPr/>
+      </w:pPr>
+      <w:r>
+        <w:rPr>
+          <w:rtl w:val="0"/>
+        </w:rPr>
+        <w:t xml:space="preserve">Return : Retourne un string contenant le label de l’état</w:t>
+      </w:r>
+    </w:p>
+    <w:p>
+      <w:pPr>
+        <w:rPr/>
+      </w:pPr>
+      <w:r>
+        <w:rPr>
+          <w:rtl w:val="0"/>
+        </w:rPr>
+      </w:r>
+    </w:p>
+    <w:p>
+      <w:pPr>
+        <w:pStyle w:val="Heading2"/>
+        <w:rPr/>
+      </w:pPr>
+      <w:bookmarkStart w:colFirst="0" w:colLast="0" w:name="_gyte4vd5lxk6" w:id="82"/>
+      <w:bookmarkEnd w:id="82"/>
+      <w:r>
+        <w:rPr>
+          <w:rtl w:val="0"/>
+        </w:rPr>
+        <w:t xml:space="preserve">4.4 Class Database</w:t>
+      </w:r>
+    </w:p>
+    <w:p>
+      <w:pPr>
+        <w:rPr>
+          <w:b w:val="1"/>
+        </w:rPr>
+      </w:pPr>
+      <w:r>
+        <w:rPr>
+          <w:b w:val="1"/>
+          <w:rtl w:val="0"/>
+        </w:rPr>
+        <w:t xml:space="preserve">La classe Database est la classe permettant la connexion à la base de données, on utilise ici le design pattern Singleton.</w:t>
       </w:r>
     </w:p>
     <w:p>
@@ -20108,8 +20862,169 @@
         <w:pStyle w:val="Heading3"/>
         <w:rPr/>
       </w:pPr>
-      <w:bookmarkStart w:colFirst="0" w:colLast="0" w:name="_dgrdbw1u4as" w:id="82"/>
-      <w:bookmarkEnd w:id="82"/>
+      <w:bookmarkStart w:colFirst="0" w:colLast="0" w:name="_idy8lrtbfk1e" w:id="83"/>
+      <w:bookmarkEnd w:id="83"/>
+      <w:r>
+        <w:rPr>
+          <w:rtl w:val="0"/>
+        </w:rPr>
+        <w:t xml:space="preserve">4.4.1 Variable</w:t>
+      </w:r>
+    </w:p>
+    <w:p>
+      <w:pPr>
+        <w:ind w:left="720" w:firstLine="0"/>
+        <w:rPr/>
+      </w:pPr>
+      <w:r>
+        <w:rPr>
+          <w:rtl w:val="0"/>
+        </w:rPr>
+        <w:t xml:space="preserve">  VARIABLES</w:t>
+        <w:tab/>
+        <w:tab/>
+        <w:tab/>
+        <w:tab/>
+        <w:t xml:space="preserve">TYPE</w:t>
+        <w:tab/>
+        <w:tab/>
+        <w:tab/>
+        <w:t xml:space="preserve">     DESCRIPTION</w:t>
+      </w:r>
+    </w:p>
+    <w:tbl>
+      <w:tblPr>
+        <w:tblStyle w:val="Table32"/>
+        <w:tblW w:w="9029.0" w:type="dxa"/>
+        <w:jc w:val="left"/>
+        <w:tblInd w:w="100.0" w:type="pct"/>
+        <w:tblBorders>
+          <w:top w:color="000000" w:space="0" w:sz="8" w:val="single"/>
+          <w:left w:color="000000" w:space="0" w:sz="8" w:val="single"/>
+          <w:bottom w:color="000000" w:space="0" w:sz="8" w:val="single"/>
+          <w:right w:color="000000" w:space="0" w:sz="8" w:val="single"/>
+          <w:insideH w:color="000000" w:space="0" w:sz="8" w:val="single"/>
+          <w:insideV w:color="000000" w:space="0" w:sz="8" w:val="single"/>
+        </w:tblBorders>
+        <w:tblLayout w:type="fixed"/>
+        <w:tblLook w:val="0600"/>
+      </w:tblPr>
+      <w:tblGrid>
+        <w:gridCol w:w="3009.6666666666665"/>
+        <w:gridCol w:w="3009.6666666666665"/>
+        <w:gridCol w:w="3009.6666666666665"/>
+        <w:tblGridChange w:id="0">
+          <w:tblGrid>
+            <w:gridCol w:w="3009.6666666666665"/>
+            <w:gridCol w:w="3009.6666666666665"/>
+            <w:gridCol w:w="3009.6666666666665"/>
+          </w:tblGrid>
+        </w:tblGridChange>
+      </w:tblGrid>
+      <w:tr>
+        <w:trPr>
+          <w:trHeight w:val="555" w:hRule="atLeast"/>
+        </w:trPr>
+        <w:tc>
+          <w:tcPr>
+            <w:shd w:fill="auto" w:val="clear"/>
+            <w:tcMar>
+              <w:top w:w="100.0" w:type="dxa"/>
+              <w:left w:w="100.0" w:type="dxa"/>
+              <w:bottom w:w="100.0" w:type="dxa"/>
+              <w:right w:w="100.0" w:type="dxa"/>
+            </w:tcMar>
+            <w:vAlign w:val="top"/>
+          </w:tcPr>
+          <w:p>
+            <w:pPr>
+              <w:widowControl w:val="0"/>
+              <w:spacing w:line="240" w:lineRule="auto"/>
+              <w:jc w:val="center"/>
+              <w:rPr/>
+            </w:pPr>
+            <w:r>
+              <w:rPr>
+                <w:rtl w:val="0"/>
+              </w:rPr>
+              <w:t xml:space="preserve">pdoInstance</w:t>
+            </w:r>
+          </w:p>
+        </w:tc>
+        <w:tc>
+          <w:tcPr>
+            <w:shd w:fill="auto" w:val="clear"/>
+            <w:tcMar>
+              <w:top w:w="100.0" w:type="dxa"/>
+              <w:left w:w="100.0" w:type="dxa"/>
+              <w:bottom w:w="100.0" w:type="dxa"/>
+              <w:right w:w="100.0" w:type="dxa"/>
+            </w:tcMar>
+            <w:vAlign w:val="top"/>
+          </w:tcPr>
+          <w:p>
+            <w:pPr>
+              <w:widowControl w:val="0"/>
+              <w:spacing w:line="240" w:lineRule="auto"/>
+              <w:jc w:val="center"/>
+              <w:rPr/>
+            </w:pPr>
+            <w:r>
+              <w:rPr>
+                <w:rtl w:val="0"/>
+              </w:rPr>
+              <w:t xml:space="preserve">PDO</w:t>
+            </w:r>
+          </w:p>
+        </w:tc>
+        <w:tc>
+          <w:tcPr>
+            <w:shd w:fill="auto" w:val="clear"/>
+            <w:tcMar>
+              <w:top w:w="100.0" w:type="dxa"/>
+              <w:left w:w="100.0" w:type="dxa"/>
+              <w:bottom w:w="100.0" w:type="dxa"/>
+              <w:right w:w="100.0" w:type="dxa"/>
+            </w:tcMar>
+            <w:vAlign w:val="top"/>
+          </w:tcPr>
+          <w:p>
+            <w:pPr>
+              <w:widowControl w:val="0"/>
+              <w:spacing w:line="240" w:lineRule="auto"/>
+              <w:jc w:val="center"/>
+              <w:rPr/>
+            </w:pPr>
+            <w:r>
+              <w:rPr>
+                <w:rtl w:val="0"/>
+              </w:rPr>
+              <w:t xml:space="preserve">Variable contenant l’instance PDO permettant l’accès à notre base de données</w:t>
+            </w:r>
+          </w:p>
+        </w:tc>
+      </w:tr>
+    </w:tbl>
+    <w:p>
+      <w:pPr>
+        <w:pStyle w:val="Heading4"/>
+        <w:rPr/>
+      </w:pPr>
+      <w:bookmarkStart w:colFirst="0" w:colLast="0" w:name="_ae5jyqluy8pp" w:id="84"/>
+      <w:bookmarkEnd w:id="84"/>
+      <w:r>
+        <w:rPr>
+          <w:rtl w:val="0"/>
+        </w:rPr>
+      </w:r>
+    </w:p>
+    <w:p>
+      <w:pPr>
+        <w:pStyle w:val="Heading3"/>
+        <w:rPr/>
+      </w:pPr>
+      <w:bookmarkStart w:colFirst="0" w:colLast="0" w:name="_dgrdbw1u4as" w:id="85"/>
+      <w:bookmarkEnd w:id="85"/>
       <w:r>
         <w:rPr>
           <w:rtl w:val="0"/>
@@ -20140,7 +21055,7 @@
     </w:p>
     <w:tbl>
       <w:tblPr>
-        <w:tblStyle w:val="Table30"/>
+        <w:tblStyle w:val="Table33"/>
         <w:tblW w:w="9015.0" w:type="dxa"/>
         <w:jc w:val="left"/>
         <w:tblInd w:w="100.0" w:type="pct"/>
@@ -20530,6 +21445,1873 @@
     </w:p>
     <w:p>
       <w:pPr>
+        <w:pStyle w:val="Heading2"/>
+        <w:rPr/>
+      </w:pPr>
+      <w:bookmarkStart w:colFirst="0" w:colLast="0" w:name="_vpa5o92d9mg3" w:id="86"/>
+      <w:bookmarkEnd w:id="86"/>
+      <w:r>
+        <w:rPr>
+          <w:rtl w:val="0"/>
+        </w:rPr>
+        <w:t xml:space="preserve">4.5 Class (C#) APIConnector</w:t>
+      </w:r>
+    </w:p>
+    <w:p>
+      <w:pPr>
+        <w:rPr>
+          <w:b w:val="1"/>
+        </w:rPr>
+      </w:pPr>
+      <w:r>
+        <w:rPr>
+          <w:b w:val="1"/>
+          <w:rtl w:val="0"/>
+        </w:rPr>
+        <w:t xml:space="preserve">La classe APIConnector est une classe statique disposant de méthodes permettants de gérer les données extérieurs dont l’application a besoin pour fonctionner.</w:t>
+      </w:r>
+    </w:p>
+    <w:p>
+      <w:pPr>
+        <w:pStyle w:val="Heading3"/>
+        <w:rPr/>
+      </w:pPr>
+      <w:bookmarkStart w:colFirst="0" w:colLast="0" w:name="_stwwkmhonw10" w:id="87"/>
+      <w:bookmarkEnd w:id="87"/>
+      <w:r>
+        <w:rPr>
+          <w:rtl w:val="0"/>
+        </w:rPr>
+        <w:t xml:space="preserve">4.5.1 Variable</w:t>
+      </w:r>
+    </w:p>
+    <w:p>
+      <w:pPr>
+        <w:ind w:left="720" w:firstLine="0"/>
+        <w:rPr/>
+      </w:pPr>
+      <w:r>
+        <w:rPr>
+          <w:rtl w:val="0"/>
+        </w:rPr>
+        <w:t xml:space="preserve">  VARIABLES</w:t>
+        <w:tab/>
+        <w:tab/>
+        <w:tab/>
+        <w:tab/>
+        <w:t xml:space="preserve">TYPE</w:t>
+        <w:tab/>
+        <w:tab/>
+        <w:tab/>
+        <w:t xml:space="preserve">     DESCRIPTION</w:t>
+      </w:r>
+    </w:p>
+    <w:tbl>
+      <w:tblPr>
+        <w:tblStyle w:val="Table34"/>
+        <w:tblW w:w="9029.0" w:type="dxa"/>
+        <w:jc w:val="left"/>
+        <w:tblInd w:w="100.0" w:type="pct"/>
+        <w:tblBorders>
+          <w:top w:color="000000" w:space="0" w:sz="8" w:val="single"/>
+          <w:left w:color="000000" w:space="0" w:sz="8" w:val="single"/>
+          <w:bottom w:color="000000" w:space="0" w:sz="8" w:val="single"/>
+          <w:right w:color="000000" w:space="0" w:sz="8" w:val="single"/>
+          <w:insideH w:color="000000" w:space="0" w:sz="8" w:val="single"/>
+          <w:insideV w:color="000000" w:space="0" w:sz="8" w:val="single"/>
+        </w:tblBorders>
+        <w:tblLayout w:type="fixed"/>
+        <w:tblLook w:val="0600"/>
+      </w:tblPr>
+      <w:tblGrid>
+        <w:gridCol w:w="3009.6666666666665"/>
+        <w:gridCol w:w="3009.6666666666665"/>
+        <w:gridCol w:w="3009.6666666666665"/>
+        <w:tblGridChange w:id="0">
+          <w:tblGrid>
+            <w:gridCol w:w="3009.6666666666665"/>
+            <w:gridCol w:w="3009.6666666666665"/>
+            <w:gridCol w:w="3009.6666666666665"/>
+          </w:tblGrid>
+        </w:tblGridChange>
+      </w:tblGrid>
+      <w:tr>
+        <w:trPr>
+          <w:trHeight w:val="555" w:hRule="atLeast"/>
+        </w:trPr>
+        <w:tc>
+          <w:tcPr>
+            <w:shd w:fill="auto" w:val="clear"/>
+            <w:tcMar>
+              <w:top w:w="100.0" w:type="dxa"/>
+              <w:left w:w="100.0" w:type="dxa"/>
+              <w:bottom w:w="100.0" w:type="dxa"/>
+              <w:right w:w="100.0" w:type="dxa"/>
+            </w:tcMar>
+            <w:vAlign w:val="top"/>
+          </w:tcPr>
+          <w:p>
+            <w:pPr>
+              <w:widowControl w:val="0"/>
+              <w:spacing w:line="240" w:lineRule="auto"/>
+              <w:jc w:val="center"/>
+              <w:rPr/>
+            </w:pPr>
+            <w:r>
+              <w:rPr>
+                <w:rtl w:val="0"/>
+              </w:rPr>
+              <w:t xml:space="preserve">-</w:t>
+            </w:r>
+          </w:p>
+        </w:tc>
+        <w:tc>
+          <w:tcPr>
+            <w:shd w:fill="auto" w:val="clear"/>
+            <w:tcMar>
+              <w:top w:w="100.0" w:type="dxa"/>
+              <w:left w:w="100.0" w:type="dxa"/>
+              <w:bottom w:w="100.0" w:type="dxa"/>
+              <w:right w:w="100.0" w:type="dxa"/>
+            </w:tcMar>
+            <w:vAlign w:val="top"/>
+          </w:tcPr>
+          <w:p>
+            <w:pPr>
+              <w:widowControl w:val="0"/>
+              <w:spacing w:line="240" w:lineRule="auto"/>
+              <w:jc w:val="center"/>
+              <w:rPr/>
+            </w:pPr>
+            <w:r>
+              <w:rPr>
+                <w:rtl w:val="0"/>
+              </w:rPr>
+              <w:t xml:space="preserve">-</w:t>
+            </w:r>
+          </w:p>
+        </w:tc>
+        <w:tc>
+          <w:tcPr>
+            <w:shd w:fill="auto" w:val="clear"/>
+            <w:tcMar>
+              <w:top w:w="100.0" w:type="dxa"/>
+              <w:left w:w="100.0" w:type="dxa"/>
+              <w:bottom w:w="100.0" w:type="dxa"/>
+              <w:right w:w="100.0" w:type="dxa"/>
+            </w:tcMar>
+            <w:vAlign w:val="top"/>
+          </w:tcPr>
+          <w:p>
+            <w:pPr>
+              <w:widowControl w:val="0"/>
+              <w:spacing w:line="240" w:lineRule="auto"/>
+              <w:jc w:val="center"/>
+              <w:rPr/>
+            </w:pPr>
+            <w:r>
+              <w:rPr>
+                <w:rtl w:val="0"/>
+              </w:rPr>
+              <w:t xml:space="preserve">-</w:t>
+            </w:r>
+          </w:p>
+        </w:tc>
+      </w:tr>
+    </w:tbl>
+    <w:p>
+      <w:pPr>
+        <w:pStyle w:val="Heading4"/>
+        <w:rPr/>
+      </w:pPr>
+      <w:bookmarkStart w:colFirst="0" w:colLast="0" w:name="_si4ormc7epaz" w:id="88"/>
+      <w:bookmarkEnd w:id="88"/>
+      <w:r>
+        <w:rPr>
+          <w:rtl w:val="0"/>
+        </w:rPr>
+      </w:r>
+    </w:p>
+    <w:p>
+      <w:pPr>
+        <w:pStyle w:val="Heading3"/>
+        <w:rPr/>
+      </w:pPr>
+      <w:bookmarkStart w:colFirst="0" w:colLast="0" w:name="_87vea0saimgq" w:id="89"/>
+      <w:bookmarkEnd w:id="89"/>
+      <w:r>
+        <w:rPr>
+          <w:rtl w:val="0"/>
+        </w:rPr>
+        <w:t xml:space="preserve">4.5.2 Méthodes</w:t>
+      </w:r>
+    </w:p>
+    <w:p>
+      <w:pPr>
+        <w:ind w:left="720" w:firstLine="0"/>
+        <w:rPr/>
+      </w:pPr>
+      <w:r>
+        <w:rPr>
+          <w:rtl w:val="0"/>
+        </w:rPr>
+        <w:t xml:space="preserve">       Méthode</w:t>
+        <w:tab/>
+        <w:tab/>
+        <w:tab/>
+        <w:tab/>
+        <w:t xml:space="preserve">Description</w:t>
+        <w:tab/>
+        <w:tab/>
+        <w:tab/>
+        <w:t xml:space="preserve">Paramètres</w:t>
+      </w:r>
+    </w:p>
+    <w:tbl>
+      <w:tblPr>
+        <w:tblStyle w:val="Table35"/>
+        <w:tblW w:w="9015.0" w:type="dxa"/>
+        <w:jc w:val="left"/>
+        <w:tblInd w:w="100.0" w:type="pct"/>
+        <w:tblBorders>
+          <w:top w:color="000000" w:space="0" w:sz="8" w:val="single"/>
+          <w:left w:color="000000" w:space="0" w:sz="8" w:val="single"/>
+          <w:bottom w:color="000000" w:space="0" w:sz="8" w:val="single"/>
+          <w:right w:color="000000" w:space="0" w:sz="8" w:val="single"/>
+          <w:insideH w:color="000000" w:space="0" w:sz="8" w:val="single"/>
+          <w:insideV w:color="000000" w:space="0" w:sz="8" w:val="single"/>
+        </w:tblBorders>
+        <w:tblLayout w:type="fixed"/>
+        <w:tblLook w:val="0600"/>
+      </w:tblPr>
+      <w:tblGrid>
+        <w:gridCol w:w="3240"/>
+        <w:gridCol w:w="3210"/>
+        <w:gridCol w:w="2565"/>
+        <w:tblGridChange w:id="0">
+          <w:tblGrid>
+            <w:gridCol w:w="3240"/>
+            <w:gridCol w:w="3210"/>
+            <w:gridCol w:w="2565"/>
+          </w:tblGrid>
+        </w:tblGridChange>
+      </w:tblGrid>
+      <w:tr>
+        <w:trPr>
+          <w:trHeight w:val="555" w:hRule="atLeast"/>
+        </w:trPr>
+        <w:tc>
+          <w:tcPr>
+            <w:shd w:fill="auto" w:val="clear"/>
+            <w:tcMar>
+              <w:top w:w="100.0" w:type="dxa"/>
+              <w:left w:w="100.0" w:type="dxa"/>
+              <w:bottom w:w="100.0" w:type="dxa"/>
+              <w:right w:w="100.0" w:type="dxa"/>
+            </w:tcMar>
+            <w:vAlign w:val="top"/>
+          </w:tcPr>
+          <w:p>
+            <w:pPr>
+              <w:widowControl w:val="0"/>
+              <w:spacing w:line="240" w:lineRule="auto"/>
+              <w:jc w:val="center"/>
+              <w:rPr/>
+            </w:pPr>
+            <w:r>
+              <w:rPr>
+                <w:rtl w:val="0"/>
+              </w:rPr>
+              <w:t xml:space="preserve">getData(string scriptURL)</w:t>
+            </w:r>
+          </w:p>
+        </w:tc>
+        <w:tc>
+          <w:tcPr>
+            <w:shd w:fill="auto" w:val="clear"/>
+            <w:tcMar>
+              <w:top w:w="100.0" w:type="dxa"/>
+              <w:left w:w="100.0" w:type="dxa"/>
+              <w:bottom w:w="100.0" w:type="dxa"/>
+              <w:right w:w="100.0" w:type="dxa"/>
+            </w:tcMar>
+            <w:vAlign w:val="top"/>
+          </w:tcPr>
+          <w:p>
+            <w:pPr>
+              <w:widowControl w:val="0"/>
+              <w:spacing w:line="240" w:lineRule="auto"/>
+              <w:jc w:val="center"/>
+              <w:rPr/>
+            </w:pPr>
+            <w:r>
+              <w:rPr>
+                <w:rtl w:val="0"/>
+              </w:rPr>
+              <w:t xml:space="preserve">Permet d’effectuer un appel a une page de script sur le web afin de récupérer des données.</w:t>
+              <w:br w:type="textWrapping"/>
+              <w:t xml:space="preserve">Retourne une chaîne de caractères au format JSON contenant les données de la réponse de la page appelée</w:t>
+            </w:r>
+          </w:p>
+        </w:tc>
+        <w:tc>
+          <w:tcPr>
+            <w:shd w:fill="auto" w:val="clear"/>
+            <w:tcMar>
+              <w:top w:w="100.0" w:type="dxa"/>
+              <w:left w:w="100.0" w:type="dxa"/>
+              <w:bottom w:w="100.0" w:type="dxa"/>
+              <w:right w:w="100.0" w:type="dxa"/>
+            </w:tcMar>
+            <w:vAlign w:val="top"/>
+          </w:tcPr>
+          <w:p>
+            <w:pPr>
+              <w:widowControl w:val="0"/>
+              <w:spacing w:line="240" w:lineRule="auto"/>
+              <w:jc w:val="center"/>
+              <w:rPr/>
+            </w:pPr>
+            <w:r>
+              <w:rPr>
+                <w:rtl w:val="0"/>
+              </w:rPr>
+              <w:t xml:space="preserve">scriptURL :</w:t>
+              <w:br w:type="textWrapping"/>
+              <w:t xml:space="preserve">L’url de la page a appeler</w:t>
+            </w:r>
+          </w:p>
+        </w:tc>
+      </w:tr>
+      <w:tr>
+        <w:trPr>
+          <w:trHeight w:val="555" w:hRule="atLeast"/>
+        </w:trPr>
+        <w:tc>
+          <w:tcPr>
+            <w:shd w:fill="auto" w:val="clear"/>
+            <w:tcMar>
+              <w:top w:w="100.0" w:type="dxa"/>
+              <w:left w:w="100.0" w:type="dxa"/>
+              <w:bottom w:w="100.0" w:type="dxa"/>
+              <w:right w:w="100.0" w:type="dxa"/>
+            </w:tcMar>
+            <w:vAlign w:val="top"/>
+          </w:tcPr>
+          <w:p>
+            <w:pPr>
+              <w:widowControl w:val="0"/>
+              <w:spacing w:line="240" w:lineRule="auto"/>
+              <w:jc w:val="center"/>
+              <w:rPr/>
+            </w:pPr>
+            <w:r>
+              <w:rPr>
+                <w:rtl w:val="0"/>
+              </w:rPr>
+              <w:t xml:space="preserve">decodeJWT(string data)</w:t>
+            </w:r>
+          </w:p>
+        </w:tc>
+        <w:tc>
+          <w:tcPr>
+            <w:shd w:fill="auto" w:val="clear"/>
+            <w:tcMar>
+              <w:top w:w="100.0" w:type="dxa"/>
+              <w:left w:w="100.0" w:type="dxa"/>
+              <w:bottom w:w="100.0" w:type="dxa"/>
+              <w:right w:w="100.0" w:type="dxa"/>
+            </w:tcMar>
+            <w:vAlign w:val="top"/>
+          </w:tcPr>
+          <w:p>
+            <w:pPr>
+              <w:widowControl w:val="0"/>
+              <w:spacing w:line="240" w:lineRule="auto"/>
+              <w:jc w:val="center"/>
+              <w:rPr/>
+            </w:pPr>
+            <w:r>
+              <w:rPr>
+                <w:rtl w:val="0"/>
+              </w:rPr>
+              <w:t xml:space="preserve">Décode une une chaîne de caractères encryptée au format JWT</w:t>
+            </w:r>
+          </w:p>
+        </w:tc>
+        <w:tc>
+          <w:tcPr>
+            <w:shd w:fill="auto" w:val="clear"/>
+            <w:tcMar>
+              <w:top w:w="100.0" w:type="dxa"/>
+              <w:left w:w="100.0" w:type="dxa"/>
+              <w:bottom w:w="100.0" w:type="dxa"/>
+              <w:right w:w="100.0" w:type="dxa"/>
+            </w:tcMar>
+            <w:vAlign w:val="top"/>
+          </w:tcPr>
+          <w:p>
+            <w:pPr>
+              <w:widowControl w:val="0"/>
+              <w:spacing w:line="240" w:lineRule="auto"/>
+              <w:jc w:val="center"/>
+              <w:rPr/>
+            </w:pPr>
+            <w:r>
+              <w:rPr>
+                <w:rtl w:val="0"/>
+              </w:rPr>
+              <w:t xml:space="preserve">data :</w:t>
+              <w:br w:type="textWrapping"/>
+              <w:t xml:space="preserve">Une chaîne de caractères au format JWT</w:t>
+            </w:r>
+          </w:p>
+        </w:tc>
+      </w:tr>
+    </w:tbl>
+    <w:p>
+      <w:pPr>
+        <w:rPr/>
+      </w:pPr>
+      <w:r>
+        <w:rPr>
+          <w:rtl w:val="0"/>
+        </w:rPr>
+      </w:r>
+    </w:p>
+    <w:p>
+      <w:pPr>
+        <w:pStyle w:val="Heading2"/>
+        <w:rPr/>
+      </w:pPr>
+      <w:bookmarkStart w:colFirst="0" w:colLast="0" w:name="_j4qq57hbz1a6" w:id="90"/>
+      <w:bookmarkEnd w:id="90"/>
+      <w:r>
+        <w:rPr>
+          <w:rtl w:val="0"/>
+        </w:rPr>
+        <w:t xml:space="preserve">4.6 Class (C#) Event</w:t>
+      </w:r>
+    </w:p>
+    <w:p>
+      <w:pPr>
+        <w:rPr>
+          <w:b w:val="1"/>
+        </w:rPr>
+      </w:pPr>
+      <w:r>
+        <w:rPr>
+          <w:b w:val="1"/>
+          <w:rtl w:val="0"/>
+        </w:rPr>
+        <w:t xml:space="preserve">La classe Event est une classe représentant un événement, elle contient toutes les informations concernant un événement.</w:t>
+      </w:r>
+    </w:p>
+    <w:p>
+      <w:pPr>
+        <w:pStyle w:val="Heading3"/>
+        <w:rPr/>
+      </w:pPr>
+      <w:bookmarkStart w:colFirst="0" w:colLast="0" w:name="_3bb78pds3a9x" w:id="91"/>
+      <w:bookmarkEnd w:id="91"/>
+      <w:r>
+        <w:rPr>
+          <w:rtl w:val="0"/>
+        </w:rPr>
+        <w:t xml:space="preserve">4.6.1 Variable</w:t>
+      </w:r>
+    </w:p>
+    <w:p>
+      <w:pPr>
+        <w:ind w:left="720" w:firstLine="0"/>
+        <w:rPr/>
+      </w:pPr>
+      <w:r>
+        <w:rPr>
+          <w:rtl w:val="0"/>
+        </w:rPr>
+        <w:t xml:space="preserve">    Propriétés</w:t>
+        <w:tab/>
+        <w:tab/>
+        <w:tab/>
+        <w:tab/>
+        <w:t xml:space="preserve">TYPE</w:t>
+        <w:tab/>
+        <w:tab/>
+        <w:tab/>
+        <w:t xml:space="preserve">     DESCRIPTION</w:t>
+      </w:r>
+    </w:p>
+    <w:tbl>
+      <w:tblPr>
+        <w:tblStyle w:val="Table36"/>
+        <w:tblW w:w="9029.0" w:type="dxa"/>
+        <w:jc w:val="left"/>
+        <w:tblInd w:w="100.0" w:type="pct"/>
+        <w:tblBorders>
+          <w:top w:color="000000" w:space="0" w:sz="8" w:val="single"/>
+          <w:left w:color="000000" w:space="0" w:sz="8" w:val="single"/>
+          <w:bottom w:color="000000" w:space="0" w:sz="8" w:val="single"/>
+          <w:right w:color="000000" w:space="0" w:sz="8" w:val="single"/>
+          <w:insideH w:color="000000" w:space="0" w:sz="8" w:val="single"/>
+          <w:insideV w:color="000000" w:space="0" w:sz="8" w:val="single"/>
+        </w:tblBorders>
+        <w:tblLayout w:type="fixed"/>
+        <w:tblLook w:val="0600"/>
+      </w:tblPr>
+      <w:tblGrid>
+        <w:gridCol w:w="3009.6666666666665"/>
+        <w:gridCol w:w="3009.6666666666665"/>
+        <w:gridCol w:w="3009.6666666666665"/>
+        <w:tblGridChange w:id="0">
+          <w:tblGrid>
+            <w:gridCol w:w="3009.6666666666665"/>
+            <w:gridCol w:w="3009.6666666666665"/>
+            <w:gridCol w:w="3009.6666666666665"/>
+          </w:tblGrid>
+        </w:tblGridChange>
+      </w:tblGrid>
+      <w:tr>
+        <w:trPr>
+          <w:trHeight w:val="555" w:hRule="atLeast"/>
+        </w:trPr>
+        <w:tc>
+          <w:tcPr>
+            <w:shd w:fill="auto" w:val="clear"/>
+            <w:tcMar>
+              <w:top w:w="100.0" w:type="dxa"/>
+              <w:left w:w="100.0" w:type="dxa"/>
+              <w:bottom w:w="100.0" w:type="dxa"/>
+              <w:right w:w="100.0" w:type="dxa"/>
+            </w:tcMar>
+            <w:vAlign w:val="top"/>
+          </w:tcPr>
+          <w:p>
+            <w:pPr>
+              <w:widowControl w:val="0"/>
+              <w:spacing w:line="240" w:lineRule="auto"/>
+              <w:jc w:val="center"/>
+              <w:rPr/>
+            </w:pPr>
+            <w:r>
+              <w:rPr>
+                <w:rtl w:val="0"/>
+              </w:rPr>
+              <w:t xml:space="preserve">Id</w:t>
+            </w:r>
+          </w:p>
+        </w:tc>
+        <w:tc>
+          <w:tcPr>
+            <w:shd w:fill="auto" w:val="clear"/>
+            <w:tcMar>
+              <w:top w:w="100.0" w:type="dxa"/>
+              <w:left w:w="100.0" w:type="dxa"/>
+              <w:bottom w:w="100.0" w:type="dxa"/>
+              <w:right w:w="100.0" w:type="dxa"/>
+            </w:tcMar>
+            <w:vAlign w:val="top"/>
+          </w:tcPr>
+          <w:p>
+            <w:pPr>
+              <w:widowControl w:val="0"/>
+              <w:spacing w:line="240" w:lineRule="auto"/>
+              <w:jc w:val="center"/>
+              <w:rPr/>
+            </w:pPr>
+            <w:r>
+              <w:rPr>
+                <w:rtl w:val="0"/>
+              </w:rPr>
+              <w:t xml:space="preserve">int</w:t>
+            </w:r>
+          </w:p>
+        </w:tc>
+        <w:tc>
+          <w:tcPr>
+            <w:shd w:fill="auto" w:val="clear"/>
+            <w:tcMar>
+              <w:top w:w="100.0" w:type="dxa"/>
+              <w:left w:w="100.0" w:type="dxa"/>
+              <w:bottom w:w="100.0" w:type="dxa"/>
+              <w:right w:w="100.0" w:type="dxa"/>
+            </w:tcMar>
+            <w:vAlign w:val="top"/>
+          </w:tcPr>
+          <w:p>
+            <w:pPr>
+              <w:widowControl w:val="0"/>
+              <w:spacing w:line="240" w:lineRule="auto"/>
+              <w:jc w:val="center"/>
+              <w:rPr/>
+            </w:pPr>
+            <w:r>
+              <w:rPr>
+                <w:rtl w:val="0"/>
+              </w:rPr>
+              <w:t xml:space="preserve">L’id de l’événement</w:t>
+            </w:r>
+          </w:p>
+        </w:tc>
+      </w:tr>
+      <w:tr>
+        <w:trPr>
+          <w:trHeight w:val="555" w:hRule="atLeast"/>
+        </w:trPr>
+        <w:tc>
+          <w:tcPr>
+            <w:shd w:fill="auto" w:val="clear"/>
+            <w:tcMar>
+              <w:top w:w="100.0" w:type="dxa"/>
+              <w:left w:w="100.0" w:type="dxa"/>
+              <w:bottom w:w="100.0" w:type="dxa"/>
+              <w:right w:w="100.0" w:type="dxa"/>
+            </w:tcMar>
+            <w:vAlign w:val="top"/>
+          </w:tcPr>
+          <w:p>
+            <w:pPr>
+              <w:widowControl w:val="0"/>
+              <w:spacing w:line="240" w:lineRule="auto"/>
+              <w:jc w:val="center"/>
+              <w:rPr/>
+            </w:pPr>
+            <w:r>
+              <w:rPr>
+                <w:rtl w:val="0"/>
+              </w:rPr>
+              <w:t xml:space="preserve">Title</w:t>
+            </w:r>
+          </w:p>
+        </w:tc>
+        <w:tc>
+          <w:tcPr>
+            <w:shd w:fill="auto" w:val="clear"/>
+            <w:tcMar>
+              <w:top w:w="100.0" w:type="dxa"/>
+              <w:left w:w="100.0" w:type="dxa"/>
+              <w:bottom w:w="100.0" w:type="dxa"/>
+              <w:right w:w="100.0" w:type="dxa"/>
+            </w:tcMar>
+            <w:vAlign w:val="top"/>
+          </w:tcPr>
+          <w:p>
+            <w:pPr>
+              <w:widowControl w:val="0"/>
+              <w:spacing w:line="240" w:lineRule="auto"/>
+              <w:jc w:val="center"/>
+              <w:rPr/>
+            </w:pPr>
+            <w:r>
+              <w:rPr>
+                <w:rtl w:val="0"/>
+              </w:rPr>
+              <w:t xml:space="preserve">string</w:t>
+            </w:r>
+          </w:p>
+        </w:tc>
+        <w:tc>
+          <w:tcPr>
+            <w:shd w:fill="auto" w:val="clear"/>
+            <w:tcMar>
+              <w:top w:w="100.0" w:type="dxa"/>
+              <w:left w:w="100.0" w:type="dxa"/>
+              <w:bottom w:w="100.0" w:type="dxa"/>
+              <w:right w:w="100.0" w:type="dxa"/>
+            </w:tcMar>
+            <w:vAlign w:val="top"/>
+          </w:tcPr>
+          <w:p>
+            <w:pPr>
+              <w:widowControl w:val="0"/>
+              <w:spacing w:line="240" w:lineRule="auto"/>
+              <w:jc w:val="center"/>
+              <w:rPr/>
+            </w:pPr>
+            <w:r>
+              <w:rPr>
+                <w:rtl w:val="0"/>
+              </w:rPr>
+              <w:t xml:space="preserve">Le titre de l’événement</w:t>
+            </w:r>
+          </w:p>
+        </w:tc>
+      </w:tr>
+      <w:tr>
+        <w:trPr>
+          <w:trHeight w:val="555" w:hRule="atLeast"/>
+        </w:trPr>
+        <w:tc>
+          <w:tcPr>
+            <w:shd w:fill="auto" w:val="clear"/>
+            <w:tcMar>
+              <w:top w:w="100.0" w:type="dxa"/>
+              <w:left w:w="100.0" w:type="dxa"/>
+              <w:bottom w:w="100.0" w:type="dxa"/>
+              <w:right w:w="100.0" w:type="dxa"/>
+            </w:tcMar>
+            <w:vAlign w:val="top"/>
+          </w:tcPr>
+          <w:p>
+            <w:pPr>
+              <w:widowControl w:val="0"/>
+              <w:spacing w:line="240" w:lineRule="auto"/>
+              <w:jc w:val="center"/>
+              <w:rPr/>
+            </w:pPr>
+            <w:r>
+              <w:rPr>
+                <w:rtl w:val="0"/>
+              </w:rPr>
+              <w:t xml:space="preserve">Description</w:t>
+            </w:r>
+          </w:p>
+        </w:tc>
+        <w:tc>
+          <w:tcPr>
+            <w:shd w:fill="auto" w:val="clear"/>
+            <w:tcMar>
+              <w:top w:w="100.0" w:type="dxa"/>
+              <w:left w:w="100.0" w:type="dxa"/>
+              <w:bottom w:w="100.0" w:type="dxa"/>
+              <w:right w:w="100.0" w:type="dxa"/>
+            </w:tcMar>
+            <w:vAlign w:val="top"/>
+          </w:tcPr>
+          <w:p>
+            <w:pPr>
+              <w:widowControl w:val="0"/>
+              <w:spacing w:line="240" w:lineRule="auto"/>
+              <w:jc w:val="center"/>
+              <w:rPr/>
+            </w:pPr>
+            <w:r>
+              <w:rPr>
+                <w:rtl w:val="0"/>
+              </w:rPr>
+              <w:t xml:space="preserve">string</w:t>
+            </w:r>
+          </w:p>
+        </w:tc>
+        <w:tc>
+          <w:tcPr>
+            <w:shd w:fill="auto" w:val="clear"/>
+            <w:tcMar>
+              <w:top w:w="100.0" w:type="dxa"/>
+              <w:left w:w="100.0" w:type="dxa"/>
+              <w:bottom w:w="100.0" w:type="dxa"/>
+              <w:right w:w="100.0" w:type="dxa"/>
+            </w:tcMar>
+            <w:vAlign w:val="top"/>
+          </w:tcPr>
+          <w:p>
+            <w:pPr>
+              <w:widowControl w:val="0"/>
+              <w:spacing w:line="240" w:lineRule="auto"/>
+              <w:jc w:val="center"/>
+              <w:rPr/>
+            </w:pPr>
+            <w:r>
+              <w:rPr>
+                <w:rtl w:val="0"/>
+              </w:rPr>
+              <w:t xml:space="preserve">La description de l’événement</w:t>
+            </w:r>
+          </w:p>
+        </w:tc>
+      </w:tr>
+      <w:tr>
+        <w:trPr>
+          <w:trHeight w:val="555" w:hRule="atLeast"/>
+        </w:trPr>
+        <w:tc>
+          <w:tcPr>
+            <w:shd w:fill="auto" w:val="clear"/>
+            <w:tcMar>
+              <w:top w:w="100.0" w:type="dxa"/>
+              <w:left w:w="100.0" w:type="dxa"/>
+              <w:bottom w:w="100.0" w:type="dxa"/>
+              <w:right w:w="100.0" w:type="dxa"/>
+            </w:tcMar>
+            <w:vAlign w:val="top"/>
+          </w:tcPr>
+          <w:p>
+            <w:pPr>
+              <w:widowControl w:val="0"/>
+              <w:spacing w:line="240" w:lineRule="auto"/>
+              <w:jc w:val="center"/>
+              <w:rPr/>
+            </w:pPr>
+            <w:r>
+              <w:rPr>
+                <w:rtl w:val="0"/>
+              </w:rPr>
+              <w:t xml:space="preserve">State</w:t>
+            </w:r>
+          </w:p>
+        </w:tc>
+        <w:tc>
+          <w:tcPr>
+            <w:shd w:fill="auto" w:val="clear"/>
+            <w:tcMar>
+              <w:top w:w="100.0" w:type="dxa"/>
+              <w:left w:w="100.0" w:type="dxa"/>
+              <w:bottom w:w="100.0" w:type="dxa"/>
+              <w:right w:w="100.0" w:type="dxa"/>
+            </w:tcMar>
+            <w:vAlign w:val="top"/>
+          </w:tcPr>
+          <w:p>
+            <w:pPr>
+              <w:widowControl w:val="0"/>
+              <w:spacing w:line="240" w:lineRule="auto"/>
+              <w:jc w:val="center"/>
+              <w:rPr/>
+            </w:pPr>
+            <w:r>
+              <w:rPr>
+                <w:rtl w:val="0"/>
+              </w:rPr>
+              <w:t xml:space="preserve">string</w:t>
+            </w:r>
+          </w:p>
+        </w:tc>
+        <w:tc>
+          <w:tcPr>
+            <w:shd w:fill="auto" w:val="clear"/>
+            <w:tcMar>
+              <w:top w:w="100.0" w:type="dxa"/>
+              <w:left w:w="100.0" w:type="dxa"/>
+              <w:bottom w:w="100.0" w:type="dxa"/>
+              <w:right w:w="100.0" w:type="dxa"/>
+            </w:tcMar>
+            <w:vAlign w:val="top"/>
+          </w:tcPr>
+          <w:p>
+            <w:pPr>
+              <w:widowControl w:val="0"/>
+              <w:spacing w:line="240" w:lineRule="auto"/>
+              <w:jc w:val="center"/>
+              <w:rPr/>
+            </w:pPr>
+            <w:r>
+              <w:rPr>
+                <w:rtl w:val="0"/>
+              </w:rPr>
+              <w:t xml:space="preserve">L’état de l’événement</w:t>
+            </w:r>
+          </w:p>
+        </w:tc>
+      </w:tr>
+      <w:tr>
+        <w:trPr>
+          <w:trHeight w:val="555" w:hRule="atLeast"/>
+        </w:trPr>
+        <w:tc>
+          <w:tcPr>
+            <w:shd w:fill="auto" w:val="clear"/>
+            <w:tcMar>
+              <w:top w:w="100.0" w:type="dxa"/>
+              <w:left w:w="100.0" w:type="dxa"/>
+              <w:bottom w:w="100.0" w:type="dxa"/>
+              <w:right w:w="100.0" w:type="dxa"/>
+            </w:tcMar>
+            <w:vAlign w:val="top"/>
+          </w:tcPr>
+          <w:p>
+            <w:pPr>
+              <w:widowControl w:val="0"/>
+              <w:spacing w:line="240" w:lineRule="auto"/>
+              <w:jc w:val="center"/>
+              <w:rPr/>
+            </w:pPr>
+            <w:r>
+              <w:rPr>
+                <w:rtl w:val="0"/>
+              </w:rPr>
+              <w:t xml:space="preserve">Country</w:t>
+            </w:r>
+          </w:p>
+        </w:tc>
+        <w:tc>
+          <w:tcPr>
+            <w:shd w:fill="auto" w:val="clear"/>
+            <w:tcMar>
+              <w:top w:w="100.0" w:type="dxa"/>
+              <w:left w:w="100.0" w:type="dxa"/>
+              <w:bottom w:w="100.0" w:type="dxa"/>
+              <w:right w:w="100.0" w:type="dxa"/>
+            </w:tcMar>
+            <w:vAlign w:val="top"/>
+          </w:tcPr>
+          <w:p>
+            <w:pPr>
+              <w:widowControl w:val="0"/>
+              <w:spacing w:line="240" w:lineRule="auto"/>
+              <w:jc w:val="center"/>
+              <w:rPr/>
+            </w:pPr>
+            <w:r>
+              <w:rPr>
+                <w:rtl w:val="0"/>
+              </w:rPr>
+              <w:t xml:space="preserve">string</w:t>
+            </w:r>
+          </w:p>
+        </w:tc>
+        <w:tc>
+          <w:tcPr>
+            <w:shd w:fill="auto" w:val="clear"/>
+            <w:tcMar>
+              <w:top w:w="100.0" w:type="dxa"/>
+              <w:left w:w="100.0" w:type="dxa"/>
+              <w:bottom w:w="100.0" w:type="dxa"/>
+              <w:right w:w="100.0" w:type="dxa"/>
+            </w:tcMar>
+            <w:vAlign w:val="top"/>
+          </w:tcPr>
+          <w:p>
+            <w:pPr>
+              <w:widowControl w:val="0"/>
+              <w:spacing w:line="240" w:lineRule="auto"/>
+              <w:jc w:val="center"/>
+              <w:rPr/>
+            </w:pPr>
+            <w:r>
+              <w:rPr>
+                <w:rtl w:val="0"/>
+              </w:rPr>
+              <w:t xml:space="preserve">Le pays de l’événement</w:t>
+            </w:r>
+          </w:p>
+        </w:tc>
+      </w:tr>
+      <w:tr>
+        <w:trPr>
+          <w:trHeight w:val="555" w:hRule="atLeast"/>
+        </w:trPr>
+        <w:tc>
+          <w:tcPr>
+            <w:shd w:fill="auto" w:val="clear"/>
+            <w:tcMar>
+              <w:top w:w="100.0" w:type="dxa"/>
+              <w:left w:w="100.0" w:type="dxa"/>
+              <w:bottom w:w="100.0" w:type="dxa"/>
+              <w:right w:w="100.0" w:type="dxa"/>
+            </w:tcMar>
+            <w:vAlign w:val="top"/>
+          </w:tcPr>
+          <w:p>
+            <w:pPr>
+              <w:widowControl w:val="0"/>
+              <w:spacing w:line="240" w:lineRule="auto"/>
+              <w:jc w:val="center"/>
+              <w:rPr/>
+            </w:pPr>
+            <w:r>
+              <w:rPr>
+                <w:rtl w:val="0"/>
+              </w:rPr>
+              <w:t xml:space="preserve">StartDateTime</w:t>
+            </w:r>
+          </w:p>
+        </w:tc>
+        <w:tc>
+          <w:tcPr>
+            <w:shd w:fill="auto" w:val="clear"/>
+            <w:tcMar>
+              <w:top w:w="100.0" w:type="dxa"/>
+              <w:left w:w="100.0" w:type="dxa"/>
+              <w:bottom w:w="100.0" w:type="dxa"/>
+              <w:right w:w="100.0" w:type="dxa"/>
+            </w:tcMar>
+            <w:vAlign w:val="top"/>
+          </w:tcPr>
+          <w:p>
+            <w:pPr>
+              <w:widowControl w:val="0"/>
+              <w:spacing w:line="240" w:lineRule="auto"/>
+              <w:jc w:val="center"/>
+              <w:rPr/>
+            </w:pPr>
+            <w:r>
+              <w:rPr>
+                <w:rtl w:val="0"/>
+              </w:rPr>
+              <w:t xml:space="preserve">DateTime</w:t>
+            </w:r>
+          </w:p>
+        </w:tc>
+        <w:tc>
+          <w:tcPr>
+            <w:shd w:fill="auto" w:val="clear"/>
+            <w:tcMar>
+              <w:top w:w="100.0" w:type="dxa"/>
+              <w:left w:w="100.0" w:type="dxa"/>
+              <w:bottom w:w="100.0" w:type="dxa"/>
+              <w:right w:w="100.0" w:type="dxa"/>
+            </w:tcMar>
+            <w:vAlign w:val="top"/>
+          </w:tcPr>
+          <w:p>
+            <w:pPr>
+              <w:widowControl w:val="0"/>
+              <w:spacing w:line="240" w:lineRule="auto"/>
+              <w:jc w:val="center"/>
+              <w:rPr/>
+            </w:pPr>
+            <w:r>
+              <w:rPr>
+                <w:rtl w:val="0"/>
+              </w:rPr>
+              <w:t xml:space="preserve">La date et l’heure de début de l’événement</w:t>
+            </w:r>
+          </w:p>
+        </w:tc>
+      </w:tr>
+      <w:tr>
+        <w:trPr>
+          <w:trHeight w:val="555" w:hRule="atLeast"/>
+        </w:trPr>
+        <w:tc>
+          <w:tcPr>
+            <w:shd w:fill="auto" w:val="clear"/>
+            <w:tcMar>
+              <w:top w:w="100.0" w:type="dxa"/>
+              <w:left w:w="100.0" w:type="dxa"/>
+              <w:bottom w:w="100.0" w:type="dxa"/>
+              <w:right w:w="100.0" w:type="dxa"/>
+            </w:tcMar>
+            <w:vAlign w:val="top"/>
+          </w:tcPr>
+          <w:p>
+            <w:pPr>
+              <w:widowControl w:val="0"/>
+              <w:spacing w:line="240" w:lineRule="auto"/>
+              <w:jc w:val="center"/>
+              <w:rPr/>
+            </w:pPr>
+            <w:r>
+              <w:rPr>
+                <w:rtl w:val="0"/>
+              </w:rPr>
+              <w:t xml:space="preserve">EndDateTime</w:t>
+            </w:r>
+          </w:p>
+        </w:tc>
+        <w:tc>
+          <w:tcPr>
+            <w:shd w:fill="auto" w:val="clear"/>
+            <w:tcMar>
+              <w:top w:w="100.0" w:type="dxa"/>
+              <w:left w:w="100.0" w:type="dxa"/>
+              <w:bottom w:w="100.0" w:type="dxa"/>
+              <w:right w:w="100.0" w:type="dxa"/>
+            </w:tcMar>
+            <w:vAlign w:val="top"/>
+          </w:tcPr>
+          <w:p>
+            <w:pPr>
+              <w:widowControl w:val="0"/>
+              <w:spacing w:line="240" w:lineRule="auto"/>
+              <w:jc w:val="center"/>
+              <w:rPr/>
+            </w:pPr>
+            <w:r>
+              <w:rPr>
+                <w:rtl w:val="0"/>
+              </w:rPr>
+              <w:t xml:space="preserve">DateTime</w:t>
+            </w:r>
+          </w:p>
+        </w:tc>
+        <w:tc>
+          <w:tcPr>
+            <w:shd w:fill="auto" w:val="clear"/>
+            <w:tcMar>
+              <w:top w:w="100.0" w:type="dxa"/>
+              <w:left w:w="100.0" w:type="dxa"/>
+              <w:bottom w:w="100.0" w:type="dxa"/>
+              <w:right w:w="100.0" w:type="dxa"/>
+            </w:tcMar>
+            <w:vAlign w:val="top"/>
+          </w:tcPr>
+          <w:p>
+            <w:pPr>
+              <w:widowControl w:val="0"/>
+              <w:spacing w:line="240" w:lineRule="auto"/>
+              <w:jc w:val="center"/>
+              <w:rPr/>
+            </w:pPr>
+            <w:r>
+              <w:rPr>
+                <w:rtl w:val="0"/>
+              </w:rPr>
+              <w:t xml:space="preserve">La date et l’heure de fin de l’événement</w:t>
+            </w:r>
+          </w:p>
+        </w:tc>
+      </w:tr>
+      <w:tr>
+        <w:trPr>
+          <w:trHeight w:val="555" w:hRule="atLeast"/>
+        </w:trPr>
+        <w:tc>
+          <w:tcPr>
+            <w:shd w:fill="auto" w:val="clear"/>
+            <w:tcMar>
+              <w:top w:w="100.0" w:type="dxa"/>
+              <w:left w:w="100.0" w:type="dxa"/>
+              <w:bottom w:w="100.0" w:type="dxa"/>
+              <w:right w:w="100.0" w:type="dxa"/>
+            </w:tcMar>
+            <w:vAlign w:val="top"/>
+          </w:tcPr>
+          <w:p>
+            <w:pPr>
+              <w:widowControl w:val="0"/>
+              <w:spacing w:line="240" w:lineRule="auto"/>
+              <w:jc w:val="center"/>
+              <w:rPr/>
+            </w:pPr>
+            <w:r>
+              <w:rPr>
+                <w:rtl w:val="0"/>
+              </w:rPr>
+              <w:t xml:space="preserve">Messages</w:t>
+            </w:r>
+          </w:p>
+        </w:tc>
+        <w:tc>
+          <w:tcPr>
+            <w:shd w:fill="auto" w:val="clear"/>
+            <w:tcMar>
+              <w:top w:w="100.0" w:type="dxa"/>
+              <w:left w:w="100.0" w:type="dxa"/>
+              <w:bottom w:w="100.0" w:type="dxa"/>
+              <w:right w:w="100.0" w:type="dxa"/>
+            </w:tcMar>
+            <w:vAlign w:val="top"/>
+          </w:tcPr>
+          <w:p>
+            <w:pPr>
+              <w:widowControl w:val="0"/>
+              <w:spacing w:line="240" w:lineRule="auto"/>
+              <w:jc w:val="center"/>
+              <w:rPr/>
+            </w:pPr>
+            <w:r>
+              <w:rPr>
+                <w:rtl w:val="0"/>
+              </w:rPr>
+              <w:t xml:space="preserve">List&lt;Message&gt;</w:t>
+            </w:r>
+          </w:p>
+        </w:tc>
+        <w:tc>
+          <w:tcPr>
+            <w:shd w:fill="auto" w:val="clear"/>
+            <w:tcMar>
+              <w:top w:w="100.0" w:type="dxa"/>
+              <w:left w:w="100.0" w:type="dxa"/>
+              <w:bottom w:w="100.0" w:type="dxa"/>
+              <w:right w:w="100.0" w:type="dxa"/>
+            </w:tcMar>
+            <w:vAlign w:val="top"/>
+          </w:tcPr>
+          <w:p>
+            <w:pPr>
+              <w:widowControl w:val="0"/>
+              <w:spacing w:line="240" w:lineRule="auto"/>
+              <w:jc w:val="center"/>
+              <w:rPr/>
+            </w:pPr>
+            <w:r>
+              <w:rPr>
+                <w:rtl w:val="0"/>
+              </w:rPr>
+              <w:t xml:space="preserve">Une liste contenant tous les messages du flux de l’événement</w:t>
+            </w:r>
+          </w:p>
+        </w:tc>
+      </w:tr>
+    </w:tbl>
+    <w:p>
+      <w:pPr>
+        <w:pStyle w:val="Heading4"/>
+        <w:rPr/>
+      </w:pPr>
+      <w:bookmarkStart w:colFirst="0" w:colLast="0" w:name="_1spkd6qwnn7x" w:id="92"/>
+      <w:bookmarkEnd w:id="92"/>
+      <w:r>
+        <w:rPr>
+          <w:rtl w:val="0"/>
+        </w:rPr>
+      </w:r>
+    </w:p>
+    <w:p>
+      <w:pPr>
+        <w:pStyle w:val="Heading3"/>
+        <w:rPr/>
+      </w:pPr>
+      <w:bookmarkStart w:colFirst="0" w:colLast="0" w:name="_c9zbjb8smgvo" w:id="93"/>
+      <w:bookmarkEnd w:id="93"/>
+      <w:r>
+        <w:rPr>
+          <w:rtl w:val="0"/>
+        </w:rPr>
+        <w:t xml:space="preserve">4.6.2 Méthodes</w:t>
+      </w:r>
+    </w:p>
+    <w:p>
+      <w:pPr>
+        <w:ind w:left="720" w:firstLine="0"/>
+        <w:rPr/>
+      </w:pPr>
+      <w:r>
+        <w:rPr>
+          <w:rtl w:val="0"/>
+        </w:rPr>
+        <w:t xml:space="preserve">       Méthode</w:t>
+        <w:tab/>
+        <w:tab/>
+        <w:tab/>
+        <w:tab/>
+        <w:t xml:space="preserve">Description</w:t>
+        <w:tab/>
+        <w:tab/>
+        <w:tab/>
+        <w:t xml:space="preserve">Paramètres</w:t>
+      </w:r>
+    </w:p>
+    <w:tbl>
+      <w:tblPr>
+        <w:tblStyle w:val="Table37"/>
+        <w:tblW w:w="9015.0" w:type="dxa"/>
+        <w:jc w:val="left"/>
+        <w:tblInd w:w="100.0" w:type="pct"/>
+        <w:tblBorders>
+          <w:top w:color="000000" w:space="0" w:sz="8" w:val="single"/>
+          <w:left w:color="000000" w:space="0" w:sz="8" w:val="single"/>
+          <w:bottom w:color="000000" w:space="0" w:sz="8" w:val="single"/>
+          <w:right w:color="000000" w:space="0" w:sz="8" w:val="single"/>
+          <w:insideH w:color="000000" w:space="0" w:sz="8" w:val="single"/>
+          <w:insideV w:color="000000" w:space="0" w:sz="8" w:val="single"/>
+        </w:tblBorders>
+        <w:tblLayout w:type="fixed"/>
+        <w:tblLook w:val="0600"/>
+      </w:tblPr>
+      <w:tblGrid>
+        <w:gridCol w:w="3240"/>
+        <w:gridCol w:w="3210"/>
+        <w:gridCol w:w="2565"/>
+        <w:tblGridChange w:id="0">
+          <w:tblGrid>
+            <w:gridCol w:w="3240"/>
+            <w:gridCol w:w="3210"/>
+            <w:gridCol w:w="2565"/>
+          </w:tblGrid>
+        </w:tblGridChange>
+      </w:tblGrid>
+      <w:tr>
+        <w:trPr>
+          <w:trHeight w:val="555" w:hRule="atLeast"/>
+        </w:trPr>
+        <w:tc>
+          <w:tcPr>
+            <w:shd w:fill="auto" w:val="clear"/>
+            <w:tcMar>
+              <w:top w:w="100.0" w:type="dxa"/>
+              <w:left w:w="100.0" w:type="dxa"/>
+              <w:bottom w:w="100.0" w:type="dxa"/>
+              <w:right w:w="100.0" w:type="dxa"/>
+            </w:tcMar>
+            <w:vAlign w:val="top"/>
+          </w:tcPr>
+          <w:p>
+            <w:pPr>
+              <w:widowControl w:val="0"/>
+              <w:spacing w:line="240" w:lineRule="auto"/>
+              <w:jc w:val="center"/>
+              <w:rPr/>
+            </w:pPr>
+            <w:r>
+              <w:rPr>
+                <w:rtl w:val="0"/>
+              </w:rPr>
+              <w:t xml:space="preserve">-</w:t>
+            </w:r>
+          </w:p>
+        </w:tc>
+        <w:tc>
+          <w:tcPr>
+            <w:shd w:fill="auto" w:val="clear"/>
+            <w:tcMar>
+              <w:top w:w="100.0" w:type="dxa"/>
+              <w:left w:w="100.0" w:type="dxa"/>
+              <w:bottom w:w="100.0" w:type="dxa"/>
+              <w:right w:w="100.0" w:type="dxa"/>
+            </w:tcMar>
+            <w:vAlign w:val="top"/>
+          </w:tcPr>
+          <w:p>
+            <w:pPr>
+              <w:widowControl w:val="0"/>
+              <w:spacing w:line="240" w:lineRule="auto"/>
+              <w:jc w:val="center"/>
+              <w:rPr/>
+            </w:pPr>
+            <w:r>
+              <w:rPr>
+                <w:rtl w:val="0"/>
+              </w:rPr>
+              <w:t xml:space="preserve">-</w:t>
+            </w:r>
+          </w:p>
+        </w:tc>
+        <w:tc>
+          <w:tcPr>
+            <w:shd w:fill="auto" w:val="clear"/>
+            <w:tcMar>
+              <w:top w:w="100.0" w:type="dxa"/>
+              <w:left w:w="100.0" w:type="dxa"/>
+              <w:bottom w:w="100.0" w:type="dxa"/>
+              <w:right w:w="100.0" w:type="dxa"/>
+            </w:tcMar>
+            <w:vAlign w:val="top"/>
+          </w:tcPr>
+          <w:p>
+            <w:pPr>
+              <w:widowControl w:val="0"/>
+              <w:spacing w:line="240" w:lineRule="auto"/>
+              <w:jc w:val="center"/>
+              <w:rPr/>
+            </w:pPr>
+            <w:r>
+              <w:rPr>
+                <w:rtl w:val="0"/>
+              </w:rPr>
+              <w:t xml:space="preserve">-</w:t>
+            </w:r>
+          </w:p>
+        </w:tc>
+      </w:tr>
+    </w:tbl>
+    <w:p>
+      <w:pPr>
+        <w:rPr/>
+      </w:pPr>
+      <w:r>
+        <w:rPr>
+          <w:rtl w:val="0"/>
+        </w:rPr>
+      </w:r>
+    </w:p>
+    <w:p>
+      <w:pPr>
+        <w:pStyle w:val="Heading2"/>
+        <w:rPr/>
+      </w:pPr>
+      <w:bookmarkStart w:colFirst="0" w:colLast="0" w:name="_5z1pn1sa8foe" w:id="94"/>
+      <w:bookmarkEnd w:id="94"/>
+      <w:r>
+        <w:rPr>
+          <w:rtl w:val="0"/>
+        </w:rPr>
+        <w:t xml:space="preserve">4.7 Class (C#) Event</w:t>
+      </w:r>
+    </w:p>
+    <w:p>
+      <w:pPr>
+        <w:rPr>
+          <w:b w:val="1"/>
+        </w:rPr>
+      </w:pPr>
+      <w:r>
+        <w:rPr>
+          <w:b w:val="1"/>
+          <w:rtl w:val="0"/>
+        </w:rPr>
+        <w:t xml:space="preserve">La classe Event est une classe représentant un événement, elle contient toutes les informations concernant un événement.</w:t>
+      </w:r>
+    </w:p>
+    <w:p>
+      <w:pPr>
+        <w:pStyle w:val="Heading3"/>
+        <w:rPr/>
+      </w:pPr>
+      <w:bookmarkStart w:colFirst="0" w:colLast="0" w:name="_ckcxrzbjy3vj" w:id="95"/>
+      <w:bookmarkEnd w:id="95"/>
+      <w:r>
+        <w:rPr>
+          <w:rtl w:val="0"/>
+        </w:rPr>
+        <w:t xml:space="preserve">4.7.1 Variable</w:t>
+      </w:r>
+    </w:p>
+    <w:p>
+      <w:pPr>
+        <w:ind w:left="720" w:firstLine="0"/>
+        <w:rPr/>
+      </w:pPr>
+      <w:r>
+        <w:rPr>
+          <w:rtl w:val="0"/>
+        </w:rPr>
+        <w:t xml:space="preserve">    Propriétés</w:t>
+        <w:tab/>
+        <w:tab/>
+        <w:tab/>
+        <w:tab/>
+        <w:t xml:space="preserve">TYPE</w:t>
+        <w:tab/>
+        <w:tab/>
+        <w:tab/>
+        <w:t xml:space="preserve">     DESCRIPTION</w:t>
+      </w:r>
+    </w:p>
+    <w:tbl>
+      <w:tblPr>
+        <w:tblStyle w:val="Table38"/>
+        <w:tblW w:w="9029.0" w:type="dxa"/>
+        <w:jc w:val="left"/>
+        <w:tblInd w:w="100.0" w:type="pct"/>
+        <w:tblBorders>
+          <w:top w:color="000000" w:space="0" w:sz="8" w:val="single"/>
+          <w:left w:color="000000" w:space="0" w:sz="8" w:val="single"/>
+          <w:bottom w:color="000000" w:space="0" w:sz="8" w:val="single"/>
+          <w:right w:color="000000" w:space="0" w:sz="8" w:val="single"/>
+          <w:insideH w:color="000000" w:space="0" w:sz="8" w:val="single"/>
+          <w:insideV w:color="000000" w:space="0" w:sz="8" w:val="single"/>
+        </w:tblBorders>
+        <w:tblLayout w:type="fixed"/>
+        <w:tblLook w:val="0600"/>
+      </w:tblPr>
+      <w:tblGrid>
+        <w:gridCol w:w="3009.6666666666665"/>
+        <w:gridCol w:w="3009.6666666666665"/>
+        <w:gridCol w:w="3009.6666666666665"/>
+        <w:tblGridChange w:id="0">
+          <w:tblGrid>
+            <w:gridCol w:w="3009.6666666666665"/>
+            <w:gridCol w:w="3009.6666666666665"/>
+            <w:gridCol w:w="3009.6666666666665"/>
+          </w:tblGrid>
+        </w:tblGridChange>
+      </w:tblGrid>
+      <w:tr>
+        <w:trPr>
+          <w:trHeight w:val="555" w:hRule="atLeast"/>
+        </w:trPr>
+        <w:tc>
+          <w:tcPr>
+            <w:shd w:fill="auto" w:val="clear"/>
+            <w:tcMar>
+              <w:top w:w="100.0" w:type="dxa"/>
+              <w:left w:w="100.0" w:type="dxa"/>
+              <w:bottom w:w="100.0" w:type="dxa"/>
+              <w:right w:w="100.0" w:type="dxa"/>
+            </w:tcMar>
+            <w:vAlign w:val="top"/>
+          </w:tcPr>
+          <w:p>
+            <w:pPr>
+              <w:widowControl w:val="0"/>
+              <w:spacing w:line="240" w:lineRule="auto"/>
+              <w:jc w:val="center"/>
+              <w:rPr/>
+            </w:pPr>
+            <w:r>
+              <w:rPr>
+                <w:rtl w:val="0"/>
+              </w:rPr>
+              <w:t xml:space="preserve">Text</w:t>
+            </w:r>
+          </w:p>
+        </w:tc>
+        <w:tc>
+          <w:tcPr>
+            <w:shd w:fill="auto" w:val="clear"/>
+            <w:tcMar>
+              <w:top w:w="100.0" w:type="dxa"/>
+              <w:left w:w="100.0" w:type="dxa"/>
+              <w:bottom w:w="100.0" w:type="dxa"/>
+              <w:right w:w="100.0" w:type="dxa"/>
+            </w:tcMar>
+            <w:vAlign w:val="top"/>
+          </w:tcPr>
+          <w:p>
+            <w:pPr>
+              <w:widowControl w:val="0"/>
+              <w:spacing w:line="240" w:lineRule="auto"/>
+              <w:jc w:val="center"/>
+              <w:rPr/>
+            </w:pPr>
+            <w:r>
+              <w:rPr>
+                <w:rtl w:val="0"/>
+              </w:rPr>
+              <w:t xml:space="preserve">string</w:t>
+            </w:r>
+          </w:p>
+        </w:tc>
+        <w:tc>
+          <w:tcPr>
+            <w:shd w:fill="auto" w:val="clear"/>
+            <w:tcMar>
+              <w:top w:w="100.0" w:type="dxa"/>
+              <w:left w:w="100.0" w:type="dxa"/>
+              <w:bottom w:w="100.0" w:type="dxa"/>
+              <w:right w:w="100.0" w:type="dxa"/>
+            </w:tcMar>
+            <w:vAlign w:val="top"/>
+          </w:tcPr>
+          <w:p>
+            <w:pPr>
+              <w:widowControl w:val="0"/>
+              <w:spacing w:line="240" w:lineRule="auto"/>
+              <w:jc w:val="center"/>
+              <w:rPr/>
+            </w:pPr>
+            <w:r>
+              <w:rPr>
+                <w:rtl w:val="0"/>
+              </w:rPr>
+              <w:t xml:space="preserve">Le texte du message</w:t>
+            </w:r>
+          </w:p>
+        </w:tc>
+      </w:tr>
+      <w:tr>
+        <w:trPr>
+          <w:trHeight w:val="555" w:hRule="atLeast"/>
+        </w:trPr>
+        <w:tc>
+          <w:tcPr>
+            <w:shd w:fill="auto" w:val="clear"/>
+            <w:tcMar>
+              <w:top w:w="100.0" w:type="dxa"/>
+              <w:left w:w="100.0" w:type="dxa"/>
+              <w:bottom w:w="100.0" w:type="dxa"/>
+              <w:right w:w="100.0" w:type="dxa"/>
+            </w:tcMar>
+            <w:vAlign w:val="top"/>
+          </w:tcPr>
+          <w:p>
+            <w:pPr>
+              <w:widowControl w:val="0"/>
+              <w:spacing w:line="240" w:lineRule="auto"/>
+              <w:jc w:val="center"/>
+              <w:rPr/>
+            </w:pPr>
+            <w:r>
+              <w:rPr>
+                <w:rtl w:val="0"/>
+              </w:rPr>
+              <w:t xml:space="preserve">PostingDate</w:t>
+            </w:r>
+          </w:p>
+        </w:tc>
+        <w:tc>
+          <w:tcPr>
+            <w:shd w:fill="auto" w:val="clear"/>
+            <w:tcMar>
+              <w:top w:w="100.0" w:type="dxa"/>
+              <w:left w:w="100.0" w:type="dxa"/>
+              <w:bottom w:w="100.0" w:type="dxa"/>
+              <w:right w:w="100.0" w:type="dxa"/>
+            </w:tcMar>
+            <w:vAlign w:val="top"/>
+          </w:tcPr>
+          <w:p>
+            <w:pPr>
+              <w:widowControl w:val="0"/>
+              <w:spacing w:line="240" w:lineRule="auto"/>
+              <w:jc w:val="center"/>
+              <w:rPr/>
+            </w:pPr>
+            <w:r>
+              <w:rPr>
+                <w:rtl w:val="0"/>
+              </w:rPr>
+              <w:t xml:space="preserve">DateTime</w:t>
+            </w:r>
+          </w:p>
+        </w:tc>
+        <w:tc>
+          <w:tcPr>
+            <w:shd w:fill="auto" w:val="clear"/>
+            <w:tcMar>
+              <w:top w:w="100.0" w:type="dxa"/>
+              <w:left w:w="100.0" w:type="dxa"/>
+              <w:bottom w:w="100.0" w:type="dxa"/>
+              <w:right w:w="100.0" w:type="dxa"/>
+            </w:tcMar>
+            <w:vAlign w:val="top"/>
+          </w:tcPr>
+          <w:p>
+            <w:pPr>
+              <w:widowControl w:val="0"/>
+              <w:spacing w:line="240" w:lineRule="auto"/>
+              <w:jc w:val="center"/>
+              <w:rPr/>
+            </w:pPr>
+            <w:r>
+              <w:rPr>
+                <w:rtl w:val="0"/>
+              </w:rPr>
+              <w:t xml:space="preserve">La date et l’heure d’envoi du message</w:t>
+            </w:r>
+          </w:p>
+        </w:tc>
+      </w:tr>
+      <w:tr>
+        <w:trPr>
+          <w:trHeight w:val="555" w:hRule="atLeast"/>
+        </w:trPr>
+        <w:tc>
+          <w:tcPr>
+            <w:shd w:fill="auto" w:val="clear"/>
+            <w:tcMar>
+              <w:top w:w="100.0" w:type="dxa"/>
+              <w:left w:w="100.0" w:type="dxa"/>
+              <w:bottom w:w="100.0" w:type="dxa"/>
+              <w:right w:w="100.0" w:type="dxa"/>
+            </w:tcMar>
+            <w:vAlign w:val="top"/>
+          </w:tcPr>
+          <w:p>
+            <w:pPr>
+              <w:widowControl w:val="0"/>
+              <w:spacing w:line="240" w:lineRule="auto"/>
+              <w:jc w:val="center"/>
+              <w:rPr/>
+            </w:pPr>
+            <w:r>
+              <w:rPr>
+                <w:rtl w:val="0"/>
+              </w:rPr>
+              <w:t xml:space="preserve">EventId</w:t>
+            </w:r>
+          </w:p>
+        </w:tc>
+        <w:tc>
+          <w:tcPr>
+            <w:shd w:fill="auto" w:val="clear"/>
+            <w:tcMar>
+              <w:top w:w="100.0" w:type="dxa"/>
+              <w:left w:w="100.0" w:type="dxa"/>
+              <w:bottom w:w="100.0" w:type="dxa"/>
+              <w:right w:w="100.0" w:type="dxa"/>
+            </w:tcMar>
+            <w:vAlign w:val="top"/>
+          </w:tcPr>
+          <w:p>
+            <w:pPr>
+              <w:widowControl w:val="0"/>
+              <w:spacing w:line="240" w:lineRule="auto"/>
+              <w:jc w:val="center"/>
+              <w:rPr/>
+            </w:pPr>
+            <w:r>
+              <w:rPr>
+                <w:rtl w:val="0"/>
+              </w:rPr>
+              <w:t xml:space="preserve">int</w:t>
+            </w:r>
+          </w:p>
+        </w:tc>
+        <w:tc>
+          <w:tcPr>
+            <w:shd w:fill="auto" w:val="clear"/>
+            <w:tcMar>
+              <w:top w:w="100.0" w:type="dxa"/>
+              <w:left w:w="100.0" w:type="dxa"/>
+              <w:bottom w:w="100.0" w:type="dxa"/>
+              <w:right w:w="100.0" w:type="dxa"/>
+            </w:tcMar>
+            <w:vAlign w:val="top"/>
+          </w:tcPr>
+          <w:p>
+            <w:pPr>
+              <w:widowControl w:val="0"/>
+              <w:spacing w:line="240" w:lineRule="auto"/>
+              <w:jc w:val="center"/>
+              <w:rPr/>
+            </w:pPr>
+            <w:r>
+              <w:rPr>
+                <w:rtl w:val="0"/>
+              </w:rPr>
+              <w:t xml:space="preserve">L’id de l’événement auquel est associé ce message</w:t>
+            </w:r>
+          </w:p>
+        </w:tc>
+      </w:tr>
+    </w:tbl>
+    <w:p>
+      <w:pPr>
+        <w:pStyle w:val="Heading4"/>
+        <w:rPr/>
+      </w:pPr>
+      <w:bookmarkStart w:colFirst="0" w:colLast="0" w:name="_bemas98cq6mf" w:id="96"/>
+      <w:bookmarkEnd w:id="96"/>
+      <w:r>
+        <w:rPr>
+          <w:rtl w:val="0"/>
+        </w:rPr>
+      </w:r>
+    </w:p>
+    <w:p>
+      <w:pPr>
+        <w:pStyle w:val="Heading3"/>
+        <w:rPr/>
+      </w:pPr>
+      <w:bookmarkStart w:colFirst="0" w:colLast="0" w:name="_u0jf991mzgc1" w:id="97"/>
+      <w:bookmarkEnd w:id="97"/>
+      <w:r>
+        <w:rPr>
+          <w:rtl w:val="0"/>
+        </w:rPr>
+        <w:t xml:space="preserve">4.7.2 Méthodes</w:t>
+      </w:r>
+    </w:p>
+    <w:p>
+      <w:pPr>
+        <w:ind w:left="720" w:firstLine="0"/>
+        <w:rPr/>
+      </w:pPr>
+      <w:r>
+        <w:rPr>
+          <w:rtl w:val="0"/>
+        </w:rPr>
+        <w:t xml:space="preserve">       Méthode</w:t>
+        <w:tab/>
+        <w:tab/>
+        <w:tab/>
+        <w:tab/>
+        <w:t xml:space="preserve">Description</w:t>
+        <w:tab/>
+        <w:tab/>
+        <w:tab/>
+        <w:t xml:space="preserve">Paramètres</w:t>
+      </w:r>
+    </w:p>
+    <w:tbl>
+      <w:tblPr>
+        <w:tblStyle w:val="Table39"/>
+        <w:tblW w:w="9015.0" w:type="dxa"/>
+        <w:jc w:val="left"/>
+        <w:tblInd w:w="100.0" w:type="pct"/>
+        <w:tblBorders>
+          <w:top w:color="000000" w:space="0" w:sz="8" w:val="single"/>
+          <w:left w:color="000000" w:space="0" w:sz="8" w:val="single"/>
+          <w:bottom w:color="000000" w:space="0" w:sz="8" w:val="single"/>
+          <w:right w:color="000000" w:space="0" w:sz="8" w:val="single"/>
+          <w:insideH w:color="000000" w:space="0" w:sz="8" w:val="single"/>
+          <w:insideV w:color="000000" w:space="0" w:sz="8" w:val="single"/>
+        </w:tblBorders>
+        <w:tblLayout w:type="fixed"/>
+        <w:tblLook w:val="0600"/>
+      </w:tblPr>
+      <w:tblGrid>
+        <w:gridCol w:w="3240"/>
+        <w:gridCol w:w="3210"/>
+        <w:gridCol w:w="2565"/>
+        <w:tblGridChange w:id="0">
+          <w:tblGrid>
+            <w:gridCol w:w="3240"/>
+            <w:gridCol w:w="3210"/>
+            <w:gridCol w:w="2565"/>
+          </w:tblGrid>
+        </w:tblGridChange>
+      </w:tblGrid>
+      <w:tr>
+        <w:trPr>
+          <w:trHeight w:val="555" w:hRule="atLeast"/>
+        </w:trPr>
+        <w:tc>
+          <w:tcPr>
+            <w:shd w:fill="auto" w:val="clear"/>
+            <w:tcMar>
+              <w:top w:w="100.0" w:type="dxa"/>
+              <w:left w:w="100.0" w:type="dxa"/>
+              <w:bottom w:w="100.0" w:type="dxa"/>
+              <w:right w:w="100.0" w:type="dxa"/>
+            </w:tcMar>
+            <w:vAlign w:val="top"/>
+          </w:tcPr>
+          <w:p>
+            <w:pPr>
+              <w:widowControl w:val="0"/>
+              <w:spacing w:line="240" w:lineRule="auto"/>
+              <w:jc w:val="center"/>
+              <w:rPr/>
+            </w:pPr>
+            <w:r>
+              <w:rPr>
+                <w:rtl w:val="0"/>
+              </w:rPr>
+              <w:t xml:space="preserve">-</w:t>
+            </w:r>
+          </w:p>
+        </w:tc>
+        <w:tc>
+          <w:tcPr>
+            <w:shd w:fill="auto" w:val="clear"/>
+            <w:tcMar>
+              <w:top w:w="100.0" w:type="dxa"/>
+              <w:left w:w="100.0" w:type="dxa"/>
+              <w:bottom w:w="100.0" w:type="dxa"/>
+              <w:right w:w="100.0" w:type="dxa"/>
+            </w:tcMar>
+            <w:vAlign w:val="top"/>
+          </w:tcPr>
+          <w:p>
+            <w:pPr>
+              <w:widowControl w:val="0"/>
+              <w:spacing w:line="240" w:lineRule="auto"/>
+              <w:jc w:val="center"/>
+              <w:rPr/>
+            </w:pPr>
+            <w:r>
+              <w:rPr>
+                <w:rtl w:val="0"/>
+              </w:rPr>
+              <w:t xml:space="preserve">-</w:t>
+            </w:r>
+          </w:p>
+        </w:tc>
+        <w:tc>
+          <w:tcPr>
+            <w:shd w:fill="auto" w:val="clear"/>
+            <w:tcMar>
+              <w:top w:w="100.0" w:type="dxa"/>
+              <w:left w:w="100.0" w:type="dxa"/>
+              <w:bottom w:w="100.0" w:type="dxa"/>
+              <w:right w:w="100.0" w:type="dxa"/>
+            </w:tcMar>
+            <w:vAlign w:val="top"/>
+          </w:tcPr>
+          <w:p>
+            <w:pPr>
+              <w:widowControl w:val="0"/>
+              <w:spacing w:line="240" w:lineRule="auto"/>
+              <w:jc w:val="center"/>
+              <w:rPr/>
+            </w:pPr>
+            <w:r>
+              <w:rPr>
+                <w:rtl w:val="0"/>
+              </w:rPr>
+              <w:t xml:space="preserve">-</w:t>
+            </w:r>
+          </w:p>
+        </w:tc>
+      </w:tr>
+    </w:tbl>
+    <w:p>
+      <w:pPr>
         <w:rPr/>
       </w:pPr>
       <w:r>
@@ -20640,8 +23422,8 @@
       <w:jc w:val="left"/>
       <w:rPr/>
     </w:pPr>
-    <w:bookmarkStart w:colFirst="0" w:colLast="0" w:name="_sx6tbljt7c8r" w:id="83"/>
-    <w:bookmarkEnd w:id="83"/>
+    <w:bookmarkStart w:colFirst="0" w:colLast="0" w:name="_sx6tbljt7c8r" w:id="98"/>
+    <w:bookmarkEnd w:id="98"/>
     <w:r>
       <w:rPr>
         <w:rtl w:val="0"/>
@@ -23067,6 +25849,123 @@
       </w:tblCellMar>
     </w:tblPr>
   </w:style>
+  <w:style w:type="table" w:styleId="Table31">
+    <w:basedOn w:val="TableNormal"/>
+    <w:tblPr>
+      <w:tblStyleRowBandSize w:val="1"/>
+      <w:tblStyleColBandSize w:val="1"/>
+      <w:tblCellMar>
+        <w:top w:w="100.0" w:type="dxa"/>
+        <w:left w:w="100.0" w:type="dxa"/>
+        <w:bottom w:w="100.0" w:type="dxa"/>
+        <w:right w:w="100.0" w:type="dxa"/>
+      </w:tblCellMar>
+    </w:tblPr>
+  </w:style>
+  <w:style w:type="table" w:styleId="Table32">
+    <w:basedOn w:val="TableNormal"/>
+    <w:tblPr>
+      <w:tblStyleRowBandSize w:val="1"/>
+      <w:tblStyleColBandSize w:val="1"/>
+      <w:tblCellMar>
+        <w:top w:w="100.0" w:type="dxa"/>
+        <w:left w:w="100.0" w:type="dxa"/>
+        <w:bottom w:w="100.0" w:type="dxa"/>
+        <w:right w:w="100.0" w:type="dxa"/>
+      </w:tblCellMar>
+    </w:tblPr>
+  </w:style>
+  <w:style w:type="table" w:styleId="Table33">
+    <w:basedOn w:val="TableNormal"/>
+    <w:tblPr>
+      <w:tblStyleRowBandSize w:val="1"/>
+      <w:tblStyleColBandSize w:val="1"/>
+      <w:tblCellMar>
+        <w:top w:w="100.0" w:type="dxa"/>
+        <w:left w:w="100.0" w:type="dxa"/>
+        <w:bottom w:w="100.0" w:type="dxa"/>
+        <w:right w:w="100.0" w:type="dxa"/>
+      </w:tblCellMar>
+    </w:tblPr>
+  </w:style>
+  <w:style w:type="table" w:styleId="Table34">
+    <w:basedOn w:val="TableNormal"/>
+    <w:tblPr>
+      <w:tblStyleRowBandSize w:val="1"/>
+      <w:tblStyleColBandSize w:val="1"/>
+      <w:tblCellMar>
+        <w:top w:w="100.0" w:type="dxa"/>
+        <w:left w:w="100.0" w:type="dxa"/>
+        <w:bottom w:w="100.0" w:type="dxa"/>
+        <w:right w:w="100.0" w:type="dxa"/>
+      </w:tblCellMar>
+    </w:tblPr>
+  </w:style>
+  <w:style w:type="table" w:styleId="Table35">
+    <w:basedOn w:val="TableNormal"/>
+    <w:tblPr>
+      <w:tblStyleRowBandSize w:val="1"/>
+      <w:tblStyleColBandSize w:val="1"/>
+      <w:tblCellMar>
+        <w:top w:w="100.0" w:type="dxa"/>
+        <w:left w:w="100.0" w:type="dxa"/>
+        <w:bottom w:w="100.0" w:type="dxa"/>
+        <w:right w:w="100.0" w:type="dxa"/>
+      </w:tblCellMar>
+    </w:tblPr>
+  </w:style>
+  <w:style w:type="table" w:styleId="Table36">
+    <w:basedOn w:val="TableNormal"/>
+    <w:tblPr>
+      <w:tblStyleRowBandSize w:val="1"/>
+      <w:tblStyleColBandSize w:val="1"/>
+      <w:tblCellMar>
+        <w:top w:w="100.0" w:type="dxa"/>
+        <w:left w:w="100.0" w:type="dxa"/>
+        <w:bottom w:w="100.0" w:type="dxa"/>
+        <w:right w:w="100.0" w:type="dxa"/>
+      </w:tblCellMar>
+    </w:tblPr>
+  </w:style>
+  <w:style w:type="table" w:styleId="Table37">
+    <w:basedOn w:val="TableNormal"/>
+    <w:tblPr>
+      <w:tblStyleRowBandSize w:val="1"/>
+      <w:tblStyleColBandSize w:val="1"/>
+      <w:tblCellMar>
+        <w:top w:w="100.0" w:type="dxa"/>
+        <w:left w:w="100.0" w:type="dxa"/>
+        <w:bottom w:w="100.0" w:type="dxa"/>
+        <w:right w:w="100.0" w:type="dxa"/>
+      </w:tblCellMar>
+    </w:tblPr>
+  </w:style>
+  <w:style w:type="table" w:styleId="Table38">
+    <w:basedOn w:val="TableNormal"/>
+    <w:tblPr>
+      <w:tblStyleRowBandSize w:val="1"/>
+      <w:tblStyleColBandSize w:val="1"/>
+      <w:tblCellMar>
+        <w:top w:w="100.0" w:type="dxa"/>
+        <w:left w:w="100.0" w:type="dxa"/>
+        <w:bottom w:w="100.0" w:type="dxa"/>
+        <w:right w:w="100.0" w:type="dxa"/>
+      </w:tblCellMar>
+    </w:tblPr>
+  </w:style>
+  <w:style w:type="table" w:styleId="Table39">
+    <w:basedOn w:val="TableNormal"/>
+    <w:tblPr>
+      <w:tblStyleRowBandSize w:val="1"/>
+      <w:tblStyleColBandSize w:val="1"/>
+      <w:tblCellMar>
+        <w:top w:w="100.0" w:type="dxa"/>
+        <w:left w:w="100.0" w:type="dxa"/>
+        <w:bottom w:w="100.0" w:type="dxa"/>
+        <w:right w:w="100.0" w:type="dxa"/>
+      </w:tblCellMar>
+    </w:tblPr>
+  </w:style>
 </w:styles>
 </file>
 

</xml_diff>